<commit_message>
Se terminaron algunos cursos y se agregarn certificaciones
</commit_message>
<xml_diff>
--- a/Cursos/Escuelas/JavaScript/6- Gestión de Dependencias y Paquetes con NPM/Comandos.docx
+++ b/Cursos/Escuelas/JavaScript/6- Gestión de Dependencias y Paquetes con NPM/Comandos.docx
@@ -1,6 +1,6 @@
 
 <file path=word/document.xml><?xml version="1.0" encoding="utf-8"?>
-<w:document xmlns:wpc="http://schemas.microsoft.com/office/word/2010/wordprocessingCanvas" xmlns:cx="http://schemas.microsoft.com/office/drawing/2014/chartex" xmlns:cx1="http://schemas.microsoft.com/office/drawing/2015/9/8/chartex" xmlns:cx2="http://schemas.microsoft.com/office/drawing/2015/10/21/chartex" xmlns:cx3="http://schemas.microsoft.com/office/drawing/2016/5/9/chartex" xmlns:cx4="http://schemas.microsoft.com/office/drawing/2016/5/10/chartex" xmlns:cx5="http://schemas.microsoft.com/office/drawing/2016/5/11/chartex" xmlns:cx6="http://schemas.microsoft.com/office/drawing/2016/5/12/chartex" xmlns:cx7="http://schemas.microsoft.com/office/drawing/2016/5/13/chartex" xmlns:cx8="http://schemas.microsoft.com/office/drawing/2016/5/14/chartex" xmlns:mc="http://schemas.openxmlformats.org/markup-compatibility/2006" xmlns:aink="http://schemas.microsoft.com/office/drawing/2016/ink" xmlns:am3d="http://schemas.microsoft.com/office/drawing/2017/model3d" xmlns:o="urn:schemas-microsoft-com:office:office" xmlns:r="http://schemas.openxmlformats.org/officeDocument/2006/relationships" xmlns:m="http://schemas.openxmlformats.org/officeDocument/2006/math" xmlns:v="urn:schemas-microsoft-com:vml" xmlns:wp14="http://schemas.microsoft.com/office/word/2010/wordprocessingDrawing" xmlns:wp="http://schemas.openxmlformats.org/drawingml/2006/wordprocessingDrawing" xmlns:w10="urn:schemas-microsoft-com:office:word" xmlns:w="http://schemas.openxmlformats.org/wordprocessingml/2006/main" xmlns:w14="http://schemas.microsoft.com/office/word/2010/wordml" xmlns:w15="http://schemas.microsoft.com/office/word/2012/wordml" xmlns:w16cex="http://schemas.microsoft.com/office/word/2018/wordml/cex" xmlns:w16cid="http://schemas.microsoft.com/office/word/2016/wordml/cid" xmlns:w16="http://schemas.microsoft.com/office/word/2018/wordml" xmlns:w16sdtdh="http://schemas.microsoft.com/office/word/2020/wordml/sdtdatahash" xmlns:w16se="http://schemas.microsoft.com/office/word/2015/wordml/symex" xmlns:wpg="http://schemas.microsoft.com/office/word/2010/wordprocessingGroup" xmlns:wpi="http://schemas.microsoft.com/office/word/2010/wordprocessingInk" xmlns:wne="http://schemas.microsoft.com/office/word/2006/wordml" xmlns:wps="http://schemas.microsoft.com/office/word/2010/wordprocessingShape" mc:Ignorable="w14 w15 w16se w16cid w16 w16cex w16sdtdh wp14">
+<w:document xmlns:wpc="http://schemas.microsoft.com/office/word/2010/wordprocessingCanvas" xmlns:cx="http://schemas.microsoft.com/office/drawing/2014/chartex" xmlns:cx1="http://schemas.microsoft.com/office/drawing/2015/9/8/chartex" xmlns:cx2="http://schemas.microsoft.com/office/drawing/2015/10/21/chartex" xmlns:cx3="http://schemas.microsoft.com/office/drawing/2016/5/9/chartex" xmlns:cx4="http://schemas.microsoft.com/office/drawing/2016/5/10/chartex" xmlns:cx5="http://schemas.microsoft.com/office/drawing/2016/5/11/chartex" xmlns:cx6="http://schemas.microsoft.com/office/drawing/2016/5/12/chartex" xmlns:cx7="http://schemas.microsoft.com/office/drawing/2016/5/13/chartex" xmlns:cx8="http://schemas.microsoft.com/office/drawing/2016/5/14/chartex" xmlns:mc="http://schemas.openxmlformats.org/markup-compatibility/2006" xmlns:aink="http://schemas.microsoft.com/office/drawing/2016/ink" xmlns:am3d="http://schemas.microsoft.com/office/drawing/2017/model3d" xmlns:o="urn:schemas-microsoft-com:office:office" xmlns:oel="http://schemas.microsoft.com/office/2019/extlst" xmlns:r="http://schemas.openxmlformats.org/officeDocument/2006/relationships" xmlns:m="http://schemas.openxmlformats.org/officeDocument/2006/math" xmlns:v="urn:schemas-microsoft-com:vml" xmlns:wp14="http://schemas.microsoft.com/office/word/2010/wordprocessingDrawing" xmlns:wp="http://schemas.openxmlformats.org/drawingml/2006/wordprocessingDrawing" xmlns:w10="urn:schemas-microsoft-com:office:word" xmlns:w="http://schemas.openxmlformats.org/wordprocessingml/2006/main" xmlns:w14="http://schemas.microsoft.com/office/word/2010/wordml" xmlns:w15="http://schemas.microsoft.com/office/word/2012/wordml" xmlns:w16cex="http://schemas.microsoft.com/office/word/2018/wordml/cex" xmlns:w16cid="http://schemas.microsoft.com/office/word/2016/wordml/cid" xmlns:w16="http://schemas.microsoft.com/office/word/2018/wordml" xmlns:w16du="http://schemas.microsoft.com/office/word/2023/wordml/word16du" xmlns:w16sdtdh="http://schemas.microsoft.com/office/word/2020/wordml/sdtdatahash" xmlns:w16se="http://schemas.microsoft.com/office/word/2015/wordml/symex" xmlns:wpg="http://schemas.microsoft.com/office/word/2010/wordprocessingGroup" xmlns:wpi="http://schemas.microsoft.com/office/word/2010/wordprocessingInk" xmlns:wne="http://schemas.microsoft.com/office/word/2006/wordml" xmlns:wps="http://schemas.microsoft.com/office/word/2010/wordprocessingShape" mc:Ignorable="w14 w15 w16se w16cid w16 w16cex w16sdtdh wp14">
   <w:body>
     <w:p>
       <w:pPr>
@@ -306,6 +306,79 @@
                 <w:sz w:val="28"/>
                 <w:szCs w:val="28"/>
               </w:rPr>
+              <w:t>npm config ls -l</w:t>
+            </w:r>
+          </w:p>
+        </w:tc>
+        <w:tc>
+          <w:tcPr>
+            <w:tcW w:w="7769" w:type="dxa"/>
+          </w:tcPr>
+          <w:p>
+            <w:pPr>
+              <w:cnfStyle w:val="000000100000" w:firstRow="0" w:lastRow="0" w:firstColumn="0" w:lastColumn="0" w:oddVBand="0" w:evenVBand="0" w:oddHBand="1" w:evenHBand="0" w:firstRowFirstColumn="0" w:firstRowLastColumn="0" w:lastRowFirstColumn="0" w:lastRowLastColumn="0"/>
+              <w:rPr>
+                <w:sz w:val="28"/>
+                <w:szCs w:val="28"/>
+              </w:rPr>
+            </w:pPr>
+            <w:r>
+              <w:rPr>
+                <w:sz w:val="28"/>
+                <w:szCs w:val="28"/>
+              </w:rPr>
+              <w:t xml:space="preserve">Permite </w:t>
+            </w:r>
+            <w:r>
+              <w:rPr>
+                <w:sz w:val="28"/>
+                <w:szCs w:val="28"/>
+              </w:rPr>
+              <w:t xml:space="preserve">ver la </w:t>
+            </w:r>
+            <w:r>
+              <w:rPr>
+                <w:sz w:val="28"/>
+                <w:szCs w:val="28"/>
+              </w:rPr>
+              <w:t>lista</w:t>
+            </w:r>
+            <w:r>
+              <w:rPr>
+                <w:sz w:val="28"/>
+                <w:szCs w:val="28"/>
+              </w:rPr>
+              <w:t xml:space="preserve"> de configuraciones distintas que puedes modificar</w:t>
+            </w:r>
+            <w:r>
+              <w:rPr>
+                <w:sz w:val="28"/>
+                <w:szCs w:val="28"/>
+              </w:rPr>
+              <w:t>.</w:t>
+            </w:r>
+          </w:p>
+        </w:tc>
+      </w:tr>
+      <w:tr>
+        <w:tc>
+          <w:tcPr>
+            <w:cnfStyle w:val="001000000000" w:firstRow="0" w:lastRow="0" w:firstColumn="1" w:lastColumn="0" w:oddVBand="0" w:evenVBand="0" w:oddHBand="0" w:evenHBand="0" w:firstRowFirstColumn="0" w:firstRowLastColumn="0" w:lastRowFirstColumn="0" w:lastRowLastColumn="0"/>
+            <w:tcW w:w="7769" w:type="dxa"/>
+            <w:vAlign w:val="center"/>
+          </w:tcPr>
+          <w:p>
+            <w:pPr>
+              <w:rPr>
+                <w:sz w:val="28"/>
+                <w:szCs w:val="28"/>
+              </w:rPr>
+            </w:pPr>
+            <w:r>
+              <w:rPr>
+                <w:sz w:val="28"/>
+                <w:szCs w:val="28"/>
+              </w:rPr>
               <w:t>npm init</w:t>
             </w:r>
           </w:p>
@@ -316,7 +389,7 @@
           </w:tcPr>
           <w:p>
             <w:pPr>
-              <w:cnfStyle w:val="000000100000" w:firstRow="0" w:lastRow="0" w:firstColumn="0" w:lastColumn="0" w:oddVBand="0" w:evenVBand="0" w:oddHBand="1" w:evenHBand="0" w:firstRowFirstColumn="0" w:firstRowLastColumn="0" w:lastRowFirstColumn="0" w:lastRowLastColumn="0"/>
+              <w:cnfStyle w:val="000000000000" w:firstRow="0" w:lastRow="0" w:firstColumn="0" w:lastColumn="0" w:oddVBand="0" w:evenVBand="0" w:oddHBand="0" w:evenHBand="0" w:firstRowFirstColumn="0" w:firstRowLastColumn="0" w:lastRowFirstColumn="0" w:lastRowLastColumn="0"/>
               <w:rPr>
                 <w:sz w:val="28"/>
                 <w:szCs w:val="28"/>
@@ -336,7 +409,6 @@
               </w:rPr>
               <w:t xml:space="preserve">archivo de configuración del proyecto, el </w:t>
             </w:r>
-            <w:proofErr w:type="gramStart"/>
             <w:r>
               <w:rPr>
                 <w:b/>
@@ -346,56 +418,42 @@
               </w:rPr>
               <w:t>package.json</w:t>
             </w:r>
-            <w:proofErr w:type="gramEnd"/>
-          </w:p>
-        </w:tc>
-      </w:tr>
-      <w:tr>
-        <w:tc>
-          <w:tcPr>
-            <w:cnfStyle w:val="001000000000" w:firstRow="0" w:lastRow="0" w:firstColumn="1" w:lastColumn="0" w:oddVBand="0" w:evenVBand="0" w:oddHBand="0" w:evenHBand="0" w:firstRowFirstColumn="0" w:firstRowLastColumn="0" w:lastRowFirstColumn="0" w:lastRowLastColumn="0"/>
-            <w:tcW w:w="7769" w:type="dxa"/>
-            <w:vAlign w:val="center"/>
-          </w:tcPr>
-          <w:p>
-            <w:pPr>
-              <w:rPr>
-                <w:sz w:val="28"/>
-                <w:szCs w:val="28"/>
-              </w:rPr>
-            </w:pPr>
-            <w:r>
-              <w:rPr>
-                <w:sz w:val="28"/>
-                <w:szCs w:val="28"/>
-              </w:rPr>
-              <w:t xml:space="preserve">npm </w:t>
-            </w:r>
-            <w:proofErr w:type="gramStart"/>
-            <w:r>
-              <w:rPr>
-                <w:sz w:val="28"/>
-                <w:szCs w:val="28"/>
-              </w:rPr>
-              <w:t>set.init</w:t>
-            </w:r>
-            <w:proofErr w:type="gramEnd"/>
-            <w:r>
-              <w:rPr>
-                <w:sz w:val="28"/>
-                <w:szCs w:val="28"/>
-              </w:rPr>
-              <w:t>.defaultvalue [value]</w:t>
-            </w:r>
-          </w:p>
-        </w:tc>
-        <w:tc>
-          <w:tcPr>
-            <w:tcW w:w="7769" w:type="dxa"/>
-          </w:tcPr>
-          <w:p>
-            <w:pPr>
-              <w:cnfStyle w:val="000000000000" w:firstRow="0" w:lastRow="0" w:firstColumn="0" w:lastColumn="0" w:oddVBand="0" w:evenVBand="0" w:oddHBand="0" w:evenHBand="0" w:firstRowFirstColumn="0" w:firstRowLastColumn="0" w:lastRowFirstColumn="0" w:lastRowLastColumn="0"/>
+          </w:p>
+        </w:tc>
+      </w:tr>
+      <w:tr>
+        <w:trPr>
+          <w:cnfStyle w:val="000000100000" w:firstRow="0" w:lastRow="0" w:firstColumn="0" w:lastColumn="0" w:oddVBand="0" w:evenVBand="0" w:oddHBand="1" w:evenHBand="0" w:firstRowFirstColumn="0" w:firstRowLastColumn="0" w:lastRowFirstColumn="0" w:lastRowLastColumn="0"/>
+        </w:trPr>
+        <w:tc>
+          <w:tcPr>
+            <w:cnfStyle w:val="001000000000" w:firstRow="0" w:lastRow="0" w:firstColumn="1" w:lastColumn="0" w:oddVBand="0" w:evenVBand="0" w:oddHBand="0" w:evenHBand="0" w:firstRowFirstColumn="0" w:firstRowLastColumn="0" w:lastRowFirstColumn="0" w:lastRowLastColumn="0"/>
+            <w:tcW w:w="7769" w:type="dxa"/>
+            <w:vAlign w:val="center"/>
+          </w:tcPr>
+          <w:p>
+            <w:pPr>
+              <w:rPr>
+                <w:sz w:val="28"/>
+                <w:szCs w:val="28"/>
+              </w:rPr>
+            </w:pPr>
+            <w:r>
+              <w:rPr>
+                <w:sz w:val="28"/>
+                <w:szCs w:val="28"/>
+              </w:rPr>
+              <w:t>npm set.init.defaultvalue [value]</w:t>
+            </w:r>
+          </w:p>
+        </w:tc>
+        <w:tc>
+          <w:tcPr>
+            <w:tcW w:w="7769" w:type="dxa"/>
+          </w:tcPr>
+          <w:p>
+            <w:pPr>
+              <w:cnfStyle w:val="000000100000" w:firstRow="0" w:lastRow="0" w:firstColumn="0" w:lastColumn="0" w:oddVBand="0" w:evenVBand="0" w:oddHBand="1" w:evenHBand="0" w:firstRowFirstColumn="0" w:firstRowLastColumn="0" w:lastRowFirstColumn="0" w:lastRowLastColumn="0"/>
               <w:rPr>
                 <w:sz w:val="28"/>
                 <w:szCs w:val="28"/>
@@ -427,7 +485,7 @@
           </w:p>
           <w:p>
             <w:pPr>
-              <w:cnfStyle w:val="000000000000" w:firstRow="0" w:lastRow="0" w:firstColumn="0" w:lastColumn="0" w:oddVBand="0" w:evenVBand="0" w:oddHBand="0" w:evenHBand="0" w:firstRowFirstColumn="0" w:firstRowLastColumn="0" w:lastRowFirstColumn="0" w:lastRowLastColumn="0"/>
+              <w:cnfStyle w:val="000000100000" w:firstRow="0" w:lastRow="0" w:firstColumn="0" w:lastColumn="0" w:oddVBand="0" w:evenVBand="0" w:oddHBand="1" w:evenHBand="0" w:firstRowFirstColumn="0" w:firstRowLastColumn="0" w:lastRowFirstColumn="0" w:lastRowLastColumn="0"/>
               <w:rPr>
                 <w:sz w:val="28"/>
                 <w:szCs w:val="28"/>
@@ -457,7 +515,7 @@
                 <w:ilvl w:val="0"/>
                 <w:numId w:val="2"/>
               </w:numPr>
-              <w:cnfStyle w:val="000000000000" w:firstRow="0" w:lastRow="0" w:firstColumn="0" w:lastColumn="0" w:oddVBand="0" w:evenVBand="0" w:oddHBand="0" w:evenHBand="0" w:firstRowFirstColumn="0" w:firstRowLastColumn="0" w:lastRowFirstColumn="0" w:lastRowLastColumn="0"/>
+              <w:cnfStyle w:val="000000100000" w:firstRow="0" w:lastRow="0" w:firstColumn="0" w:lastColumn="0" w:oddVBand="0" w:evenVBand="0" w:oddHBand="1" w:evenHBand="0" w:firstRowFirstColumn="0" w:firstRowLastColumn="0" w:lastRowFirstColumn="0" w:lastRowLastColumn="0"/>
               <w:rPr>
                 <w:sz w:val="28"/>
                 <w:szCs w:val="28"/>
@@ -478,7 +536,7 @@
                 <w:ilvl w:val="0"/>
                 <w:numId w:val="2"/>
               </w:numPr>
-              <w:cnfStyle w:val="000000000000" w:firstRow="0" w:lastRow="0" w:firstColumn="0" w:lastColumn="0" w:oddVBand="0" w:evenVBand="0" w:oddHBand="0" w:evenHBand="0" w:firstRowFirstColumn="0" w:firstRowLastColumn="0" w:lastRowFirstColumn="0" w:lastRowLastColumn="0"/>
+              <w:cnfStyle w:val="000000100000" w:firstRow="0" w:lastRow="0" w:firstColumn="0" w:lastColumn="0" w:oddVBand="0" w:evenVBand="0" w:oddHBand="1" w:evenHBand="0" w:firstRowFirstColumn="0" w:firstRowLastColumn="0" w:lastRowFirstColumn="0" w:lastRowLastColumn="0"/>
               <w:rPr>
                 <w:sz w:val="28"/>
                 <w:szCs w:val="28"/>
@@ -499,7 +557,7 @@
                 <w:ilvl w:val="0"/>
                 <w:numId w:val="2"/>
               </w:numPr>
-              <w:cnfStyle w:val="000000000000" w:firstRow="0" w:lastRow="0" w:firstColumn="0" w:lastColumn="0" w:oddVBand="0" w:evenVBand="0" w:oddHBand="0" w:evenHBand="0" w:firstRowFirstColumn="0" w:firstRowLastColumn="0" w:lastRowFirstColumn="0" w:lastRowLastColumn="0"/>
+              <w:cnfStyle w:val="000000100000" w:firstRow="0" w:lastRow="0" w:firstColumn="0" w:lastColumn="0" w:oddVBand="0" w:evenVBand="0" w:oddHBand="1" w:evenHBand="0" w:firstRowFirstColumn="0" w:firstRowLastColumn="0" w:lastRowFirstColumn="0" w:lastRowLastColumn="0"/>
               <w:rPr>
                 <w:sz w:val="28"/>
                 <w:szCs w:val="28"/>
@@ -520,7 +578,7 @@
                 <w:ilvl w:val="0"/>
                 <w:numId w:val="2"/>
               </w:numPr>
-              <w:cnfStyle w:val="000000000000" w:firstRow="0" w:lastRow="0" w:firstColumn="0" w:lastColumn="0" w:oddVBand="0" w:evenVBand="0" w:oddHBand="0" w:evenHBand="0" w:firstRowFirstColumn="0" w:firstRowLastColumn="0" w:lastRowFirstColumn="0" w:lastRowLastColumn="0"/>
+              <w:cnfStyle w:val="000000100000" w:firstRow="0" w:lastRow="0" w:firstColumn="0" w:lastColumn="0" w:oddVBand="0" w:evenVBand="0" w:oddHBand="1" w:evenHBand="0" w:firstRowFirstColumn="0" w:firstRowLastColumn="0" w:lastRowFirstColumn="0" w:lastRowLastColumn="0"/>
               <w:rPr>
                 <w:sz w:val="28"/>
                 <w:szCs w:val="28"/>
@@ -541,7 +599,7 @@
                 <w:ilvl w:val="0"/>
                 <w:numId w:val="2"/>
               </w:numPr>
-              <w:cnfStyle w:val="000000000000" w:firstRow="0" w:lastRow="0" w:firstColumn="0" w:lastColumn="0" w:oddVBand="0" w:evenVBand="0" w:oddHBand="0" w:evenHBand="0" w:firstRowFirstColumn="0" w:firstRowLastColumn="0" w:lastRowFirstColumn="0" w:lastRowLastColumn="0"/>
+              <w:cnfStyle w:val="000000100000" w:firstRow="0" w:lastRow="0" w:firstColumn="0" w:lastColumn="0" w:oddVBand="0" w:evenVBand="0" w:oddHBand="1" w:evenHBand="0" w:firstRowFirstColumn="0" w:firstRowLastColumn="0" w:lastRowFirstColumn="0" w:lastRowLastColumn="0"/>
               <w:rPr>
                 <w:sz w:val="28"/>
                 <w:szCs w:val="28"/>
@@ -562,7 +620,7 @@
                 <w:ilvl w:val="0"/>
                 <w:numId w:val="2"/>
               </w:numPr>
-              <w:cnfStyle w:val="000000000000" w:firstRow="0" w:lastRow="0" w:firstColumn="0" w:lastColumn="0" w:oddVBand="0" w:evenVBand="0" w:oddHBand="0" w:evenHBand="0" w:firstRowFirstColumn="0" w:firstRowLastColumn="0" w:lastRowFirstColumn="0" w:lastRowLastColumn="0"/>
+              <w:cnfStyle w:val="000000100000" w:firstRow="0" w:lastRow="0" w:firstColumn="0" w:lastColumn="0" w:oddVBand="0" w:evenVBand="0" w:oddHBand="1" w:evenHBand="0" w:firstRowFirstColumn="0" w:firstRowLastColumn="0" w:lastRowFirstColumn="0" w:lastRowLastColumn="0"/>
               <w:rPr>
                 <w:sz w:val="28"/>
                 <w:szCs w:val="28"/>
@@ -583,13 +641,12 @@
                 <w:ilvl w:val="0"/>
                 <w:numId w:val="2"/>
               </w:numPr>
-              <w:cnfStyle w:val="000000000000" w:firstRow="0" w:lastRow="0" w:firstColumn="0" w:lastColumn="0" w:oddVBand="0" w:evenVBand="0" w:oddHBand="0" w:evenHBand="0" w:firstRowFirstColumn="0" w:firstRowLastColumn="0" w:lastRowFirstColumn="0" w:lastRowLastColumn="0"/>
-              <w:rPr>
-                <w:sz w:val="28"/>
-                <w:szCs w:val="28"/>
-              </w:rPr>
-            </w:pPr>
-            <w:proofErr w:type="gramStart"/>
+              <w:cnfStyle w:val="000000100000" w:firstRow="0" w:lastRow="0" w:firstColumn="0" w:lastColumn="0" w:oddVBand="0" w:evenVBand="0" w:oddHBand="1" w:evenHBand="0" w:firstRowFirstColumn="0" w:firstRowLastColumn="0" w:lastRowFirstColumn="0" w:lastRowLastColumn="0"/>
+              <w:rPr>
+                <w:sz w:val="28"/>
+                <w:szCs w:val="28"/>
+              </w:rPr>
+            </w:pPr>
             <w:r>
               <w:rPr>
                 <w:sz w:val="28"/>
@@ -597,7 +654,6 @@
               </w:rPr>
               <w:t>author.email</w:t>
             </w:r>
-            <w:proofErr w:type="gramEnd"/>
           </w:p>
           <w:p>
             <w:pPr>
@@ -606,7 +662,7 @@
                 <w:ilvl w:val="0"/>
                 <w:numId w:val="2"/>
               </w:numPr>
-              <w:cnfStyle w:val="000000000000" w:firstRow="0" w:lastRow="0" w:firstColumn="0" w:lastColumn="0" w:oddVBand="0" w:evenVBand="0" w:oddHBand="0" w:evenHBand="0" w:firstRowFirstColumn="0" w:firstRowLastColumn="0" w:lastRowFirstColumn="0" w:lastRowLastColumn="0"/>
+              <w:cnfStyle w:val="000000100000" w:firstRow="0" w:lastRow="0" w:firstColumn="0" w:lastColumn="0" w:oddVBand="0" w:evenVBand="0" w:oddHBand="1" w:evenHBand="0" w:firstRowFirstColumn="0" w:firstRowLastColumn="0" w:lastRowFirstColumn="0" w:lastRowLastColumn="0"/>
               <w:rPr>
                 <w:sz w:val="28"/>
                 <w:szCs w:val="28"/>
@@ -627,7 +683,7 @@
                 <w:ilvl w:val="0"/>
                 <w:numId w:val="2"/>
               </w:numPr>
-              <w:cnfStyle w:val="000000000000" w:firstRow="0" w:lastRow="0" w:firstColumn="0" w:lastColumn="0" w:oddVBand="0" w:evenVBand="0" w:oddHBand="0" w:evenHBand="0" w:firstRowFirstColumn="0" w:firstRowLastColumn="0" w:lastRowFirstColumn="0" w:lastRowLastColumn="0"/>
+              <w:cnfStyle w:val="000000100000" w:firstRow="0" w:lastRow="0" w:firstColumn="0" w:lastColumn="0" w:oddVBand="0" w:evenVBand="0" w:oddHBand="1" w:evenHBand="0" w:firstRowFirstColumn="0" w:firstRowLastColumn="0" w:lastRowFirstColumn="0" w:lastRowLastColumn="0"/>
               <w:rPr>
                 <w:sz w:val="28"/>
                 <w:szCs w:val="28"/>
@@ -648,7 +704,7 @@
                 <w:ilvl w:val="0"/>
                 <w:numId w:val="2"/>
               </w:numPr>
-              <w:cnfStyle w:val="000000000000" w:firstRow="0" w:lastRow="0" w:firstColumn="0" w:lastColumn="0" w:oddVBand="0" w:evenVBand="0" w:oddHBand="0" w:evenHBand="0" w:firstRowFirstColumn="0" w:firstRowLastColumn="0" w:lastRowFirstColumn="0" w:lastRowLastColumn="0"/>
+              <w:cnfStyle w:val="000000100000" w:firstRow="0" w:lastRow="0" w:firstColumn="0" w:lastColumn="0" w:oddVBand="0" w:evenVBand="0" w:oddHBand="1" w:evenHBand="0" w:firstRowFirstColumn="0" w:firstRowLastColumn="0" w:lastRowFirstColumn="0" w:lastRowLastColumn="0"/>
               <w:rPr>
                 <w:sz w:val="28"/>
                 <w:szCs w:val="28"/>
@@ -669,6 +725,51 @@
                 <w:ilvl w:val="0"/>
                 <w:numId w:val="2"/>
               </w:numPr>
+              <w:cnfStyle w:val="000000100000" w:firstRow="0" w:lastRow="0" w:firstColumn="0" w:lastColumn="0" w:oddVBand="0" w:evenVBand="0" w:oddHBand="1" w:evenHBand="0" w:firstRowFirstColumn="0" w:firstRowLastColumn="0" w:lastRowFirstColumn="0" w:lastRowLastColumn="0"/>
+              <w:rPr>
+                <w:sz w:val="28"/>
+                <w:szCs w:val="28"/>
+              </w:rPr>
+            </w:pPr>
+            <w:r>
+              <w:rPr>
+                <w:sz w:val="28"/>
+                <w:szCs w:val="28"/>
+              </w:rPr>
+              <w:t>homepage.</w:t>
+            </w:r>
+          </w:p>
+        </w:tc>
+      </w:tr>
+      <w:tr>
+        <w:tc>
+          <w:tcPr>
+            <w:cnfStyle w:val="001000000000" w:firstRow="0" w:lastRow="0" w:firstColumn="1" w:lastColumn="0" w:oddVBand="0" w:evenVBand="0" w:oddHBand="0" w:evenHBand="0" w:firstRowFirstColumn="0" w:firstRowLastColumn="0" w:lastRowFirstColumn="0" w:lastRowLastColumn="0"/>
+            <w:tcW w:w="7769" w:type="dxa"/>
+            <w:vAlign w:val="center"/>
+          </w:tcPr>
+          <w:p>
+            <w:pPr>
+              <w:rPr>
+                <w:sz w:val="28"/>
+                <w:szCs w:val="28"/>
+              </w:rPr>
+            </w:pPr>
+            <w:r>
+              <w:rPr>
+                <w:sz w:val="28"/>
+                <w:szCs w:val="28"/>
+              </w:rPr>
+              <w:t>npm init -y</w:t>
+            </w:r>
+          </w:p>
+        </w:tc>
+        <w:tc>
+          <w:tcPr>
+            <w:tcW w:w="7769" w:type="dxa"/>
+          </w:tcPr>
+          <w:p>
+            <w:pPr>
               <w:cnfStyle w:val="000000000000" w:firstRow="0" w:lastRow="0" w:firstColumn="0" w:lastColumn="0" w:oddVBand="0" w:evenVBand="0" w:oddHBand="0" w:evenHBand="0" w:firstRowFirstColumn="0" w:firstRowLastColumn="0" w:lastRowFirstColumn="0" w:lastRowLastColumn="0"/>
               <w:rPr>
                 <w:sz w:val="28"/>
@@ -680,7 +781,51 @@
                 <w:sz w:val="28"/>
                 <w:szCs w:val="28"/>
               </w:rPr>
-              <w:t>homepage.</w:t>
+              <w:t>G</w:t>
+            </w:r>
+            <w:r>
+              <w:rPr>
+                <w:sz w:val="28"/>
+                <w:szCs w:val="28"/>
+              </w:rPr>
+              <w:t>enera</w:t>
+            </w:r>
+            <w:r>
+              <w:rPr>
+                <w:sz w:val="28"/>
+                <w:szCs w:val="28"/>
+              </w:rPr>
+              <w:t xml:space="preserve"> </w:t>
+            </w:r>
+            <w:r>
+              <w:rPr>
+                <w:sz w:val="28"/>
+                <w:szCs w:val="28"/>
+              </w:rPr>
+              <w:t xml:space="preserve">un </w:t>
+            </w:r>
+            <w:r>
+              <w:rPr>
+                <w:b/>
+                <w:bCs/>
+                <w:sz w:val="28"/>
+                <w:szCs w:val="28"/>
+              </w:rPr>
+              <w:t>package.json</w:t>
+            </w:r>
+            <w:r>
+              <w:rPr>
+                <w:sz w:val="28"/>
+                <w:szCs w:val="28"/>
+              </w:rPr>
+              <w:t xml:space="preserve"> vacío</w:t>
+            </w:r>
+            <w:r>
+              <w:rPr>
+                <w:sz w:val="28"/>
+                <w:szCs w:val="28"/>
+              </w:rPr>
+              <w:t>.</w:t>
             </w:r>
           </w:p>
         </w:tc>
@@ -707,7 +852,7 @@
                 <w:sz w:val="28"/>
                 <w:szCs w:val="28"/>
               </w:rPr>
-              <w:t>npm init -y</w:t>
+              <w:t>npm set init.author.email "your@email"</w:t>
             </w:r>
           </w:p>
         </w:tc>
@@ -728,93 +873,39 @@
                 <w:sz w:val="28"/>
                 <w:szCs w:val="28"/>
               </w:rPr>
-              <w:t>G</w:t>
-            </w:r>
-            <w:r>
-              <w:rPr>
-                <w:sz w:val="28"/>
-                <w:szCs w:val="28"/>
-              </w:rPr>
-              <w:t>enera</w:t>
-            </w:r>
-            <w:r>
-              <w:rPr>
-                <w:sz w:val="28"/>
-                <w:szCs w:val="28"/>
-              </w:rPr>
-              <w:t xml:space="preserve"> </w:t>
-            </w:r>
-            <w:r>
-              <w:rPr>
-                <w:sz w:val="28"/>
-                <w:szCs w:val="28"/>
-              </w:rPr>
-              <w:t xml:space="preserve">un </w:t>
-            </w:r>
-            <w:proofErr w:type="gramStart"/>
-            <w:r>
-              <w:rPr>
-                <w:b/>
-                <w:bCs/>
-                <w:sz w:val="28"/>
-                <w:szCs w:val="28"/>
-              </w:rPr>
-              <w:t>package.json</w:t>
-            </w:r>
-            <w:proofErr w:type="gramEnd"/>
-            <w:r>
-              <w:rPr>
-                <w:sz w:val="28"/>
-                <w:szCs w:val="28"/>
-              </w:rPr>
-              <w:t xml:space="preserve"> vacío</w:t>
-            </w:r>
-            <w:r>
-              <w:rPr>
-                <w:sz w:val="28"/>
-                <w:szCs w:val="28"/>
-              </w:rPr>
-              <w:t>.</w:t>
-            </w:r>
-          </w:p>
-        </w:tc>
-      </w:tr>
-      <w:tr>
-        <w:tc>
-          <w:tcPr>
-            <w:cnfStyle w:val="001000000000" w:firstRow="0" w:lastRow="0" w:firstColumn="1" w:lastColumn="0" w:oddVBand="0" w:evenVBand="0" w:oddHBand="0" w:evenHBand="0" w:firstRowFirstColumn="0" w:firstRowLastColumn="0" w:lastRowFirstColumn="0" w:lastRowLastColumn="0"/>
-            <w:tcW w:w="7769" w:type="dxa"/>
-            <w:vAlign w:val="center"/>
-          </w:tcPr>
-          <w:p>
-            <w:pPr>
-              <w:rPr>
-                <w:sz w:val="28"/>
-                <w:szCs w:val="28"/>
-              </w:rPr>
-            </w:pPr>
-            <w:r>
-              <w:rPr>
-                <w:sz w:val="28"/>
-                <w:szCs w:val="28"/>
-              </w:rPr>
-              <w:t xml:space="preserve">npm set </w:t>
-            </w:r>
-            <w:proofErr w:type="gramStart"/>
-            <w:r>
-              <w:rPr>
-                <w:sz w:val="28"/>
-                <w:szCs w:val="28"/>
-              </w:rPr>
-              <w:t>init.author</w:t>
-            </w:r>
-            <w:proofErr w:type="gramEnd"/>
-            <w:r>
-              <w:rPr>
-                <w:sz w:val="28"/>
-                <w:szCs w:val="28"/>
-              </w:rPr>
-              <w:t>.email "your@email"</w:t>
+              <w:t>Especifica el mail del autor.</w:t>
+            </w:r>
+          </w:p>
+        </w:tc>
+      </w:tr>
+      <w:tr>
+        <w:tc>
+          <w:tcPr>
+            <w:cnfStyle w:val="001000000000" w:firstRow="0" w:lastRow="0" w:firstColumn="1" w:lastColumn="0" w:oddVBand="0" w:evenVBand="0" w:oddHBand="0" w:evenHBand="0" w:firstRowFirstColumn="0" w:firstRowLastColumn="0" w:lastRowFirstColumn="0" w:lastRowLastColumn="0"/>
+            <w:tcW w:w="7769" w:type="dxa"/>
+            <w:vAlign w:val="center"/>
+          </w:tcPr>
+          <w:p>
+            <w:pPr>
+              <w:rPr>
+                <w:sz w:val="28"/>
+                <w:szCs w:val="28"/>
+              </w:rPr>
+            </w:pPr>
+            <w:r>
+              <w:rPr>
+                <w:sz w:val="28"/>
+                <w:szCs w:val="28"/>
+              </w:rPr>
+              <w:lastRenderedPageBreak/>
+              <w:t>npm set init.author.</w:t>
+            </w:r>
+            <w:r>
+              <w:rPr>
+                <w:sz w:val="28"/>
+                <w:szCs w:val="28"/>
+              </w:rPr>
+              <w:t>name</w:t>
             </w:r>
           </w:p>
         </w:tc>
@@ -835,7 +926,7 @@
                 <w:sz w:val="28"/>
                 <w:szCs w:val="28"/>
               </w:rPr>
-              <w:t>Especifica el mail del autor.</w:t>
+              <w:t>Especifica el nombre del autor.</w:t>
             </w:r>
           </w:p>
         </w:tc>
@@ -869,7 +960,7 @@
                 <w:sz w:val="28"/>
                 <w:szCs w:val="28"/>
               </w:rPr>
-              <w:t>name</w:t>
+              <w:t>license</w:t>
             </w:r>
           </w:p>
         </w:tc>
@@ -890,41 +981,15 @@
                 <w:sz w:val="28"/>
                 <w:szCs w:val="28"/>
               </w:rPr>
-              <w:t>Especifica el nombre del autor.</w:t>
-            </w:r>
-          </w:p>
-        </w:tc>
-      </w:tr>
-      <w:tr>
-        <w:tc>
-          <w:tcPr>
-            <w:cnfStyle w:val="001000000000" w:firstRow="0" w:lastRow="0" w:firstColumn="1" w:lastColumn="0" w:oddVBand="0" w:evenVBand="0" w:oddHBand="0" w:evenHBand="0" w:firstRowFirstColumn="0" w:firstRowLastColumn="0" w:lastRowFirstColumn="0" w:lastRowLastColumn="0"/>
-            <w:tcW w:w="7769" w:type="dxa"/>
-            <w:vAlign w:val="center"/>
-          </w:tcPr>
-          <w:p>
-            <w:pPr>
-              <w:rPr>
-                <w:sz w:val="28"/>
-                <w:szCs w:val="28"/>
-              </w:rPr>
-            </w:pPr>
-            <w:r>
-              <w:rPr>
-                <w:sz w:val="28"/>
-                <w:szCs w:val="28"/>
-              </w:rPr>
-              <w:t xml:space="preserve">npm set </w:t>
-            </w:r>
-            <w:proofErr w:type="gramStart"/>
-            <w:r>
-              <w:rPr>
-                <w:sz w:val="28"/>
-                <w:szCs w:val="28"/>
-              </w:rPr>
-              <w:t>init.author</w:t>
-            </w:r>
-            <w:proofErr w:type="gramEnd"/>
+              <w:t xml:space="preserve">Especifica </w:t>
+            </w:r>
+            <w:r>
+              <w:rPr>
+                <w:sz w:val="28"/>
+                <w:szCs w:val="28"/>
+              </w:rPr>
+              <w:t>la licencia</w:t>
+            </w:r>
             <w:r>
               <w:rPr>
                 <w:sz w:val="28"/>
@@ -932,12 +997,29 @@
               </w:rPr>
               <w:t>.</w:t>
             </w:r>
-            <w:r>
-              <w:rPr>
-                <w:sz w:val="28"/>
-                <w:szCs w:val="28"/>
-              </w:rPr>
-              <w:t>license</w:t>
+          </w:p>
+        </w:tc>
+      </w:tr>
+      <w:tr>
+        <w:tc>
+          <w:tcPr>
+            <w:cnfStyle w:val="001000000000" w:firstRow="0" w:lastRow="0" w:firstColumn="1" w:lastColumn="0" w:oddVBand="0" w:evenVBand="0" w:oddHBand="0" w:evenHBand="0" w:firstRowFirstColumn="0" w:firstRowLastColumn="0" w:lastRowFirstColumn="0" w:lastRowLastColumn="0"/>
+            <w:tcW w:w="7769" w:type="dxa"/>
+            <w:vAlign w:val="center"/>
+          </w:tcPr>
+          <w:p>
+            <w:pPr>
+              <w:rPr>
+                <w:sz w:val="28"/>
+                <w:szCs w:val="28"/>
+              </w:rPr>
+            </w:pPr>
+            <w:r>
+              <w:rPr>
+                <w:sz w:val="28"/>
+                <w:szCs w:val="28"/>
+              </w:rPr>
+              <w:t>npm i name_package -d</w:t>
             </w:r>
           </w:p>
         </w:tc>
@@ -958,21 +1040,7 @@
                 <w:sz w:val="28"/>
                 <w:szCs w:val="28"/>
               </w:rPr>
-              <w:t xml:space="preserve">Especifica </w:t>
-            </w:r>
-            <w:r>
-              <w:rPr>
-                <w:sz w:val="28"/>
-                <w:szCs w:val="28"/>
-              </w:rPr>
-              <w:t>la licencia</w:t>
-            </w:r>
-            <w:r>
-              <w:rPr>
-                <w:sz w:val="28"/>
-                <w:szCs w:val="28"/>
-              </w:rPr>
-              <w:t>.</w:t>
+              <w:t>Versión resumida para instalar un paquete.</w:t>
             </w:r>
           </w:p>
         </w:tc>
@@ -999,8 +1067,21 @@
                 <w:sz w:val="28"/>
                 <w:szCs w:val="28"/>
               </w:rPr>
-              <w:lastRenderedPageBreak/>
-              <w:t>npm i name_package -d</w:t>
+              <w:t xml:space="preserve">npm install </w:t>
+            </w:r>
+            <w:r>
+              <w:rPr>
+                <w:sz w:val="28"/>
+                <w:szCs w:val="28"/>
+              </w:rPr>
+              <w:t xml:space="preserve">name_package </w:t>
+            </w:r>
+            <w:r>
+              <w:rPr>
+                <w:sz w:val="28"/>
+                <w:szCs w:val="28"/>
+              </w:rPr>
+              <w:t>--save</w:t>
             </w:r>
           </w:p>
         </w:tc>
@@ -1021,45 +1102,52 @@
                 <w:sz w:val="28"/>
                 <w:szCs w:val="28"/>
               </w:rPr>
-              <w:t>Versión resumida para instalar un paquete.</w:t>
-            </w:r>
-          </w:p>
-        </w:tc>
-      </w:tr>
-      <w:tr>
-        <w:tc>
-          <w:tcPr>
-            <w:cnfStyle w:val="001000000000" w:firstRow="0" w:lastRow="0" w:firstColumn="1" w:lastColumn="0" w:oddVBand="0" w:evenVBand="0" w:oddHBand="0" w:evenHBand="0" w:firstRowFirstColumn="0" w:firstRowLastColumn="0" w:lastRowFirstColumn="0" w:lastRowLastColumn="0"/>
-            <w:tcW w:w="7769" w:type="dxa"/>
-            <w:vAlign w:val="center"/>
-          </w:tcPr>
-          <w:p>
-            <w:pPr>
-              <w:rPr>
-                <w:sz w:val="28"/>
-                <w:szCs w:val="28"/>
-              </w:rPr>
-            </w:pPr>
-            <w:r>
-              <w:rPr>
-                <w:sz w:val="28"/>
-                <w:szCs w:val="28"/>
-              </w:rPr>
-              <w:t xml:space="preserve">npm install </w:t>
-            </w:r>
-            <w:r>
-              <w:rPr>
-                <w:sz w:val="28"/>
-                <w:szCs w:val="28"/>
-              </w:rPr>
-              <w:t xml:space="preserve">name_package </w:t>
-            </w:r>
-            <w:r>
-              <w:rPr>
-                <w:sz w:val="28"/>
-                <w:szCs w:val="28"/>
-              </w:rPr>
-              <w:t>--save</w:t>
+              <w:t xml:space="preserve">El </w:t>
+            </w:r>
+            <w:r>
+              <w:rPr>
+                <w:sz w:val="28"/>
+                <w:szCs w:val="28"/>
+              </w:rPr>
+              <w:t>paquete</w:t>
+            </w:r>
+            <w:r>
+              <w:rPr>
+                <w:sz w:val="28"/>
+                <w:szCs w:val="28"/>
+              </w:rPr>
+              <w:t xml:space="preserve"> que vamos a instalar dentro del proyecto es necesario para vivir en producción.</w:t>
+            </w:r>
+          </w:p>
+        </w:tc>
+      </w:tr>
+      <w:tr>
+        <w:tc>
+          <w:tcPr>
+            <w:cnfStyle w:val="001000000000" w:firstRow="0" w:lastRow="0" w:firstColumn="1" w:lastColumn="0" w:oddVBand="0" w:evenVBand="0" w:oddHBand="0" w:evenHBand="0" w:firstRowFirstColumn="0" w:firstRowLastColumn="0" w:lastRowFirstColumn="0" w:lastRowLastColumn="0"/>
+            <w:tcW w:w="7769" w:type="dxa"/>
+            <w:vAlign w:val="center"/>
+          </w:tcPr>
+          <w:p>
+            <w:pPr>
+              <w:rPr>
+                <w:sz w:val="28"/>
+                <w:szCs w:val="28"/>
+              </w:rPr>
+            </w:pPr>
+            <w:r>
+              <w:rPr>
+                <w:sz w:val="28"/>
+                <w:szCs w:val="28"/>
+              </w:rPr>
+              <w:t xml:space="preserve">npm install name_package </w:t>
+            </w:r>
+            <w:r>
+              <w:rPr>
+                <w:sz w:val="28"/>
+                <w:szCs w:val="28"/>
+              </w:rPr>
+              <w:t>–dev</w:t>
             </w:r>
           </w:p>
         </w:tc>
@@ -1094,7 +1182,7 @@
                 <w:sz w:val="28"/>
                 <w:szCs w:val="28"/>
               </w:rPr>
-              <w:t xml:space="preserve"> que vamos a instalar dentro del proyecto es necesario para vivir en producción.</w:t>
+              <w:t xml:space="preserve"> que vamos a instalar solo es necesario en nuestro entorno local o en el entorno de desarrollo.</w:t>
             </w:r>
           </w:p>
         </w:tc>
@@ -1121,14 +1209,7 @@
                 <w:sz w:val="28"/>
                 <w:szCs w:val="28"/>
               </w:rPr>
-              <w:t xml:space="preserve">npm install name_package </w:t>
-            </w:r>
-            <w:r>
-              <w:rPr>
-                <w:sz w:val="28"/>
-                <w:szCs w:val="28"/>
-              </w:rPr>
-              <w:t>–dev</w:t>
+              <w:t>npm i</w:t>
             </w:r>
           </w:p>
         </w:tc>
@@ -1139,65 +1220,6 @@
           <w:p>
             <w:pPr>
               <w:cnfStyle w:val="000000100000" w:firstRow="0" w:lastRow="0" w:firstColumn="0" w:lastColumn="0" w:oddVBand="0" w:evenVBand="0" w:oddHBand="1" w:evenHBand="0" w:firstRowFirstColumn="0" w:firstRowLastColumn="0" w:lastRowFirstColumn="0" w:lastRowLastColumn="0"/>
-              <w:rPr>
-                <w:sz w:val="28"/>
-                <w:szCs w:val="28"/>
-              </w:rPr>
-            </w:pPr>
-            <w:r>
-              <w:rPr>
-                <w:sz w:val="28"/>
-                <w:szCs w:val="28"/>
-              </w:rPr>
-              <w:t xml:space="preserve">El </w:t>
-            </w:r>
-            <w:r>
-              <w:rPr>
-                <w:sz w:val="28"/>
-                <w:szCs w:val="28"/>
-              </w:rPr>
-              <w:t>paquete</w:t>
-            </w:r>
-            <w:r>
-              <w:rPr>
-                <w:sz w:val="28"/>
-                <w:szCs w:val="28"/>
-              </w:rPr>
-              <w:t xml:space="preserve"> que vamos a instalar solo es necesario en nuestro entorno local o en el entorno de desarrollo.</w:t>
-            </w:r>
-          </w:p>
-        </w:tc>
-      </w:tr>
-      <w:tr>
-        <w:tc>
-          <w:tcPr>
-            <w:cnfStyle w:val="001000000000" w:firstRow="0" w:lastRow="0" w:firstColumn="1" w:lastColumn="0" w:oddVBand="0" w:evenVBand="0" w:oddHBand="0" w:evenHBand="0" w:firstRowFirstColumn="0" w:firstRowLastColumn="0" w:lastRowFirstColumn="0" w:lastRowLastColumn="0"/>
-            <w:tcW w:w="7769" w:type="dxa"/>
-            <w:vAlign w:val="center"/>
-          </w:tcPr>
-          <w:p>
-            <w:pPr>
-              <w:rPr>
-                <w:sz w:val="28"/>
-                <w:szCs w:val="28"/>
-              </w:rPr>
-            </w:pPr>
-            <w:r>
-              <w:rPr>
-                <w:sz w:val="28"/>
-                <w:szCs w:val="28"/>
-              </w:rPr>
-              <w:t>npm i</w:t>
-            </w:r>
-          </w:p>
-        </w:tc>
-        <w:tc>
-          <w:tcPr>
-            <w:tcW w:w="7769" w:type="dxa"/>
-          </w:tcPr>
-          <w:p>
-            <w:pPr>
-              <w:cnfStyle w:val="000000000000" w:firstRow="0" w:lastRow="0" w:firstColumn="0" w:lastColumn="0" w:oddVBand="0" w:evenVBand="0" w:oddHBand="0" w:evenHBand="0" w:firstRowFirstColumn="0" w:firstRowLastColumn="0" w:lastRowFirstColumn="0" w:lastRowLastColumn="0"/>
               <w:rPr>
                 <w:sz w:val="28"/>
                 <w:szCs w:val="28"/>
@@ -1225,6 +1247,60 @@
                 <w:szCs w:val="28"/>
               </w:rPr>
               <w:t>.</w:t>
+            </w:r>
+          </w:p>
+        </w:tc>
+      </w:tr>
+      <w:tr>
+        <w:tc>
+          <w:tcPr>
+            <w:cnfStyle w:val="001000000000" w:firstRow="0" w:lastRow="0" w:firstColumn="1" w:lastColumn="0" w:oddVBand="0" w:evenVBand="0" w:oddHBand="0" w:evenHBand="0" w:firstRowFirstColumn="0" w:firstRowLastColumn="0" w:lastRowFirstColumn="0" w:lastRowLastColumn="0"/>
+            <w:tcW w:w="7769" w:type="dxa"/>
+            <w:vAlign w:val="center"/>
+          </w:tcPr>
+          <w:p>
+            <w:pPr>
+              <w:rPr>
+                <w:sz w:val="28"/>
+                <w:szCs w:val="28"/>
+              </w:rPr>
+            </w:pPr>
+            <w:r>
+              <w:rPr>
+                <w:sz w:val="28"/>
+                <w:szCs w:val="28"/>
+              </w:rPr>
+              <w:t>-d</w:t>
+            </w:r>
+          </w:p>
+        </w:tc>
+        <w:tc>
+          <w:tcPr>
+            <w:tcW w:w="7769" w:type="dxa"/>
+          </w:tcPr>
+          <w:p>
+            <w:pPr>
+              <w:cnfStyle w:val="000000000000" w:firstRow="0" w:lastRow="0" w:firstColumn="0" w:lastColumn="0" w:oddVBand="0" w:evenVBand="0" w:oddHBand="0" w:evenHBand="0" w:firstRowFirstColumn="0" w:firstRowLastColumn="0" w:lastRowFirstColumn="0" w:lastRowLastColumn="0"/>
+              <w:rPr>
+                <w:sz w:val="28"/>
+                <w:szCs w:val="28"/>
+              </w:rPr>
+            </w:pPr>
+            <w:r>
+              <w:rPr>
+                <w:sz w:val="28"/>
+                <w:szCs w:val="28"/>
+              </w:rPr>
+              <w:t xml:space="preserve">Abreviación para </w:t>
+            </w:r>
+            <w:r>
+              <w:rPr>
+                <w:b/>
+                <w:bCs/>
+                <w:sz w:val="28"/>
+                <w:szCs w:val="28"/>
+              </w:rPr>
+              <w:t>--save-dev</w:t>
             </w:r>
           </w:p>
         </w:tc>
@@ -1251,7 +1327,7 @@
                 <w:sz w:val="28"/>
                 <w:szCs w:val="28"/>
               </w:rPr>
-              <w:t>-d</w:t>
+              <w:t>npm install -g name_package</w:t>
             </w:r>
           </w:p>
         </w:tc>
@@ -1272,40 +1348,45 @@
                 <w:sz w:val="28"/>
                 <w:szCs w:val="28"/>
               </w:rPr>
-              <w:t xml:space="preserve">Abreviación para </w:t>
-            </w:r>
-            <w:r>
-              <w:rPr>
-                <w:b/>
-                <w:bCs/>
-                <w:sz w:val="28"/>
-                <w:szCs w:val="28"/>
-              </w:rPr>
-              <w:t>--save-dev</w:t>
-            </w:r>
-          </w:p>
-        </w:tc>
-      </w:tr>
-      <w:tr>
-        <w:tc>
-          <w:tcPr>
-            <w:cnfStyle w:val="001000000000" w:firstRow="0" w:lastRow="0" w:firstColumn="1" w:lastColumn="0" w:oddVBand="0" w:evenVBand="0" w:oddHBand="0" w:evenHBand="0" w:firstRowFirstColumn="0" w:firstRowLastColumn="0" w:lastRowFirstColumn="0" w:lastRowLastColumn="0"/>
-            <w:tcW w:w="7769" w:type="dxa"/>
-            <w:vAlign w:val="center"/>
-          </w:tcPr>
-          <w:p>
-            <w:pPr>
-              <w:rPr>
-                <w:sz w:val="28"/>
-                <w:szCs w:val="28"/>
-              </w:rPr>
-            </w:pPr>
-            <w:r>
-              <w:rPr>
-                <w:sz w:val="28"/>
-                <w:szCs w:val="28"/>
-              </w:rPr>
-              <w:t>npm install -g name_package</w:t>
+              <w:t>Instala paquetes de forma global.</w:t>
+            </w:r>
+          </w:p>
+        </w:tc>
+      </w:tr>
+      <w:tr>
+        <w:tc>
+          <w:tcPr>
+            <w:cnfStyle w:val="001000000000" w:firstRow="0" w:lastRow="0" w:firstColumn="1" w:lastColumn="0" w:oddVBand="0" w:evenVBand="0" w:oddHBand="0" w:evenHBand="0" w:firstRowFirstColumn="0" w:firstRowLastColumn="0" w:lastRowFirstColumn="0" w:lastRowLastColumn="0"/>
+            <w:tcW w:w="7769" w:type="dxa"/>
+            <w:vAlign w:val="center"/>
+          </w:tcPr>
+          <w:p>
+            <w:pPr>
+              <w:rPr>
+                <w:sz w:val="28"/>
+                <w:szCs w:val="28"/>
+              </w:rPr>
+            </w:pPr>
+            <w:r>
+              <w:rPr>
+                <w:sz w:val="28"/>
+                <w:szCs w:val="28"/>
+              </w:rPr>
+              <w:t xml:space="preserve">npm list -g </w:t>
+            </w:r>
+            <w:r>
+              <w:rPr>
+                <w:sz w:val="28"/>
+                <w:szCs w:val="28"/>
+              </w:rPr>
+              <w:t>--</w:t>
+            </w:r>
+            <w:r>
+              <w:rPr>
+                <w:sz w:val="28"/>
+                <w:szCs w:val="28"/>
+              </w:rPr>
+              <w:t>depth 0</w:t>
             </w:r>
           </w:p>
         </w:tc>
@@ -1326,7 +1407,7 @@
                 <w:sz w:val="28"/>
                 <w:szCs w:val="28"/>
               </w:rPr>
-              <w:t>Instala paquetes de forma global.</w:t>
+              <w:t>Nos permite listar todos los paquetes instalados de forma global.</w:t>
             </w:r>
           </w:p>
         </w:tc>
@@ -1353,21 +1434,7 @@
                 <w:sz w:val="28"/>
                 <w:szCs w:val="28"/>
               </w:rPr>
-              <w:t xml:space="preserve">npm list -g </w:t>
-            </w:r>
-            <w:r>
-              <w:rPr>
-                <w:sz w:val="28"/>
-                <w:szCs w:val="28"/>
-              </w:rPr>
-              <w:t>--</w:t>
-            </w:r>
-            <w:r>
-              <w:rPr>
-                <w:sz w:val="28"/>
-                <w:szCs w:val="28"/>
-              </w:rPr>
-              <w:t>depth 0</w:t>
+              <w:t>npm install name_package -o</w:t>
             </w:r>
           </w:p>
         </w:tc>
@@ -1388,31 +1455,38 @@
                 <w:sz w:val="28"/>
                 <w:szCs w:val="28"/>
               </w:rPr>
-              <w:t>Nos permite listar todos los paquetes instalados de forma global.</w:t>
-            </w:r>
-          </w:p>
-        </w:tc>
-      </w:tr>
-      <w:tr>
-        <w:tc>
-          <w:tcPr>
-            <w:cnfStyle w:val="001000000000" w:firstRow="0" w:lastRow="0" w:firstColumn="1" w:lastColumn="0" w:oddVBand="0" w:evenVBand="0" w:oddHBand="0" w:evenHBand="0" w:firstRowFirstColumn="0" w:firstRowLastColumn="0" w:lastRowFirstColumn="0" w:lastRowLastColumn="0"/>
-            <w:tcW w:w="7769" w:type="dxa"/>
-            <w:vAlign w:val="center"/>
-          </w:tcPr>
-          <w:p>
-            <w:pPr>
-              <w:rPr>
-                <w:sz w:val="28"/>
-                <w:szCs w:val="28"/>
-              </w:rPr>
-            </w:pPr>
-            <w:r>
-              <w:rPr>
-                <w:sz w:val="28"/>
-                <w:szCs w:val="28"/>
-              </w:rPr>
-              <w:t>npm install name_package -o</w:t>
+              <w:t>Nos permite instalar un paquete de forma opcional.</w:t>
+            </w:r>
+          </w:p>
+        </w:tc>
+      </w:tr>
+      <w:tr>
+        <w:tc>
+          <w:tcPr>
+            <w:cnfStyle w:val="001000000000" w:firstRow="0" w:lastRow="0" w:firstColumn="1" w:lastColumn="0" w:oddVBand="0" w:evenVBand="0" w:oddHBand="0" w:evenHBand="0" w:firstRowFirstColumn="0" w:firstRowLastColumn="0" w:lastRowFirstColumn="0" w:lastRowLastColumn="0"/>
+            <w:tcW w:w="7769" w:type="dxa"/>
+            <w:vAlign w:val="center"/>
+          </w:tcPr>
+          <w:p>
+            <w:pPr>
+              <w:rPr>
+                <w:sz w:val="28"/>
+                <w:szCs w:val="28"/>
+              </w:rPr>
+            </w:pPr>
+            <w:r>
+              <w:rPr>
+                <w:sz w:val="28"/>
+                <w:szCs w:val="28"/>
+              </w:rPr>
+              <w:t>npm install name_package</w:t>
+            </w:r>
+            <w:r>
+              <w:rPr>
+                <w:sz w:val="28"/>
+                <w:szCs w:val="28"/>
+              </w:rPr>
+              <w:t xml:space="preserve"> [options]</w:t>
             </w:r>
           </w:p>
         </w:tc>
@@ -1433,67 +1507,12 @@
                 <w:sz w:val="28"/>
                 <w:szCs w:val="28"/>
               </w:rPr>
-              <w:t>Nos permite instalar un paquete de forma opcional.</w:t>
-            </w:r>
-          </w:p>
-        </w:tc>
-      </w:tr>
-      <w:tr>
-        <w:trPr>
-          <w:cnfStyle w:val="000000100000" w:firstRow="0" w:lastRow="0" w:firstColumn="0" w:lastColumn="0" w:oddVBand="0" w:evenVBand="0" w:oddHBand="1" w:evenHBand="0" w:firstRowFirstColumn="0" w:firstRowLastColumn="0" w:lastRowFirstColumn="0" w:lastRowLastColumn="0"/>
-        </w:trPr>
-        <w:tc>
-          <w:tcPr>
-            <w:cnfStyle w:val="001000000000" w:firstRow="0" w:lastRow="0" w:firstColumn="1" w:lastColumn="0" w:oddVBand="0" w:evenVBand="0" w:oddHBand="0" w:evenHBand="0" w:firstRowFirstColumn="0" w:firstRowLastColumn="0" w:lastRowFirstColumn="0" w:lastRowLastColumn="0"/>
-            <w:tcW w:w="7769" w:type="dxa"/>
-            <w:vAlign w:val="center"/>
-          </w:tcPr>
-          <w:p>
-            <w:pPr>
-              <w:rPr>
-                <w:sz w:val="28"/>
-                <w:szCs w:val="28"/>
-              </w:rPr>
-            </w:pPr>
-            <w:r>
-              <w:rPr>
-                <w:sz w:val="28"/>
-                <w:szCs w:val="28"/>
-              </w:rPr>
-              <w:t>npm install name_package</w:t>
-            </w:r>
-            <w:r>
-              <w:rPr>
-                <w:sz w:val="28"/>
-                <w:szCs w:val="28"/>
-              </w:rPr>
-              <w:t xml:space="preserve"> [options]</w:t>
-            </w:r>
-          </w:p>
-        </w:tc>
-        <w:tc>
-          <w:tcPr>
-            <w:tcW w:w="7769" w:type="dxa"/>
-          </w:tcPr>
-          <w:p>
-            <w:pPr>
-              <w:cnfStyle w:val="000000100000" w:firstRow="0" w:lastRow="0" w:firstColumn="0" w:lastColumn="0" w:oddVBand="0" w:evenVBand="0" w:oddHBand="1" w:evenHBand="0" w:firstRowFirstColumn="0" w:firstRowLastColumn="0" w:lastRowFirstColumn="0" w:lastRowLastColumn="0"/>
-              <w:rPr>
-                <w:sz w:val="28"/>
-                <w:szCs w:val="28"/>
-              </w:rPr>
-            </w:pPr>
-            <w:r>
-              <w:rPr>
-                <w:sz w:val="28"/>
-                <w:szCs w:val="28"/>
-              </w:rPr>
               <w:t>Instala un paquete o dependencia según la opción.</w:t>
             </w:r>
           </w:p>
           <w:p>
             <w:pPr>
-              <w:cnfStyle w:val="000000100000" w:firstRow="0" w:lastRow="0" w:firstColumn="0" w:lastColumn="0" w:oddVBand="0" w:evenVBand="0" w:oddHBand="1" w:evenHBand="0" w:firstRowFirstColumn="0" w:firstRowLastColumn="0" w:lastRowFirstColumn="0" w:lastRowLastColumn="0"/>
+              <w:cnfStyle w:val="000000000000" w:firstRow="0" w:lastRow="0" w:firstColumn="0" w:lastColumn="0" w:oddVBand="0" w:evenVBand="0" w:oddHBand="0" w:evenHBand="0" w:firstRowFirstColumn="0" w:firstRowLastColumn="0" w:lastRowFirstColumn="0" w:lastRowLastColumn="0"/>
               <w:rPr>
                 <w:sz w:val="28"/>
                 <w:szCs w:val="28"/>
@@ -1514,7 +1533,7 @@
                 <w:ilvl w:val="0"/>
                 <w:numId w:val="3"/>
               </w:numPr>
-              <w:cnfStyle w:val="000000100000" w:firstRow="0" w:lastRow="0" w:firstColumn="0" w:lastColumn="0" w:oddVBand="0" w:evenVBand="0" w:oddHBand="1" w:evenHBand="0" w:firstRowFirstColumn="0" w:firstRowLastColumn="0" w:lastRowFirstColumn="0" w:lastRowLastColumn="0"/>
+              <w:cnfStyle w:val="000000000000" w:firstRow="0" w:lastRow="0" w:firstColumn="0" w:lastColumn="0" w:oddVBand="0" w:evenVBand="0" w:oddHBand="0" w:evenHBand="0" w:firstRowFirstColumn="0" w:firstRowLastColumn="0" w:lastRowFirstColumn="0" w:lastRowLastColumn="0"/>
               <w:rPr>
                 <w:b/>
                 <w:bCs/>
@@ -1529,27 +1548,7 @@
                 <w:sz w:val="28"/>
                 <w:szCs w:val="28"/>
               </w:rPr>
-              <w:t>-P, --save-</w:t>
-            </w:r>
-            <w:proofErr w:type="gramStart"/>
-            <w:r>
-              <w:rPr>
-                <w:b/>
-                <w:bCs/>
-                <w:sz w:val="28"/>
-                <w:szCs w:val="28"/>
-              </w:rPr>
-              <w:t>prod :</w:t>
-            </w:r>
-            <w:proofErr w:type="gramEnd"/>
-            <w:r>
-              <w:rPr>
-                <w:b/>
-                <w:bCs/>
-                <w:sz w:val="28"/>
-                <w:szCs w:val="28"/>
-              </w:rPr>
-              <w:t xml:space="preserve"> (default)</w:t>
+              <w:t>-P, --save-prod : (default)</w:t>
             </w:r>
           </w:p>
           <w:p>
@@ -1559,7 +1558,7 @@
                 <w:ilvl w:val="0"/>
                 <w:numId w:val="3"/>
               </w:numPr>
-              <w:cnfStyle w:val="000000100000" w:firstRow="0" w:lastRow="0" w:firstColumn="0" w:lastColumn="0" w:oddVBand="0" w:evenVBand="0" w:oddHBand="1" w:evenHBand="0" w:firstRowFirstColumn="0" w:firstRowLastColumn="0" w:lastRowFirstColumn="0" w:lastRowLastColumn="0"/>
+              <w:cnfStyle w:val="000000000000" w:firstRow="0" w:lastRow="0" w:firstColumn="0" w:lastColumn="0" w:oddVBand="0" w:evenVBand="0" w:oddHBand="0" w:evenHBand="0" w:firstRowFirstColumn="0" w:firstRowLastColumn="0" w:lastRowFirstColumn="0" w:lastRowLastColumn="0"/>
               <w:rPr>
                 <w:b/>
                 <w:bCs/>
@@ -1600,7 +1599,7 @@
                 <w:ilvl w:val="0"/>
                 <w:numId w:val="3"/>
               </w:numPr>
-              <w:cnfStyle w:val="000000100000" w:firstRow="0" w:lastRow="0" w:firstColumn="0" w:lastColumn="0" w:oddVBand="0" w:evenVBand="0" w:oddHBand="1" w:evenHBand="0" w:firstRowFirstColumn="0" w:firstRowLastColumn="0" w:lastRowFirstColumn="0" w:lastRowLastColumn="0"/>
+              <w:cnfStyle w:val="000000000000" w:firstRow="0" w:lastRow="0" w:firstColumn="0" w:lastColumn="0" w:oddVBand="0" w:evenVBand="0" w:oddHBand="0" w:evenHBand="0" w:firstRowFirstColumn="0" w:firstRowLastColumn="0" w:lastRowFirstColumn="0" w:lastRowLastColumn="0"/>
               <w:rPr>
                 <w:b/>
                 <w:bCs/>
@@ -1641,7 +1640,7 @@
                 <w:ilvl w:val="0"/>
                 <w:numId w:val="3"/>
               </w:numPr>
-              <w:cnfStyle w:val="000000100000" w:firstRow="0" w:lastRow="0" w:firstColumn="0" w:lastColumn="0" w:oddVBand="0" w:evenVBand="0" w:oddHBand="1" w:evenHBand="0" w:firstRowFirstColumn="0" w:firstRowLastColumn="0" w:lastRowFirstColumn="0" w:lastRowLastColumn="0"/>
+              <w:cnfStyle w:val="000000000000" w:firstRow="0" w:lastRow="0" w:firstColumn="0" w:lastColumn="0" w:oddVBand="0" w:evenVBand="0" w:oddHBand="0" w:evenHBand="0" w:firstRowFirstColumn="0" w:firstRowLastColumn="0" w:lastRowFirstColumn="0" w:lastRowLastColumn="0"/>
               <w:rPr>
                 <w:b/>
                 <w:bCs/>
@@ -1689,7 +1688,7 @@
                 <w:ilvl w:val="0"/>
                 <w:numId w:val="3"/>
               </w:numPr>
-              <w:cnfStyle w:val="000000100000" w:firstRow="0" w:lastRow="0" w:firstColumn="0" w:lastColumn="0" w:oddVBand="0" w:evenVBand="0" w:oddHBand="1" w:evenHBand="0" w:firstRowFirstColumn="0" w:firstRowLastColumn="0" w:lastRowFirstColumn="0" w:lastRowLastColumn="0"/>
+              <w:cnfStyle w:val="000000000000" w:firstRow="0" w:lastRow="0" w:firstColumn="0" w:lastColumn="0" w:oddVBand="0" w:evenVBand="0" w:oddHBand="0" w:evenHBand="0" w:firstRowFirstColumn="0" w:firstRowLastColumn="0" w:lastRowFirstColumn="0" w:lastRowLastColumn="0"/>
               <w:rPr>
                 <w:b/>
                 <w:bCs/>
@@ -1730,7 +1729,7 @@
                 <w:ilvl w:val="0"/>
                 <w:numId w:val="3"/>
               </w:numPr>
-              <w:cnfStyle w:val="000000100000" w:firstRow="0" w:lastRow="0" w:firstColumn="0" w:lastColumn="0" w:oddVBand="0" w:evenVBand="0" w:oddHBand="1" w:evenHBand="0" w:firstRowFirstColumn="0" w:firstRowLastColumn="0" w:lastRowFirstColumn="0" w:lastRowLastColumn="0"/>
+              <w:cnfStyle w:val="000000000000" w:firstRow="0" w:lastRow="0" w:firstColumn="0" w:lastColumn="0" w:oddVBand="0" w:evenVBand="0" w:oddHBand="0" w:evenHBand="0" w:firstRowFirstColumn="0" w:firstRowLastColumn="0" w:lastRowFirstColumn="0" w:lastRowLastColumn="0"/>
               <w:rPr>
                 <w:sz w:val="28"/>
                 <w:szCs w:val="28"/>
@@ -1760,51 +1759,6 @@
                 <w:szCs w:val="28"/>
               </w:rPr>
               <w:t>Guarda con la versión exacta en ese momento, es decir, nunca se va a actualizar ese paquete.</w:t>
-            </w:r>
-          </w:p>
-        </w:tc>
-      </w:tr>
-      <w:tr>
-        <w:tc>
-          <w:tcPr>
-            <w:cnfStyle w:val="001000000000" w:firstRow="0" w:lastRow="0" w:firstColumn="1" w:lastColumn="0" w:oddVBand="0" w:evenVBand="0" w:oddHBand="0" w:evenHBand="0" w:firstRowFirstColumn="0" w:firstRowLastColumn="0" w:lastRowFirstColumn="0" w:lastRowLastColumn="0"/>
-            <w:tcW w:w="7769" w:type="dxa"/>
-            <w:vAlign w:val="center"/>
-          </w:tcPr>
-          <w:p>
-            <w:pPr>
-              <w:rPr>
-                <w:sz w:val="28"/>
-                <w:szCs w:val="28"/>
-              </w:rPr>
-            </w:pPr>
-            <w:r>
-              <w:rPr>
-                <w:sz w:val="28"/>
-                <w:szCs w:val="28"/>
-              </w:rPr>
-              <w:t>npm fund</w:t>
-            </w:r>
-          </w:p>
-        </w:tc>
-        <w:tc>
-          <w:tcPr>
-            <w:tcW w:w="7769" w:type="dxa"/>
-          </w:tcPr>
-          <w:p>
-            <w:pPr>
-              <w:cnfStyle w:val="000000000000" w:firstRow="0" w:lastRow="0" w:firstColumn="0" w:lastColumn="0" w:oddVBand="0" w:evenVBand="0" w:oddHBand="0" w:evenHBand="0" w:firstRowFirstColumn="0" w:firstRowLastColumn="0" w:lastRowFirstColumn="0" w:lastRowLastColumn="0"/>
-              <w:rPr>
-                <w:sz w:val="28"/>
-                <w:szCs w:val="28"/>
-              </w:rPr>
-            </w:pPr>
-            <w:r>
-              <w:rPr>
-                <w:sz w:val="28"/>
-                <w:szCs w:val="28"/>
-              </w:rPr>
-              <w:t>Nos permite ver los financiamientos de un paquete, es decir, nos muestra la URL para apoyar a los desarrolladores.</w:t>
             </w:r>
           </w:p>
         </w:tc>
@@ -1831,6 +1785,51 @@
                 <w:sz w:val="28"/>
                 <w:szCs w:val="28"/>
               </w:rPr>
+              <w:t>npm fund</w:t>
+            </w:r>
+          </w:p>
+        </w:tc>
+        <w:tc>
+          <w:tcPr>
+            <w:tcW w:w="7769" w:type="dxa"/>
+          </w:tcPr>
+          <w:p>
+            <w:pPr>
+              <w:cnfStyle w:val="000000100000" w:firstRow="0" w:lastRow="0" w:firstColumn="0" w:lastColumn="0" w:oddVBand="0" w:evenVBand="0" w:oddHBand="1" w:evenHBand="0" w:firstRowFirstColumn="0" w:firstRowLastColumn="0" w:lastRowFirstColumn="0" w:lastRowLastColumn="0"/>
+              <w:rPr>
+                <w:sz w:val="28"/>
+                <w:szCs w:val="28"/>
+              </w:rPr>
+            </w:pPr>
+            <w:r>
+              <w:rPr>
+                <w:sz w:val="28"/>
+                <w:szCs w:val="28"/>
+              </w:rPr>
+              <w:t>Nos permite ver los financiamientos de un paquete, es decir, nos muestra la URL para apoyar a los desarrolladores.</w:t>
+            </w:r>
+          </w:p>
+        </w:tc>
+      </w:tr>
+      <w:tr>
+        <w:tc>
+          <w:tcPr>
+            <w:cnfStyle w:val="001000000000" w:firstRow="0" w:lastRow="0" w:firstColumn="1" w:lastColumn="0" w:oddVBand="0" w:evenVBand="0" w:oddHBand="0" w:evenHBand="0" w:firstRowFirstColumn="0" w:firstRowLastColumn="0" w:lastRowFirstColumn="0" w:lastRowLastColumn="0"/>
+            <w:tcW w:w="7769" w:type="dxa"/>
+            <w:vAlign w:val="center"/>
+          </w:tcPr>
+          <w:p>
+            <w:pPr>
+              <w:rPr>
+                <w:sz w:val="28"/>
+                <w:szCs w:val="28"/>
+              </w:rPr>
+            </w:pPr>
+            <w:r>
+              <w:rPr>
+                <w:sz w:val="28"/>
+                <w:szCs w:val="28"/>
+              </w:rPr>
               <w:t>npm install name_package --dry-run</w:t>
             </w:r>
           </w:p>
@@ -1841,51 +1840,6 @@
           </w:tcPr>
           <w:p>
             <w:pPr>
-              <w:cnfStyle w:val="000000100000" w:firstRow="0" w:lastRow="0" w:firstColumn="0" w:lastColumn="0" w:oddVBand="0" w:evenVBand="0" w:oddHBand="1" w:evenHBand="0" w:firstRowFirstColumn="0" w:firstRowLastColumn="0" w:lastRowFirstColumn="0" w:lastRowLastColumn="0"/>
-              <w:rPr>
-                <w:sz w:val="28"/>
-                <w:szCs w:val="28"/>
-              </w:rPr>
-            </w:pPr>
-            <w:r>
-              <w:rPr>
-                <w:sz w:val="28"/>
-                <w:szCs w:val="28"/>
-              </w:rPr>
-              <w:t>Cuando queremos ver el output de una dependencia sin proceder con su instalación, es decir, realiza una simulación de una instalación real.</w:t>
-            </w:r>
-          </w:p>
-        </w:tc>
-      </w:tr>
-      <w:tr>
-        <w:tc>
-          <w:tcPr>
-            <w:cnfStyle w:val="001000000000" w:firstRow="0" w:lastRow="0" w:firstColumn="1" w:lastColumn="0" w:oddVBand="0" w:evenVBand="0" w:oddHBand="0" w:evenHBand="0" w:firstRowFirstColumn="0" w:firstRowLastColumn="0" w:lastRowFirstColumn="0" w:lastRowLastColumn="0"/>
-            <w:tcW w:w="7769" w:type="dxa"/>
-            <w:vAlign w:val="center"/>
-          </w:tcPr>
-          <w:p>
-            <w:pPr>
-              <w:rPr>
-                <w:sz w:val="28"/>
-                <w:szCs w:val="28"/>
-              </w:rPr>
-            </w:pPr>
-            <w:r>
-              <w:rPr>
-                <w:sz w:val="28"/>
-                <w:szCs w:val="28"/>
-              </w:rPr>
-              <w:t>npm install name_package --force / npm install webpack -f</w:t>
-            </w:r>
-          </w:p>
-        </w:tc>
-        <w:tc>
-          <w:tcPr>
-            <w:tcW w:w="7769" w:type="dxa"/>
-          </w:tcPr>
-          <w:p>
-            <w:pPr>
               <w:cnfStyle w:val="000000000000" w:firstRow="0" w:lastRow="0" w:firstColumn="0" w:lastColumn="0" w:oddVBand="0" w:evenVBand="0" w:oddHBand="0" w:evenHBand="0" w:firstRowFirstColumn="0" w:firstRowLastColumn="0" w:lastRowFirstColumn="0" w:lastRowLastColumn="0"/>
               <w:rPr>
                 <w:sz w:val="28"/>
@@ -1897,7 +1851,15 @@
                 <w:sz w:val="28"/>
                 <w:szCs w:val="28"/>
               </w:rPr>
-              <w:t>Instalar la última versión y desde los servidores de npm.</w:t>
+              <w:t xml:space="preserve">Cuando queremos ver el output de una dependencia sin proceder con su instalación, es decir, realiza una simulación de una </w:t>
+            </w:r>
+            <w:r>
+              <w:rPr>
+                <w:sz w:val="28"/>
+                <w:szCs w:val="28"/>
+              </w:rPr>
+              <w:lastRenderedPageBreak/>
+              <w:t>instalación real.</w:t>
             </w:r>
           </w:p>
         </w:tc>
@@ -1925,6 +1887,51 @@
                 <w:szCs w:val="28"/>
               </w:rPr>
               <w:lastRenderedPageBreak/>
+              <w:t>npm install name_package --force / npm install webpack -f</w:t>
+            </w:r>
+          </w:p>
+        </w:tc>
+        <w:tc>
+          <w:tcPr>
+            <w:tcW w:w="7769" w:type="dxa"/>
+          </w:tcPr>
+          <w:p>
+            <w:pPr>
+              <w:cnfStyle w:val="000000100000" w:firstRow="0" w:lastRow="0" w:firstColumn="0" w:lastColumn="0" w:oddVBand="0" w:evenVBand="0" w:oddHBand="1" w:evenHBand="0" w:firstRowFirstColumn="0" w:firstRowLastColumn="0" w:lastRowFirstColumn="0" w:lastRowLastColumn="0"/>
+              <w:rPr>
+                <w:sz w:val="28"/>
+                <w:szCs w:val="28"/>
+              </w:rPr>
+            </w:pPr>
+            <w:r>
+              <w:rPr>
+                <w:sz w:val="28"/>
+                <w:szCs w:val="28"/>
+              </w:rPr>
+              <w:t>Instalar la última versión y desde los servidores de npm.</w:t>
+            </w:r>
+          </w:p>
+        </w:tc>
+      </w:tr>
+      <w:tr>
+        <w:tc>
+          <w:tcPr>
+            <w:cnfStyle w:val="001000000000" w:firstRow="0" w:lastRow="0" w:firstColumn="1" w:lastColumn="0" w:oddVBand="0" w:evenVBand="0" w:oddHBand="0" w:evenHBand="0" w:firstRowFirstColumn="0" w:firstRowLastColumn="0" w:lastRowFirstColumn="0" w:lastRowLastColumn="0"/>
+            <w:tcW w:w="7769" w:type="dxa"/>
+            <w:vAlign w:val="center"/>
+          </w:tcPr>
+          <w:p>
+            <w:pPr>
+              <w:rPr>
+                <w:sz w:val="28"/>
+                <w:szCs w:val="28"/>
+              </w:rPr>
+            </w:pPr>
+            <w:r>
+              <w:rPr>
+                <w:sz w:val="28"/>
+                <w:szCs w:val="28"/>
+              </w:rPr>
               <w:t>npm install name_package@0.15.0</w:t>
             </w:r>
           </w:p>
@@ -1935,7 +1942,7 @@
           </w:tcPr>
           <w:p>
             <w:pPr>
-              <w:cnfStyle w:val="000000100000" w:firstRow="0" w:lastRow="0" w:firstColumn="0" w:lastColumn="0" w:oddVBand="0" w:evenVBand="0" w:oddHBand="1" w:evenHBand="0" w:firstRowFirstColumn="0" w:firstRowLastColumn="0" w:lastRowFirstColumn="0" w:lastRowLastColumn="0"/>
+              <w:cnfStyle w:val="000000000000" w:firstRow="0" w:lastRow="0" w:firstColumn="0" w:lastColumn="0" w:oddVBand="0" w:evenVBand="0" w:oddHBand="0" w:evenHBand="0" w:firstRowFirstColumn="0" w:firstRowLastColumn="0" w:lastRowFirstColumn="0" w:lastRowLastColumn="0"/>
               <w:rPr>
                 <w:sz w:val="28"/>
                 <w:szCs w:val="28"/>
@@ -1947,69 +1954,6 @@
                 <w:szCs w:val="28"/>
               </w:rPr>
               <w:t>Instalar una versión exacta de un paquete.</w:t>
-            </w:r>
-          </w:p>
-        </w:tc>
-      </w:tr>
-      <w:tr>
-        <w:tc>
-          <w:tcPr>
-            <w:cnfStyle w:val="001000000000" w:firstRow="0" w:lastRow="0" w:firstColumn="1" w:lastColumn="0" w:oddVBand="0" w:evenVBand="0" w:oddHBand="0" w:evenHBand="0" w:firstRowFirstColumn="0" w:firstRowLastColumn="0" w:lastRowFirstColumn="0" w:lastRowLastColumn="0"/>
-            <w:tcW w:w="7769" w:type="dxa"/>
-            <w:vAlign w:val="center"/>
-          </w:tcPr>
-          <w:p>
-            <w:pPr>
-              <w:rPr>
-                <w:sz w:val="28"/>
-                <w:szCs w:val="28"/>
-              </w:rPr>
-            </w:pPr>
-            <w:r>
-              <w:rPr>
-                <w:sz w:val="28"/>
-                <w:szCs w:val="28"/>
-              </w:rPr>
-              <w:t>npm install</w:t>
-            </w:r>
-          </w:p>
-        </w:tc>
-        <w:tc>
-          <w:tcPr>
-            <w:tcW w:w="7769" w:type="dxa"/>
-          </w:tcPr>
-          <w:p>
-            <w:pPr>
-              <w:cnfStyle w:val="000000000000" w:firstRow="0" w:lastRow="0" w:firstColumn="0" w:lastColumn="0" w:oddVBand="0" w:evenVBand="0" w:oddHBand="0" w:evenHBand="0" w:firstRowFirstColumn="0" w:firstRowLastColumn="0" w:lastRowFirstColumn="0" w:lastRowLastColumn="0"/>
-              <w:rPr>
-                <w:sz w:val="28"/>
-                <w:szCs w:val="28"/>
-              </w:rPr>
-            </w:pPr>
-            <w:r>
-              <w:rPr>
-                <w:sz w:val="28"/>
-                <w:szCs w:val="28"/>
-              </w:rPr>
-              <w:t xml:space="preserve">Revisa el archivo de </w:t>
-            </w:r>
-            <w:proofErr w:type="gramStart"/>
-            <w:r>
-              <w:rPr>
-                <w:b/>
-                <w:bCs/>
-                <w:sz w:val="28"/>
-                <w:szCs w:val="28"/>
-              </w:rPr>
-              <w:t>package.json</w:t>
-            </w:r>
-            <w:proofErr w:type="gramEnd"/>
-            <w:r>
-              <w:rPr>
-                <w:sz w:val="28"/>
-                <w:szCs w:val="28"/>
-              </w:rPr>
-              <w:t xml:space="preserve"> he instala cada una de las dependencias que están dentro de él, no importa si están en desarrollo, en opcionales o las dependencias que requiera el proyecto. Instala todo lo que se encuentra dentro del archivo.</w:t>
             </w:r>
           </w:p>
         </w:tc>
@@ -2036,6 +1980,67 @@
                 <w:sz w:val="28"/>
                 <w:szCs w:val="28"/>
               </w:rPr>
+              <w:t>npm install</w:t>
+            </w:r>
+          </w:p>
+        </w:tc>
+        <w:tc>
+          <w:tcPr>
+            <w:tcW w:w="7769" w:type="dxa"/>
+          </w:tcPr>
+          <w:p>
+            <w:pPr>
+              <w:cnfStyle w:val="000000100000" w:firstRow="0" w:lastRow="0" w:firstColumn="0" w:lastColumn="0" w:oddVBand="0" w:evenVBand="0" w:oddHBand="1" w:evenHBand="0" w:firstRowFirstColumn="0" w:firstRowLastColumn="0" w:lastRowFirstColumn="0" w:lastRowLastColumn="0"/>
+              <w:rPr>
+                <w:sz w:val="28"/>
+                <w:szCs w:val="28"/>
+              </w:rPr>
+            </w:pPr>
+            <w:r>
+              <w:rPr>
+                <w:sz w:val="28"/>
+                <w:szCs w:val="28"/>
+              </w:rPr>
+              <w:t xml:space="preserve">Revisa el archivo de </w:t>
+            </w:r>
+            <w:r>
+              <w:rPr>
+                <w:b/>
+                <w:bCs/>
+                <w:sz w:val="28"/>
+                <w:szCs w:val="28"/>
+              </w:rPr>
+              <w:t>package.json</w:t>
+            </w:r>
+            <w:r>
+              <w:rPr>
+                <w:sz w:val="28"/>
+                <w:szCs w:val="28"/>
+              </w:rPr>
+              <w:t xml:space="preserve"> he instala cada una de las dependencias que están dentro de él, no importa si están en desarrollo, en opcionales o las dependencias que requiera el proyecto. Instala todo lo que se encuentra dentro del archivo.</w:t>
+            </w:r>
+          </w:p>
+        </w:tc>
+      </w:tr>
+      <w:tr>
+        <w:tc>
+          <w:tcPr>
+            <w:cnfStyle w:val="001000000000" w:firstRow="0" w:lastRow="0" w:firstColumn="1" w:lastColumn="0" w:oddVBand="0" w:evenVBand="0" w:oddHBand="0" w:evenHBand="0" w:firstRowFirstColumn="0" w:firstRowLastColumn="0" w:lastRowFirstColumn="0" w:lastRowLastColumn="0"/>
+            <w:tcW w:w="7769" w:type="dxa"/>
+            <w:vAlign w:val="center"/>
+          </w:tcPr>
+          <w:p>
+            <w:pPr>
+              <w:rPr>
+                <w:sz w:val="28"/>
+                <w:szCs w:val="28"/>
+              </w:rPr>
+            </w:pPr>
+            <w:r>
+              <w:rPr>
+                <w:sz w:val="28"/>
+                <w:szCs w:val="28"/>
+              </w:rPr>
               <w:t>npm cache clean --force</w:t>
             </w:r>
           </w:p>
@@ -2046,7 +2051,7 @@
           </w:tcPr>
           <w:p>
             <w:pPr>
-              <w:cnfStyle w:val="000000100000" w:firstRow="0" w:lastRow="0" w:firstColumn="0" w:lastColumn="0" w:oddVBand="0" w:evenVBand="0" w:oddHBand="1" w:evenHBand="0" w:firstRowFirstColumn="0" w:firstRowLastColumn="0" w:lastRowFirstColumn="0" w:lastRowLastColumn="0"/>
+              <w:cnfStyle w:val="000000000000" w:firstRow="0" w:lastRow="0" w:firstColumn="0" w:lastColumn="0" w:oddVBand="0" w:evenVBand="0" w:oddHBand="0" w:evenHBand="0" w:firstRowFirstColumn="0" w:firstRowLastColumn="0" w:lastRowFirstColumn="0" w:lastRowLastColumn="0"/>
               <w:rPr>
                 <w:sz w:val="28"/>
                 <w:szCs w:val="28"/>
@@ -2058,51 +2063,6 @@
                 <w:szCs w:val="28"/>
               </w:rPr>
               <w:t>Elimina el cache existente.</w:t>
-            </w:r>
-          </w:p>
-        </w:tc>
-      </w:tr>
-      <w:tr>
-        <w:tc>
-          <w:tcPr>
-            <w:cnfStyle w:val="001000000000" w:firstRow="0" w:lastRow="0" w:firstColumn="1" w:lastColumn="0" w:oddVBand="0" w:evenVBand="0" w:oddHBand="0" w:evenHBand="0" w:firstRowFirstColumn="0" w:firstRowLastColumn="0" w:lastRowFirstColumn="0" w:lastRowLastColumn="0"/>
-            <w:tcW w:w="7769" w:type="dxa"/>
-            <w:vAlign w:val="center"/>
-          </w:tcPr>
-          <w:p>
-            <w:pPr>
-              <w:rPr>
-                <w:sz w:val="28"/>
-                <w:szCs w:val="28"/>
-              </w:rPr>
-            </w:pPr>
-            <w:r>
-              <w:rPr>
-                <w:sz w:val="28"/>
-                <w:szCs w:val="28"/>
-              </w:rPr>
-              <w:t>npm cache verify</w:t>
-            </w:r>
-          </w:p>
-        </w:tc>
-        <w:tc>
-          <w:tcPr>
-            <w:tcW w:w="7769" w:type="dxa"/>
-          </w:tcPr>
-          <w:p>
-            <w:pPr>
-              <w:cnfStyle w:val="000000000000" w:firstRow="0" w:lastRow="0" w:firstColumn="0" w:lastColumn="0" w:oddVBand="0" w:evenVBand="0" w:oddHBand="0" w:evenHBand="0" w:firstRowFirstColumn="0" w:firstRowLastColumn="0" w:lastRowFirstColumn="0" w:lastRowLastColumn="0"/>
-              <w:rPr>
-                <w:sz w:val="28"/>
-                <w:szCs w:val="28"/>
-              </w:rPr>
-            </w:pPr>
-            <w:r>
-              <w:rPr>
-                <w:sz w:val="28"/>
-                <w:szCs w:val="28"/>
-              </w:rPr>
-              <w:t>Verifica el cache.</w:t>
             </w:r>
           </w:p>
         </w:tc>
@@ -2129,6 +2089,51 @@
                 <w:sz w:val="28"/>
                 <w:szCs w:val="28"/>
               </w:rPr>
+              <w:t>npm cache verify</w:t>
+            </w:r>
+          </w:p>
+        </w:tc>
+        <w:tc>
+          <w:tcPr>
+            <w:tcW w:w="7769" w:type="dxa"/>
+          </w:tcPr>
+          <w:p>
+            <w:pPr>
+              <w:cnfStyle w:val="000000100000" w:firstRow="0" w:lastRow="0" w:firstColumn="0" w:lastColumn="0" w:oddVBand="0" w:evenVBand="0" w:oddHBand="1" w:evenHBand="0" w:firstRowFirstColumn="0" w:firstRowLastColumn="0" w:lastRowFirstColumn="0" w:lastRowLastColumn="0"/>
+              <w:rPr>
+                <w:sz w:val="28"/>
+                <w:szCs w:val="28"/>
+              </w:rPr>
+            </w:pPr>
+            <w:r>
+              <w:rPr>
+                <w:sz w:val="28"/>
+                <w:szCs w:val="28"/>
+              </w:rPr>
+              <w:t>Verifica el cache.</w:t>
+            </w:r>
+          </w:p>
+        </w:tc>
+      </w:tr>
+      <w:tr>
+        <w:tc>
+          <w:tcPr>
+            <w:cnfStyle w:val="001000000000" w:firstRow="0" w:lastRow="0" w:firstColumn="1" w:lastColumn="0" w:oddVBand="0" w:evenVBand="0" w:oddHBand="0" w:evenHBand="0" w:firstRowFirstColumn="0" w:firstRowLastColumn="0" w:lastRowFirstColumn="0" w:lastRowLastColumn="0"/>
+            <w:tcW w:w="7769" w:type="dxa"/>
+            <w:vAlign w:val="center"/>
+          </w:tcPr>
+          <w:p>
+            <w:pPr>
+              <w:rPr>
+                <w:sz w:val="28"/>
+                <w:szCs w:val="28"/>
+              </w:rPr>
+            </w:pPr>
+            <w:r>
+              <w:rPr>
+                <w:sz w:val="28"/>
+                <w:szCs w:val="28"/>
+              </w:rPr>
               <w:t>npm update [name_package]</w:t>
             </w:r>
           </w:p>
@@ -2139,7 +2144,7 @@
           </w:tcPr>
           <w:p>
             <w:pPr>
-              <w:cnfStyle w:val="000000100000" w:firstRow="0" w:lastRow="0" w:firstColumn="0" w:lastColumn="0" w:oddVBand="0" w:evenVBand="0" w:oddHBand="1" w:evenHBand="0" w:firstRowFirstColumn="0" w:firstRowLastColumn="0" w:lastRowFirstColumn="0" w:lastRowLastColumn="0"/>
+              <w:cnfStyle w:val="000000000000" w:firstRow="0" w:lastRow="0" w:firstColumn="0" w:lastColumn="0" w:oddVBand="0" w:evenVBand="0" w:oddHBand="0" w:evenHBand="0" w:firstRowFirstColumn="0" w:firstRowLastColumn="0" w:lastRowFirstColumn="0" w:lastRowLastColumn="0"/>
               <w:rPr>
                 <w:sz w:val="28"/>
                 <w:szCs w:val="28"/>
@@ -2151,65 +2156,6 @@
                 <w:szCs w:val="28"/>
               </w:rPr>
               <w:t>Actualiza un paquete en particular.</w:t>
-            </w:r>
-          </w:p>
-        </w:tc>
-      </w:tr>
-      <w:tr>
-        <w:tc>
-          <w:tcPr>
-            <w:cnfStyle w:val="001000000000" w:firstRow="0" w:lastRow="0" w:firstColumn="1" w:lastColumn="0" w:oddVBand="0" w:evenVBand="0" w:oddHBand="0" w:evenHBand="0" w:firstRowFirstColumn="0" w:firstRowLastColumn="0" w:lastRowFirstColumn="0" w:lastRowLastColumn="0"/>
-            <w:tcW w:w="7769" w:type="dxa"/>
-            <w:vAlign w:val="center"/>
-          </w:tcPr>
-          <w:p>
-            <w:pPr>
-              <w:rPr>
-                <w:sz w:val="28"/>
-                <w:szCs w:val="28"/>
-              </w:rPr>
-            </w:pPr>
-            <w:r>
-              <w:rPr>
-                <w:sz w:val="28"/>
-                <w:szCs w:val="28"/>
-              </w:rPr>
-              <w:t>npm update [name_package] --depth 2</w:t>
-            </w:r>
-          </w:p>
-        </w:tc>
-        <w:tc>
-          <w:tcPr>
-            <w:tcW w:w="7769" w:type="dxa"/>
-          </w:tcPr>
-          <w:p>
-            <w:pPr>
-              <w:cnfStyle w:val="000000000000" w:firstRow="0" w:lastRow="0" w:firstColumn="0" w:lastColumn="0" w:oddVBand="0" w:evenVBand="0" w:oddHBand="0" w:evenHBand="0" w:firstRowFirstColumn="0" w:firstRowLastColumn="0" w:lastRowFirstColumn="0" w:lastRowLastColumn="0"/>
-              <w:rPr>
-                <w:sz w:val="28"/>
-                <w:szCs w:val="28"/>
-              </w:rPr>
-            </w:pPr>
-            <w:r>
-              <w:rPr>
-                <w:sz w:val="28"/>
-                <w:szCs w:val="28"/>
-              </w:rPr>
-              <w:t>Para instalar todas las dependencias</w:t>
-            </w:r>
-            <w:r>
-              <w:rPr>
-                <w:sz w:val="28"/>
-                <w:szCs w:val="28"/>
-              </w:rPr>
-              <w:t xml:space="preserve"> de ese paquete en particular con nivel 2</w:t>
-            </w:r>
-            <w:r>
-              <w:rPr>
-                <w:sz w:val="28"/>
-                <w:szCs w:val="28"/>
-              </w:rPr>
-              <w:t>.</w:t>
             </w:r>
           </w:p>
         </w:tc>
@@ -2236,6 +2182,65 @@
                 <w:sz w:val="28"/>
                 <w:szCs w:val="28"/>
               </w:rPr>
+              <w:t>npm update [name_package] --depth 2</w:t>
+            </w:r>
+          </w:p>
+        </w:tc>
+        <w:tc>
+          <w:tcPr>
+            <w:tcW w:w="7769" w:type="dxa"/>
+          </w:tcPr>
+          <w:p>
+            <w:pPr>
+              <w:cnfStyle w:val="000000100000" w:firstRow="0" w:lastRow="0" w:firstColumn="0" w:lastColumn="0" w:oddVBand="0" w:evenVBand="0" w:oddHBand="1" w:evenHBand="0" w:firstRowFirstColumn="0" w:firstRowLastColumn="0" w:lastRowFirstColumn="0" w:lastRowLastColumn="0"/>
+              <w:rPr>
+                <w:sz w:val="28"/>
+                <w:szCs w:val="28"/>
+              </w:rPr>
+            </w:pPr>
+            <w:r>
+              <w:rPr>
+                <w:sz w:val="28"/>
+                <w:szCs w:val="28"/>
+              </w:rPr>
+              <w:t>Para instalar todas las dependencias</w:t>
+            </w:r>
+            <w:r>
+              <w:rPr>
+                <w:sz w:val="28"/>
+                <w:szCs w:val="28"/>
+              </w:rPr>
+              <w:t xml:space="preserve"> de ese paquete en particular con nivel 2</w:t>
+            </w:r>
+            <w:r>
+              <w:rPr>
+                <w:sz w:val="28"/>
+                <w:szCs w:val="28"/>
+              </w:rPr>
+              <w:t>.</w:t>
+            </w:r>
+          </w:p>
+        </w:tc>
+      </w:tr>
+      <w:tr>
+        <w:tc>
+          <w:tcPr>
+            <w:cnfStyle w:val="001000000000" w:firstRow="0" w:lastRow="0" w:firstColumn="1" w:lastColumn="0" w:oddVBand="0" w:evenVBand="0" w:oddHBand="0" w:evenHBand="0" w:firstRowFirstColumn="0" w:firstRowLastColumn="0" w:lastRowFirstColumn="0" w:lastRowLastColumn="0"/>
+            <w:tcW w:w="7769" w:type="dxa"/>
+            <w:vAlign w:val="center"/>
+          </w:tcPr>
+          <w:p>
+            <w:pPr>
+              <w:rPr>
+                <w:sz w:val="28"/>
+                <w:szCs w:val="28"/>
+              </w:rPr>
+            </w:pPr>
+            <w:r>
+              <w:rPr>
+                <w:sz w:val="28"/>
+                <w:szCs w:val="28"/>
+              </w:rPr>
               <w:t>npm i -g npm-check-updates</w:t>
             </w:r>
           </w:p>
@@ -2246,7 +2251,7 @@
           </w:tcPr>
           <w:p>
             <w:pPr>
-              <w:cnfStyle w:val="000000100000" w:firstRow="0" w:lastRow="0" w:firstColumn="0" w:lastColumn="0" w:oddVBand="0" w:evenVBand="0" w:oddHBand="1" w:evenHBand="0" w:firstRowFirstColumn="0" w:firstRowLastColumn="0" w:lastRowFirstColumn="0" w:lastRowLastColumn="0"/>
+              <w:cnfStyle w:val="000000000000" w:firstRow="0" w:lastRow="0" w:firstColumn="0" w:lastColumn="0" w:oddVBand="0" w:evenVBand="0" w:oddHBand="0" w:evenHBand="0" w:firstRowFirstColumn="0" w:firstRowLastColumn="0" w:lastRowFirstColumn="0" w:lastRowLastColumn="0"/>
               <w:rPr>
                 <w:sz w:val="28"/>
                 <w:szCs w:val="28"/>
@@ -2258,58 +2263,6 @@
                 <w:szCs w:val="28"/>
               </w:rPr>
               <w:t>Lista las posibles actualizaciones de los paquetes.</w:t>
-            </w:r>
-          </w:p>
-        </w:tc>
-      </w:tr>
-      <w:tr>
-        <w:tc>
-          <w:tcPr>
-            <w:cnfStyle w:val="001000000000" w:firstRow="0" w:lastRow="0" w:firstColumn="1" w:lastColumn="0" w:oddVBand="0" w:evenVBand="0" w:oddHBand="0" w:evenHBand="0" w:firstRowFirstColumn="0" w:firstRowLastColumn="0" w:lastRowFirstColumn="0" w:lastRowLastColumn="0"/>
-            <w:tcW w:w="7769" w:type="dxa"/>
-            <w:vAlign w:val="center"/>
-          </w:tcPr>
-          <w:p>
-            <w:pPr>
-              <w:rPr>
-                <w:sz w:val="28"/>
-                <w:szCs w:val="28"/>
-              </w:rPr>
-            </w:pPr>
-            <w:r>
-              <w:rPr>
-                <w:sz w:val="28"/>
-                <w:szCs w:val="28"/>
-              </w:rPr>
-              <w:t>npm install json-server@latest</w:t>
-            </w:r>
-          </w:p>
-        </w:tc>
-        <w:tc>
-          <w:tcPr>
-            <w:tcW w:w="7769" w:type="dxa"/>
-          </w:tcPr>
-          <w:p>
-            <w:pPr>
-              <w:cnfStyle w:val="000000000000" w:firstRow="0" w:lastRow="0" w:firstColumn="0" w:lastColumn="0" w:oddVBand="0" w:evenVBand="0" w:oddHBand="0" w:evenHBand="0" w:firstRowFirstColumn="0" w:firstRowLastColumn="0" w:lastRowFirstColumn="0" w:lastRowLastColumn="0"/>
-              <w:rPr>
-                <w:sz w:val="28"/>
-                <w:szCs w:val="28"/>
-              </w:rPr>
-            </w:pPr>
-            <w:r>
-              <w:rPr>
-                <w:sz w:val="28"/>
-                <w:szCs w:val="28"/>
-              </w:rPr>
-              <w:t>Actualizar un paquete especifico</w:t>
-            </w:r>
-            <w:r>
-              <w:rPr>
-                <w:sz w:val="28"/>
-                <w:szCs w:val="28"/>
-              </w:rPr>
-              <w:t>.</w:t>
             </w:r>
           </w:p>
         </w:tc>
@@ -2336,6 +2289,58 @@
                 <w:sz w:val="28"/>
                 <w:szCs w:val="28"/>
               </w:rPr>
+              <w:t>npm install json-server@latest</w:t>
+            </w:r>
+          </w:p>
+        </w:tc>
+        <w:tc>
+          <w:tcPr>
+            <w:tcW w:w="7769" w:type="dxa"/>
+          </w:tcPr>
+          <w:p>
+            <w:pPr>
+              <w:cnfStyle w:val="000000100000" w:firstRow="0" w:lastRow="0" w:firstColumn="0" w:lastColumn="0" w:oddVBand="0" w:evenVBand="0" w:oddHBand="1" w:evenHBand="0" w:firstRowFirstColumn="0" w:firstRowLastColumn="0" w:lastRowFirstColumn="0" w:lastRowLastColumn="0"/>
+              <w:rPr>
+                <w:sz w:val="28"/>
+                <w:szCs w:val="28"/>
+              </w:rPr>
+            </w:pPr>
+            <w:r>
+              <w:rPr>
+                <w:sz w:val="28"/>
+                <w:szCs w:val="28"/>
+              </w:rPr>
+              <w:t>Actualizar un paquete especifico</w:t>
+            </w:r>
+            <w:r>
+              <w:rPr>
+                <w:sz w:val="28"/>
+                <w:szCs w:val="28"/>
+              </w:rPr>
+              <w:t>.</w:t>
+            </w:r>
+          </w:p>
+        </w:tc>
+      </w:tr>
+      <w:tr>
+        <w:tc>
+          <w:tcPr>
+            <w:cnfStyle w:val="001000000000" w:firstRow="0" w:lastRow="0" w:firstColumn="1" w:lastColumn="0" w:oddVBand="0" w:evenVBand="0" w:oddHBand="0" w:evenHBand="0" w:firstRowFirstColumn="0" w:firstRowLastColumn="0" w:lastRowFirstColumn="0" w:lastRowLastColumn="0"/>
+            <w:tcW w:w="7769" w:type="dxa"/>
+            <w:vAlign w:val="center"/>
+          </w:tcPr>
+          <w:p>
+            <w:pPr>
+              <w:rPr>
+                <w:sz w:val="28"/>
+                <w:szCs w:val="28"/>
+              </w:rPr>
+            </w:pPr>
+            <w:r>
+              <w:rPr>
+                <w:sz w:val="28"/>
+                <w:szCs w:val="28"/>
+              </w:rPr>
               <w:t>npm install [name_package]--save-exact</w:t>
             </w:r>
           </w:p>
@@ -2346,7 +2351,7 @@
           </w:tcPr>
           <w:p>
             <w:pPr>
-              <w:cnfStyle w:val="000000100000" w:firstRow="0" w:lastRow="0" w:firstColumn="0" w:lastColumn="0" w:oddVBand="0" w:evenVBand="0" w:oddHBand="1" w:evenHBand="0" w:firstRowFirstColumn="0" w:firstRowLastColumn="0" w:lastRowFirstColumn="0" w:lastRowLastColumn="0"/>
+              <w:cnfStyle w:val="000000000000" w:firstRow="0" w:lastRow="0" w:firstColumn="0" w:lastColumn="0" w:oddVBand="0" w:evenVBand="0" w:oddHBand="0" w:evenHBand="0" w:firstRowFirstColumn="0" w:firstRowLastColumn="0" w:lastRowFirstColumn="0" w:lastRowLastColumn="0"/>
               <w:rPr>
                 <w:sz w:val="28"/>
                 <w:szCs w:val="28"/>
@@ -2365,58 +2370,6 @@
                 <w:szCs w:val="28"/>
               </w:rPr>
               <w:t xml:space="preserve"> ese paquete.</w:t>
-            </w:r>
-          </w:p>
-        </w:tc>
-      </w:tr>
-      <w:tr>
-        <w:tc>
-          <w:tcPr>
-            <w:cnfStyle w:val="001000000000" w:firstRow="0" w:lastRow="0" w:firstColumn="1" w:lastColumn="0" w:oddVBand="0" w:evenVBand="0" w:oddHBand="0" w:evenHBand="0" w:firstRowFirstColumn="0" w:firstRowLastColumn="0" w:lastRowFirstColumn="0" w:lastRowLastColumn="0"/>
-            <w:tcW w:w="7769" w:type="dxa"/>
-            <w:vAlign w:val="center"/>
-          </w:tcPr>
-          <w:p>
-            <w:pPr>
-              <w:rPr>
-                <w:sz w:val="28"/>
-                <w:szCs w:val="28"/>
-              </w:rPr>
-            </w:pPr>
-            <w:r>
-              <w:rPr>
-                <w:sz w:val="28"/>
-                <w:szCs w:val="28"/>
-              </w:rPr>
-              <w:t>npm list</w:t>
-            </w:r>
-          </w:p>
-        </w:tc>
-        <w:tc>
-          <w:tcPr>
-            <w:tcW w:w="7769" w:type="dxa"/>
-          </w:tcPr>
-          <w:p>
-            <w:pPr>
-              <w:cnfStyle w:val="000000000000" w:firstRow="0" w:lastRow="0" w:firstColumn="0" w:lastColumn="0" w:oddVBand="0" w:evenVBand="0" w:oddHBand="0" w:evenHBand="0" w:firstRowFirstColumn="0" w:firstRowLastColumn="0" w:lastRowFirstColumn="0" w:lastRowLastColumn="0"/>
-              <w:rPr>
-                <w:sz w:val="28"/>
-                <w:szCs w:val="28"/>
-              </w:rPr>
-            </w:pPr>
-            <w:r>
-              <w:rPr>
-                <w:sz w:val="28"/>
-                <w:szCs w:val="28"/>
-              </w:rPr>
-              <w:t xml:space="preserve">Lista los nombres </w:t>
-            </w:r>
-            <w:r>
-              <w:rPr>
-                <w:sz w:val="28"/>
-                <w:szCs w:val="28"/>
-              </w:rPr>
-              <w:t>de los paquetes instalados en el proyecto.</w:t>
             </w:r>
           </w:p>
         </w:tc>
@@ -2443,6 +2396,58 @@
                 <w:sz w:val="28"/>
                 <w:szCs w:val="28"/>
               </w:rPr>
+              <w:t>npm list</w:t>
+            </w:r>
+          </w:p>
+        </w:tc>
+        <w:tc>
+          <w:tcPr>
+            <w:tcW w:w="7769" w:type="dxa"/>
+          </w:tcPr>
+          <w:p>
+            <w:pPr>
+              <w:cnfStyle w:val="000000100000" w:firstRow="0" w:lastRow="0" w:firstColumn="0" w:lastColumn="0" w:oddVBand="0" w:evenVBand="0" w:oddHBand="1" w:evenHBand="0" w:firstRowFirstColumn="0" w:firstRowLastColumn="0" w:lastRowFirstColumn="0" w:lastRowLastColumn="0"/>
+              <w:rPr>
+                <w:sz w:val="28"/>
+                <w:szCs w:val="28"/>
+              </w:rPr>
+            </w:pPr>
+            <w:r>
+              <w:rPr>
+                <w:sz w:val="28"/>
+                <w:szCs w:val="28"/>
+              </w:rPr>
+              <w:t xml:space="preserve">Lista los nombres </w:t>
+            </w:r>
+            <w:r>
+              <w:rPr>
+                <w:sz w:val="28"/>
+                <w:szCs w:val="28"/>
+              </w:rPr>
+              <w:t>de los paquetes instalados en el proyecto.</w:t>
+            </w:r>
+          </w:p>
+        </w:tc>
+      </w:tr>
+      <w:tr>
+        <w:tc>
+          <w:tcPr>
+            <w:cnfStyle w:val="001000000000" w:firstRow="0" w:lastRow="0" w:firstColumn="1" w:lastColumn="0" w:oddVBand="0" w:evenVBand="0" w:oddHBand="0" w:evenHBand="0" w:firstRowFirstColumn="0" w:firstRowLastColumn="0" w:lastRowFirstColumn="0" w:lastRowLastColumn="0"/>
+            <w:tcW w:w="7769" w:type="dxa"/>
+            <w:vAlign w:val="center"/>
+          </w:tcPr>
+          <w:p>
+            <w:pPr>
+              <w:rPr>
+                <w:sz w:val="28"/>
+                <w:szCs w:val="28"/>
+              </w:rPr>
+            </w:pPr>
+            <w:r>
+              <w:rPr>
+                <w:sz w:val="28"/>
+                <w:szCs w:val="28"/>
+              </w:rPr>
               <w:t>npm outdate</w:t>
             </w:r>
           </w:p>
@@ -2453,7 +2458,7 @@
           </w:tcPr>
           <w:p>
             <w:pPr>
-              <w:cnfStyle w:val="000000100000" w:firstRow="0" w:lastRow="0" w:firstColumn="0" w:lastColumn="0" w:oddVBand="0" w:evenVBand="0" w:oddHBand="1" w:evenHBand="0" w:firstRowFirstColumn="0" w:firstRowLastColumn="0" w:lastRowFirstColumn="0" w:lastRowLastColumn="0"/>
+              <w:cnfStyle w:val="000000000000" w:firstRow="0" w:lastRow="0" w:firstColumn="0" w:lastColumn="0" w:oddVBand="0" w:evenVBand="0" w:oddHBand="0" w:evenHBand="0" w:firstRowFirstColumn="0" w:firstRowLastColumn="0" w:lastRowFirstColumn="0" w:lastRowLastColumn="0"/>
               <w:rPr>
                 <w:sz w:val="28"/>
                 <w:szCs w:val="28"/>
@@ -2465,72 +2470,6 @@
                 <w:szCs w:val="28"/>
               </w:rPr>
               <w:t>Imprime una lista de los paquetes desactualizados.</w:t>
-            </w:r>
-          </w:p>
-        </w:tc>
-      </w:tr>
-      <w:tr>
-        <w:tc>
-          <w:tcPr>
-            <w:cnfStyle w:val="001000000000" w:firstRow="0" w:lastRow="0" w:firstColumn="1" w:lastColumn="0" w:oddVBand="0" w:evenVBand="0" w:oddHBand="0" w:evenHBand="0" w:firstRowFirstColumn="0" w:firstRowLastColumn="0" w:lastRowFirstColumn="0" w:lastRowLastColumn="0"/>
-            <w:tcW w:w="7769" w:type="dxa"/>
-            <w:vAlign w:val="center"/>
-          </w:tcPr>
-          <w:p>
-            <w:pPr>
-              <w:rPr>
-                <w:sz w:val="28"/>
-                <w:szCs w:val="28"/>
-              </w:rPr>
-            </w:pPr>
-            <w:r>
-              <w:rPr>
-                <w:sz w:val="28"/>
-                <w:szCs w:val="28"/>
-              </w:rPr>
-              <w:t>npm outdate --dd</w:t>
-            </w:r>
-          </w:p>
-        </w:tc>
-        <w:tc>
-          <w:tcPr>
-            <w:tcW w:w="7769" w:type="dxa"/>
-          </w:tcPr>
-          <w:p>
-            <w:pPr>
-              <w:cnfStyle w:val="000000000000" w:firstRow="0" w:lastRow="0" w:firstColumn="0" w:lastColumn="0" w:oddVBand="0" w:evenVBand="0" w:oddHBand="0" w:evenHBand="0" w:firstRowFirstColumn="0" w:firstRowLastColumn="0" w:lastRowFirstColumn="0" w:lastRowLastColumn="0"/>
-              <w:rPr>
-                <w:sz w:val="28"/>
-                <w:szCs w:val="28"/>
-              </w:rPr>
-            </w:pPr>
-            <w:r>
-              <w:rPr>
-                <w:sz w:val="28"/>
-                <w:szCs w:val="28"/>
-              </w:rPr>
-              <w:t>Para ver un output más detallado</w:t>
-            </w:r>
-            <w:r>
-              <w:rPr>
-                <w:sz w:val="28"/>
-                <w:szCs w:val="28"/>
-              </w:rPr>
-              <w:t xml:space="preserve"> </w:t>
-            </w:r>
-            <w:r>
-              <w:rPr>
-                <w:sz w:val="28"/>
-                <w:szCs w:val="28"/>
-              </w:rPr>
-              <w:t>de los paquetes desactualizados</w:t>
-            </w:r>
-            <w:r>
-              <w:rPr>
-                <w:sz w:val="28"/>
-                <w:szCs w:val="28"/>
-              </w:rPr>
-              <w:t>.</w:t>
             </w:r>
           </w:p>
         </w:tc>
@@ -2557,6 +2496,72 @@
                 <w:sz w:val="28"/>
                 <w:szCs w:val="28"/>
               </w:rPr>
+              <w:t>npm outdate --dd</w:t>
+            </w:r>
+          </w:p>
+        </w:tc>
+        <w:tc>
+          <w:tcPr>
+            <w:tcW w:w="7769" w:type="dxa"/>
+          </w:tcPr>
+          <w:p>
+            <w:pPr>
+              <w:cnfStyle w:val="000000100000" w:firstRow="0" w:lastRow="0" w:firstColumn="0" w:lastColumn="0" w:oddVBand="0" w:evenVBand="0" w:oddHBand="1" w:evenHBand="0" w:firstRowFirstColumn="0" w:firstRowLastColumn="0" w:lastRowFirstColumn="0" w:lastRowLastColumn="0"/>
+              <w:rPr>
+                <w:sz w:val="28"/>
+                <w:szCs w:val="28"/>
+              </w:rPr>
+            </w:pPr>
+            <w:r>
+              <w:rPr>
+                <w:sz w:val="28"/>
+                <w:szCs w:val="28"/>
+              </w:rPr>
+              <w:t>Para ver un output más detallado</w:t>
+            </w:r>
+            <w:r>
+              <w:rPr>
+                <w:sz w:val="28"/>
+                <w:szCs w:val="28"/>
+              </w:rPr>
+              <w:t xml:space="preserve"> </w:t>
+            </w:r>
+            <w:r>
+              <w:rPr>
+                <w:sz w:val="28"/>
+                <w:szCs w:val="28"/>
+              </w:rPr>
+              <w:t>de los paquetes desactualizados</w:t>
+            </w:r>
+            <w:r>
+              <w:rPr>
+                <w:sz w:val="28"/>
+                <w:szCs w:val="28"/>
+              </w:rPr>
+              <w:t>.</w:t>
+            </w:r>
+          </w:p>
+        </w:tc>
+      </w:tr>
+      <w:tr>
+        <w:tc>
+          <w:tcPr>
+            <w:cnfStyle w:val="001000000000" w:firstRow="0" w:lastRow="0" w:firstColumn="1" w:lastColumn="0" w:oddVBand="0" w:evenVBand="0" w:oddHBand="0" w:evenHBand="0" w:firstRowFirstColumn="0" w:firstRowLastColumn="0" w:lastRowFirstColumn="0" w:lastRowLastColumn="0"/>
+            <w:tcW w:w="7769" w:type="dxa"/>
+            <w:vAlign w:val="center"/>
+          </w:tcPr>
+          <w:p>
+            <w:pPr>
+              <w:rPr>
+                <w:sz w:val="28"/>
+                <w:szCs w:val="28"/>
+              </w:rPr>
+            </w:pPr>
+            <w:r>
+              <w:rPr>
+                <w:sz w:val="28"/>
+                <w:szCs w:val="28"/>
+              </w:rPr>
               <w:t>npm uninstall [name_package]</w:t>
             </w:r>
           </w:p>
@@ -2567,7 +2572,7 @@
           </w:tcPr>
           <w:p>
             <w:pPr>
-              <w:cnfStyle w:val="000000100000" w:firstRow="0" w:lastRow="0" w:firstColumn="0" w:lastColumn="0" w:oddVBand="0" w:evenVBand="0" w:oddHBand="1" w:evenHBand="0" w:firstRowFirstColumn="0" w:firstRowLastColumn="0" w:lastRowFirstColumn="0" w:lastRowLastColumn="0"/>
+              <w:cnfStyle w:val="000000000000" w:firstRow="0" w:lastRow="0" w:firstColumn="0" w:lastColumn="0" w:oddVBand="0" w:evenVBand="0" w:oddHBand="0" w:evenHBand="0" w:firstRowFirstColumn="0" w:firstRowLastColumn="0" w:lastRowFirstColumn="0" w:lastRowLastColumn="0"/>
               <w:rPr>
                 <w:sz w:val="28"/>
                 <w:szCs w:val="28"/>
@@ -2580,62 +2585,6 @@
               </w:rPr>
               <w:t>Desinstala un paquete.</w:t>
             </w:r>
-          </w:p>
-        </w:tc>
-      </w:tr>
-      <w:tr>
-        <w:tc>
-          <w:tcPr>
-            <w:cnfStyle w:val="001000000000" w:firstRow="0" w:lastRow="0" w:firstColumn="1" w:lastColumn="0" w:oddVBand="0" w:evenVBand="0" w:oddHBand="0" w:evenHBand="0" w:firstRowFirstColumn="0" w:firstRowLastColumn="0" w:lastRowFirstColumn="0" w:lastRowLastColumn="0"/>
-            <w:tcW w:w="7769" w:type="dxa"/>
-            <w:vAlign w:val="center"/>
-          </w:tcPr>
-          <w:p>
-            <w:pPr>
-              <w:rPr>
-                <w:sz w:val="28"/>
-                <w:szCs w:val="28"/>
-              </w:rPr>
-            </w:pPr>
-            <w:r>
-              <w:rPr>
-                <w:sz w:val="28"/>
-                <w:szCs w:val="28"/>
-              </w:rPr>
-              <w:t>npm uninstall name_package --no-save</w:t>
-            </w:r>
-          </w:p>
-        </w:tc>
-        <w:tc>
-          <w:tcPr>
-            <w:tcW w:w="7769" w:type="dxa"/>
-          </w:tcPr>
-          <w:p>
-            <w:pPr>
-              <w:cnfStyle w:val="000000000000" w:firstRow="0" w:lastRow="0" w:firstColumn="0" w:lastColumn="0" w:oddVBand="0" w:evenVBand="0" w:oddHBand="0" w:evenHBand="0" w:firstRowFirstColumn="0" w:firstRowLastColumn="0" w:lastRowFirstColumn="0" w:lastRowLastColumn="0"/>
-              <w:rPr>
-                <w:sz w:val="28"/>
-                <w:szCs w:val="28"/>
-              </w:rPr>
-            </w:pPr>
-            <w:r>
-              <w:rPr>
-                <w:sz w:val="28"/>
-                <w:szCs w:val="28"/>
-              </w:rPr>
-              <w:t xml:space="preserve">Desinstalar un paquete de todo node_modules pero no del archivo </w:t>
-            </w:r>
-            <w:proofErr w:type="gramStart"/>
-            <w:r>
-              <w:rPr>
-                <w:b/>
-                <w:bCs/>
-                <w:sz w:val="28"/>
-                <w:szCs w:val="28"/>
-              </w:rPr>
-              <w:t>package.json</w:t>
-            </w:r>
-            <w:proofErr w:type="gramEnd"/>
           </w:p>
         </w:tc>
       </w:tr>
@@ -2661,6 +2610,60 @@
                 <w:sz w:val="28"/>
                 <w:szCs w:val="28"/>
               </w:rPr>
+              <w:t>npm uninstall name_package --no-save</w:t>
+            </w:r>
+          </w:p>
+        </w:tc>
+        <w:tc>
+          <w:tcPr>
+            <w:tcW w:w="7769" w:type="dxa"/>
+          </w:tcPr>
+          <w:p>
+            <w:pPr>
+              <w:cnfStyle w:val="000000100000" w:firstRow="0" w:lastRow="0" w:firstColumn="0" w:lastColumn="0" w:oddVBand="0" w:evenVBand="0" w:oddHBand="1" w:evenHBand="0" w:firstRowFirstColumn="0" w:firstRowLastColumn="0" w:lastRowFirstColumn="0" w:lastRowLastColumn="0"/>
+              <w:rPr>
+                <w:sz w:val="28"/>
+                <w:szCs w:val="28"/>
+              </w:rPr>
+            </w:pPr>
+            <w:r>
+              <w:rPr>
+                <w:sz w:val="28"/>
+                <w:szCs w:val="28"/>
+              </w:rPr>
+              <w:t xml:space="preserve">Desinstalar un paquete de todo node_modules pero no del archivo </w:t>
+            </w:r>
+            <w:r>
+              <w:rPr>
+                <w:b/>
+                <w:bCs/>
+                <w:sz w:val="28"/>
+                <w:szCs w:val="28"/>
+              </w:rPr>
+              <w:t>package.json</w:t>
+            </w:r>
+          </w:p>
+        </w:tc>
+      </w:tr>
+      <w:tr>
+        <w:tc>
+          <w:tcPr>
+            <w:cnfStyle w:val="001000000000" w:firstRow="0" w:lastRow="0" w:firstColumn="1" w:lastColumn="0" w:oddVBand="0" w:evenVBand="0" w:oddHBand="0" w:evenHBand="0" w:firstRowFirstColumn="0" w:firstRowLastColumn="0" w:lastRowFirstColumn="0" w:lastRowLastColumn="0"/>
+            <w:tcW w:w="7769" w:type="dxa"/>
+            <w:vAlign w:val="center"/>
+          </w:tcPr>
+          <w:p>
+            <w:pPr>
+              <w:rPr>
+                <w:sz w:val="28"/>
+                <w:szCs w:val="28"/>
+              </w:rPr>
+            </w:pPr>
+            <w:r>
+              <w:rPr>
+                <w:sz w:val="28"/>
+                <w:szCs w:val="28"/>
+              </w:rPr>
               <w:t>npm install -g npm</w:t>
             </w:r>
           </w:p>
@@ -2671,7 +2674,7 @@
           </w:tcPr>
           <w:p>
             <w:pPr>
-              <w:cnfStyle w:val="000000100000" w:firstRow="0" w:lastRow="0" w:firstColumn="0" w:lastColumn="0" w:oddVBand="0" w:evenVBand="0" w:oddHBand="1" w:evenHBand="0" w:firstRowFirstColumn="0" w:firstRowLastColumn="0" w:lastRowFirstColumn="0" w:lastRowLastColumn="0"/>
+              <w:cnfStyle w:val="000000000000" w:firstRow="0" w:lastRow="0" w:firstColumn="0" w:lastColumn="0" w:oddVBand="0" w:evenVBand="0" w:oddHBand="0" w:evenHBand="0" w:firstRowFirstColumn="0" w:firstRowLastColumn="0" w:lastRowFirstColumn="0" w:lastRowLastColumn="0"/>
               <w:rPr>
                 <w:sz w:val="28"/>
                 <w:szCs w:val="28"/>
@@ -2683,51 +2686,6 @@
                 <w:szCs w:val="28"/>
               </w:rPr>
               <w:t>Actualiza npm.</w:t>
-            </w:r>
-          </w:p>
-        </w:tc>
-      </w:tr>
-      <w:tr>
-        <w:tc>
-          <w:tcPr>
-            <w:cnfStyle w:val="001000000000" w:firstRow="0" w:lastRow="0" w:firstColumn="1" w:lastColumn="0" w:oddVBand="0" w:evenVBand="0" w:oddHBand="0" w:evenHBand="0" w:firstRowFirstColumn="0" w:firstRowLastColumn="0" w:lastRowFirstColumn="0" w:lastRowLastColumn="0"/>
-            <w:tcW w:w="7769" w:type="dxa"/>
-            <w:vAlign w:val="center"/>
-          </w:tcPr>
-          <w:p>
-            <w:pPr>
-              <w:rPr>
-                <w:sz w:val="28"/>
-                <w:szCs w:val="28"/>
-              </w:rPr>
-            </w:pPr>
-            <w:r>
-              <w:rPr>
-                <w:sz w:val="28"/>
-                <w:szCs w:val="28"/>
-              </w:rPr>
-              <w:t>npm [command] --dd</w:t>
-            </w:r>
-          </w:p>
-        </w:tc>
-        <w:tc>
-          <w:tcPr>
-            <w:tcW w:w="7769" w:type="dxa"/>
-          </w:tcPr>
-          <w:p>
-            <w:pPr>
-              <w:cnfStyle w:val="000000000000" w:firstRow="0" w:lastRow="0" w:firstColumn="0" w:lastColumn="0" w:oddVBand="0" w:evenVBand="0" w:oddHBand="0" w:evenHBand="0" w:firstRowFirstColumn="0" w:firstRowLastColumn="0" w:lastRowFirstColumn="0" w:lastRowLastColumn="0"/>
-              <w:rPr>
-                <w:sz w:val="28"/>
-                <w:szCs w:val="28"/>
-              </w:rPr>
-            </w:pPr>
-            <w:r>
-              <w:rPr>
-                <w:sz w:val="28"/>
-                <w:szCs w:val="28"/>
-              </w:rPr>
-              <w:t>Modo verbose, muestra un log en tiempo real de lo que sucede al ejecutar un comando.</w:t>
             </w:r>
           </w:p>
         </w:tc>
@@ -2754,6 +2712,51 @@
                 <w:sz w:val="28"/>
                 <w:szCs w:val="28"/>
               </w:rPr>
+              <w:t>npm [command] --dd</w:t>
+            </w:r>
+          </w:p>
+        </w:tc>
+        <w:tc>
+          <w:tcPr>
+            <w:tcW w:w="7769" w:type="dxa"/>
+          </w:tcPr>
+          <w:p>
+            <w:pPr>
+              <w:cnfStyle w:val="000000100000" w:firstRow="0" w:lastRow="0" w:firstColumn="0" w:lastColumn="0" w:oddVBand="0" w:evenVBand="0" w:oddHBand="1" w:evenHBand="0" w:firstRowFirstColumn="0" w:firstRowLastColumn="0" w:lastRowFirstColumn="0" w:lastRowLastColumn="0"/>
+              <w:rPr>
+                <w:sz w:val="28"/>
+                <w:szCs w:val="28"/>
+              </w:rPr>
+            </w:pPr>
+            <w:r>
+              <w:rPr>
+                <w:sz w:val="28"/>
+                <w:szCs w:val="28"/>
+              </w:rPr>
+              <w:t>Modo verbose, muestra un log en tiempo real de lo que sucede al ejecutar un comando.</w:t>
+            </w:r>
+          </w:p>
+        </w:tc>
+      </w:tr>
+      <w:tr>
+        <w:tc>
+          <w:tcPr>
+            <w:cnfStyle w:val="001000000000" w:firstRow="0" w:lastRow="0" w:firstColumn="1" w:lastColumn="0" w:oddVBand="0" w:evenVBand="0" w:oddHBand="0" w:evenHBand="0" w:firstRowFirstColumn="0" w:firstRowLastColumn="0" w:lastRowFirstColumn="0" w:lastRowLastColumn="0"/>
+            <w:tcW w:w="7769" w:type="dxa"/>
+            <w:vAlign w:val="center"/>
+          </w:tcPr>
+          <w:p>
+            <w:pPr>
+              <w:rPr>
+                <w:sz w:val="28"/>
+                <w:szCs w:val="28"/>
+              </w:rPr>
+            </w:pPr>
+            <w:r>
+              <w:rPr>
+                <w:sz w:val="28"/>
+                <w:szCs w:val="28"/>
+              </w:rPr>
               <w:t>npm audit</w:t>
             </w:r>
           </w:p>
@@ -2764,7 +2767,7 @@
           </w:tcPr>
           <w:p>
             <w:pPr>
-              <w:cnfStyle w:val="000000100000" w:firstRow="0" w:lastRow="0" w:firstColumn="0" w:lastColumn="0" w:oddVBand="0" w:evenVBand="0" w:oddHBand="1" w:evenHBand="0" w:firstRowFirstColumn="0" w:firstRowLastColumn="0" w:lastRowFirstColumn="0" w:lastRowLastColumn="0"/>
+              <w:cnfStyle w:val="000000000000" w:firstRow="0" w:lastRow="0" w:firstColumn="0" w:lastColumn="0" w:oddVBand="0" w:evenVBand="0" w:oddHBand="0" w:evenHBand="0" w:firstRowFirstColumn="0" w:firstRowLastColumn="0" w:lastRowFirstColumn="0" w:lastRowLastColumn="0"/>
               <w:rPr>
                 <w:sz w:val="28"/>
                 <w:szCs w:val="28"/>
@@ -2776,72 +2779,6 @@
                 <w:szCs w:val="28"/>
               </w:rPr>
               <w:t>Permite auditar los paquetes desactualizados y/o que presenten vulnerabilidades.</w:t>
-            </w:r>
-          </w:p>
-        </w:tc>
-      </w:tr>
-      <w:tr>
-        <w:tc>
-          <w:tcPr>
-            <w:cnfStyle w:val="001000000000" w:firstRow="0" w:lastRow="0" w:firstColumn="1" w:lastColumn="0" w:oddVBand="0" w:evenVBand="0" w:oddHBand="0" w:evenHBand="0" w:firstRowFirstColumn="0" w:firstRowLastColumn="0" w:lastRowFirstColumn="0" w:lastRowLastColumn="0"/>
-            <w:tcW w:w="7769" w:type="dxa"/>
-            <w:vAlign w:val="center"/>
-          </w:tcPr>
-          <w:p>
-            <w:pPr>
-              <w:rPr>
-                <w:sz w:val="28"/>
-                <w:szCs w:val="28"/>
-              </w:rPr>
-            </w:pPr>
-            <w:r>
-              <w:rPr>
-                <w:sz w:val="28"/>
-                <w:szCs w:val="28"/>
-              </w:rPr>
-              <w:t>npm a</w:t>
-            </w:r>
-            <w:r>
-              <w:rPr>
-                <w:sz w:val="28"/>
-                <w:szCs w:val="28"/>
-              </w:rPr>
-              <w:t>u</w:t>
-            </w:r>
-            <w:r>
-              <w:rPr>
-                <w:sz w:val="28"/>
-                <w:szCs w:val="28"/>
-              </w:rPr>
-              <w:t>dit</w:t>
-            </w:r>
-            <w:r>
-              <w:rPr>
-                <w:sz w:val="28"/>
-                <w:szCs w:val="28"/>
-              </w:rPr>
-              <w:t xml:space="preserve"> fix</w:t>
-            </w:r>
-          </w:p>
-        </w:tc>
-        <w:tc>
-          <w:tcPr>
-            <w:tcW w:w="7769" w:type="dxa"/>
-          </w:tcPr>
-          <w:p>
-            <w:pPr>
-              <w:cnfStyle w:val="000000000000" w:firstRow="0" w:lastRow="0" w:firstColumn="0" w:lastColumn="0" w:oddVBand="0" w:evenVBand="0" w:oddHBand="0" w:evenHBand="0" w:firstRowFirstColumn="0" w:firstRowLastColumn="0" w:lastRowFirstColumn="0" w:lastRowLastColumn="0"/>
-              <w:rPr>
-                <w:sz w:val="28"/>
-                <w:szCs w:val="28"/>
-              </w:rPr>
-            </w:pPr>
-            <w:r>
-              <w:rPr>
-                <w:sz w:val="28"/>
-                <w:szCs w:val="28"/>
-              </w:rPr>
-              <w:t>Repara las vulnerabilidades encontradas.</w:t>
             </w:r>
           </w:p>
         </w:tc>
@@ -2868,6 +2805,73 @@
                 <w:sz w:val="28"/>
                 <w:szCs w:val="28"/>
               </w:rPr>
+              <w:t>npm a</w:t>
+            </w:r>
+            <w:r>
+              <w:rPr>
+                <w:sz w:val="28"/>
+                <w:szCs w:val="28"/>
+              </w:rPr>
+              <w:t>u</w:t>
+            </w:r>
+            <w:r>
+              <w:rPr>
+                <w:sz w:val="28"/>
+                <w:szCs w:val="28"/>
+              </w:rPr>
+              <w:t>dit</w:t>
+            </w:r>
+            <w:r>
+              <w:rPr>
+                <w:sz w:val="28"/>
+                <w:szCs w:val="28"/>
+              </w:rPr>
+              <w:t xml:space="preserve"> fix</w:t>
+            </w:r>
+          </w:p>
+        </w:tc>
+        <w:tc>
+          <w:tcPr>
+            <w:tcW w:w="7769" w:type="dxa"/>
+          </w:tcPr>
+          <w:p>
+            <w:pPr>
+              <w:cnfStyle w:val="000000100000" w:firstRow="0" w:lastRow="0" w:firstColumn="0" w:lastColumn="0" w:oddVBand="0" w:evenVBand="0" w:oddHBand="1" w:evenHBand="0" w:firstRowFirstColumn="0" w:firstRowLastColumn="0" w:lastRowFirstColumn="0" w:lastRowLastColumn="0"/>
+              <w:rPr>
+                <w:sz w:val="28"/>
+                <w:szCs w:val="28"/>
+              </w:rPr>
+            </w:pPr>
+            <w:r>
+              <w:rPr>
+                <w:sz w:val="28"/>
+                <w:szCs w:val="28"/>
+              </w:rPr>
+              <w:t>Repara las vulnerabilidades encontradas.</w:t>
+            </w:r>
+          </w:p>
+        </w:tc>
+      </w:tr>
+      <w:tr>
+        <w:tc>
+          <w:tcPr>
+            <w:cnfStyle w:val="001000000000" w:firstRow="0" w:lastRow="0" w:firstColumn="1" w:lastColumn="0" w:oddVBand="0" w:evenVBand="0" w:oddHBand="0" w:evenHBand="0" w:firstRowFirstColumn="0" w:firstRowLastColumn="0" w:lastRowFirstColumn="0" w:lastRowLastColumn="0"/>
+            <w:tcW w:w="7769" w:type="dxa"/>
+            <w:vAlign w:val="center"/>
+          </w:tcPr>
+          <w:p>
+            <w:pPr>
+              <w:rPr>
+                <w:sz w:val="28"/>
+                <w:szCs w:val="28"/>
+              </w:rPr>
+            </w:pPr>
+            <w:r>
+              <w:rPr>
+                <w:sz w:val="28"/>
+                <w:szCs w:val="28"/>
+              </w:rPr>
+              <w:lastRenderedPageBreak/>
               <w:t>npm audit --json</w:t>
             </w:r>
           </w:p>
@@ -2878,26 +2882,18 @@
           </w:tcPr>
           <w:p>
             <w:pPr>
-              <w:cnfStyle w:val="000000100000" w:firstRow="0" w:lastRow="0" w:firstColumn="0" w:lastColumn="0" w:oddVBand="0" w:evenVBand="0" w:oddHBand="1" w:evenHBand="0" w:firstRowFirstColumn="0" w:firstRowLastColumn="0" w:lastRowFirstColumn="0" w:lastRowLastColumn="0"/>
-              <w:rPr>
-                <w:sz w:val="28"/>
-                <w:szCs w:val="28"/>
-              </w:rPr>
-            </w:pPr>
-            <w:r>
-              <w:rPr>
-                <w:sz w:val="28"/>
-                <w:szCs w:val="28"/>
-              </w:rPr>
-              <w:t xml:space="preserve">Para generar un </w:t>
-            </w:r>
-            <w:proofErr w:type="gramStart"/>
-            <w:r>
-              <w:rPr>
-                <w:sz w:val="28"/>
-                <w:szCs w:val="28"/>
-              </w:rPr>
-              <w:t xml:space="preserve">archivo </w:t>
+              <w:cnfStyle w:val="000000000000" w:firstRow="0" w:lastRow="0" w:firstColumn="0" w:lastColumn="0" w:oddVBand="0" w:evenVBand="0" w:oddHBand="0" w:evenHBand="0" w:firstRowFirstColumn="0" w:firstRowLastColumn="0" w:lastRowFirstColumn="0" w:lastRowLastColumn="0"/>
+              <w:rPr>
+                <w:sz w:val="28"/>
+                <w:szCs w:val="28"/>
+              </w:rPr>
+            </w:pPr>
+            <w:r>
+              <w:rPr>
+                <w:sz w:val="28"/>
+                <w:szCs w:val="28"/>
+              </w:rPr>
+              <w:t xml:space="preserve">Para generar un archivo </w:t>
             </w:r>
             <w:r>
               <w:rPr>
@@ -2908,90 +2904,12 @@
               </w:rPr>
               <w:t>.json</w:t>
             </w:r>
-            <w:proofErr w:type="gramEnd"/>
             <w:r>
               <w:rPr>
                 <w:sz w:val="28"/>
                 <w:szCs w:val="28"/>
               </w:rPr>
               <w:t xml:space="preserve"> con todos los detalles de la auditoria.</w:t>
-            </w:r>
-          </w:p>
-        </w:tc>
-      </w:tr>
-      <w:tr>
-        <w:tc>
-          <w:tcPr>
-            <w:cnfStyle w:val="001000000000" w:firstRow="0" w:lastRow="0" w:firstColumn="1" w:lastColumn="0" w:oddVBand="0" w:evenVBand="0" w:oddHBand="0" w:evenHBand="0" w:firstRowFirstColumn="0" w:firstRowLastColumn="0" w:lastRowFirstColumn="0" w:lastRowLastColumn="0"/>
-            <w:tcW w:w="7769" w:type="dxa"/>
-            <w:vAlign w:val="center"/>
-          </w:tcPr>
-          <w:p>
-            <w:pPr>
-              <w:rPr>
-                <w:sz w:val="28"/>
-                <w:szCs w:val="28"/>
-              </w:rPr>
-            </w:pPr>
-            <w:r>
-              <w:rPr>
-                <w:sz w:val="28"/>
-                <w:szCs w:val="28"/>
-              </w:rPr>
-              <w:t>npm audit --</w:t>
-            </w:r>
-            <w:proofErr w:type="gramStart"/>
-            <w:r>
-              <w:rPr>
-                <w:sz w:val="28"/>
-                <w:szCs w:val="28"/>
-              </w:rPr>
-              <w:t>json  &gt;</w:t>
-            </w:r>
-            <w:proofErr w:type="gramEnd"/>
-            <w:r>
-              <w:rPr>
-                <w:sz w:val="28"/>
-                <w:szCs w:val="28"/>
-              </w:rPr>
-              <w:t xml:space="preserve"> auditoria.txt</w:t>
-            </w:r>
-          </w:p>
-        </w:tc>
-        <w:tc>
-          <w:tcPr>
-            <w:tcW w:w="7769" w:type="dxa"/>
-          </w:tcPr>
-          <w:p>
-            <w:pPr>
-              <w:cnfStyle w:val="000000000000" w:firstRow="0" w:lastRow="0" w:firstColumn="0" w:lastColumn="0" w:oddVBand="0" w:evenVBand="0" w:oddHBand="0" w:evenHBand="0" w:firstRowFirstColumn="0" w:firstRowLastColumn="0" w:lastRowFirstColumn="0" w:lastRowLastColumn="0"/>
-              <w:rPr>
-                <w:sz w:val="28"/>
-                <w:szCs w:val="28"/>
-              </w:rPr>
-            </w:pPr>
-            <w:r>
-              <w:rPr>
-                <w:sz w:val="28"/>
-                <w:szCs w:val="28"/>
-              </w:rPr>
-              <w:t xml:space="preserve">Genera un archivo </w:t>
-            </w:r>
-            <w:r>
-              <w:rPr>
-                <w:b/>
-                <w:bCs/>
-                <w:sz w:val="28"/>
-                <w:szCs w:val="28"/>
-              </w:rPr>
-              <w:t>.txt</w:t>
-            </w:r>
-            <w:r>
-              <w:rPr>
-                <w:sz w:val="28"/>
-                <w:szCs w:val="28"/>
-              </w:rPr>
-              <w:t xml:space="preserve"> con todos los detalles de las auditorias.</w:t>
             </w:r>
           </w:p>
         </w:tc>
@@ -3018,8 +2936,7 @@
                 <w:sz w:val="28"/>
                 <w:szCs w:val="28"/>
               </w:rPr>
-              <w:lastRenderedPageBreak/>
-              <w:t>npm run [user-script]</w:t>
+              <w:t>npm audit --json  &gt; auditoria.txt</w:t>
             </w:r>
           </w:p>
         </w:tc>
@@ -3040,9 +2957,8 @@
                 <w:sz w:val="28"/>
                 <w:szCs w:val="28"/>
               </w:rPr>
-              <w:t xml:space="preserve">Ejecuta los comandos personalizados definidos en la sección scripts de nuestro </w:t>
-            </w:r>
-            <w:proofErr w:type="gramStart"/>
+              <w:t xml:space="preserve">Genera un archivo </w:t>
+            </w:r>
             <w:r>
               <w:rPr>
                 <w:b/>
@@ -3050,53 +2966,68 @@
                 <w:sz w:val="28"/>
                 <w:szCs w:val="28"/>
               </w:rPr>
+              <w:t>.txt</w:t>
+            </w:r>
+            <w:r>
+              <w:rPr>
+                <w:sz w:val="28"/>
+                <w:szCs w:val="28"/>
+              </w:rPr>
+              <w:t xml:space="preserve"> con todos los detalles de las auditorias.</w:t>
+            </w:r>
+          </w:p>
+        </w:tc>
+      </w:tr>
+      <w:tr>
+        <w:tc>
+          <w:tcPr>
+            <w:cnfStyle w:val="001000000000" w:firstRow="0" w:lastRow="0" w:firstColumn="1" w:lastColumn="0" w:oddVBand="0" w:evenVBand="0" w:oddHBand="0" w:evenHBand="0" w:firstRowFirstColumn="0" w:firstRowLastColumn="0" w:lastRowFirstColumn="0" w:lastRowLastColumn="0"/>
+            <w:tcW w:w="7769" w:type="dxa"/>
+            <w:vAlign w:val="center"/>
+          </w:tcPr>
+          <w:p>
+            <w:pPr>
+              <w:rPr>
+                <w:sz w:val="28"/>
+                <w:szCs w:val="28"/>
+              </w:rPr>
+            </w:pPr>
+            <w:r>
+              <w:rPr>
+                <w:sz w:val="28"/>
+                <w:szCs w:val="28"/>
+              </w:rPr>
+              <w:t>npm run [user-script]</w:t>
+            </w:r>
+          </w:p>
+        </w:tc>
+        <w:tc>
+          <w:tcPr>
+            <w:tcW w:w="7769" w:type="dxa"/>
+          </w:tcPr>
+          <w:p>
+            <w:pPr>
+              <w:cnfStyle w:val="000000000000" w:firstRow="0" w:lastRow="0" w:firstColumn="0" w:lastColumn="0" w:oddVBand="0" w:evenVBand="0" w:oddHBand="0" w:evenHBand="0" w:firstRowFirstColumn="0" w:firstRowLastColumn="0" w:lastRowFirstColumn="0" w:lastRowLastColumn="0"/>
+              <w:rPr>
+                <w:sz w:val="28"/>
+                <w:szCs w:val="28"/>
+              </w:rPr>
+            </w:pPr>
+            <w:r>
+              <w:rPr>
+                <w:sz w:val="28"/>
+                <w:szCs w:val="28"/>
+              </w:rPr>
+              <w:t xml:space="preserve">Ejecuta los comandos personalizados definidos en la sección scripts de nuestro </w:t>
+            </w:r>
+            <w:r>
+              <w:rPr>
+                <w:b/>
+                <w:bCs/>
+                <w:sz w:val="28"/>
+                <w:szCs w:val="28"/>
+              </w:rPr>
               <w:t>package.json</w:t>
-            </w:r>
-            <w:proofErr w:type="gramEnd"/>
-          </w:p>
-        </w:tc>
-      </w:tr>
-      <w:tr>
-        <w:tc>
-          <w:tcPr>
-            <w:cnfStyle w:val="001000000000" w:firstRow="0" w:lastRow="0" w:firstColumn="1" w:lastColumn="0" w:oddVBand="0" w:evenVBand="0" w:oddHBand="0" w:evenHBand="0" w:firstRowFirstColumn="0" w:firstRowLastColumn="0" w:lastRowFirstColumn="0" w:lastRowLastColumn="0"/>
-            <w:tcW w:w="7769" w:type="dxa"/>
-            <w:vAlign w:val="center"/>
-          </w:tcPr>
-          <w:p>
-            <w:pPr>
-              <w:rPr>
-                <w:sz w:val="28"/>
-                <w:szCs w:val="28"/>
-              </w:rPr>
-            </w:pPr>
-            <w:r>
-              <w:rPr>
-                <w:sz w:val="28"/>
-                <w:szCs w:val="28"/>
-              </w:rPr>
-              <w:t>npm run [comando] --dd</w:t>
-            </w:r>
-          </w:p>
-        </w:tc>
-        <w:tc>
-          <w:tcPr>
-            <w:tcW w:w="7769" w:type="dxa"/>
-          </w:tcPr>
-          <w:p>
-            <w:pPr>
-              <w:cnfStyle w:val="000000000000" w:firstRow="0" w:lastRow="0" w:firstColumn="0" w:lastColumn="0" w:oddVBand="0" w:evenVBand="0" w:oddHBand="0" w:evenHBand="0" w:firstRowFirstColumn="0" w:firstRowLastColumn="0" w:lastRowFirstColumn="0" w:lastRowLastColumn="0"/>
-              <w:rPr>
-                <w:sz w:val="28"/>
-                <w:szCs w:val="28"/>
-              </w:rPr>
-            </w:pPr>
-            <w:r>
-              <w:rPr>
-                <w:sz w:val="28"/>
-                <w:szCs w:val="28"/>
-              </w:rPr>
-              <w:t>Nos muestra información detallada de lo que está haciendo el comando.</w:t>
             </w:r>
           </w:p>
         </w:tc>
@@ -3123,6 +3054,51 @@
                 <w:sz w:val="28"/>
                 <w:szCs w:val="28"/>
               </w:rPr>
+              <w:t>npm run [comando] --dd</w:t>
+            </w:r>
+          </w:p>
+        </w:tc>
+        <w:tc>
+          <w:tcPr>
+            <w:tcW w:w="7769" w:type="dxa"/>
+          </w:tcPr>
+          <w:p>
+            <w:pPr>
+              <w:cnfStyle w:val="000000100000" w:firstRow="0" w:lastRow="0" w:firstColumn="0" w:lastColumn="0" w:oddVBand="0" w:evenVBand="0" w:oddHBand="1" w:evenHBand="0" w:firstRowFirstColumn="0" w:firstRowLastColumn="0" w:lastRowFirstColumn="0" w:lastRowLastColumn="0"/>
+              <w:rPr>
+                <w:sz w:val="28"/>
+                <w:szCs w:val="28"/>
+              </w:rPr>
+            </w:pPr>
+            <w:r>
+              <w:rPr>
+                <w:sz w:val="28"/>
+                <w:szCs w:val="28"/>
+              </w:rPr>
+              <w:t>Nos muestra información detallada de lo que está haciendo el comando.</w:t>
+            </w:r>
+          </w:p>
+        </w:tc>
+      </w:tr>
+      <w:tr>
+        <w:tc>
+          <w:tcPr>
+            <w:cnfStyle w:val="001000000000" w:firstRow="0" w:lastRow="0" w:firstColumn="1" w:lastColumn="0" w:oddVBand="0" w:evenVBand="0" w:oddHBand="0" w:evenHBand="0" w:firstRowFirstColumn="0" w:firstRowLastColumn="0" w:lastRowFirstColumn="0" w:lastRowLastColumn="0"/>
+            <w:tcW w:w="7769" w:type="dxa"/>
+            <w:vAlign w:val="center"/>
+          </w:tcPr>
+          <w:p>
+            <w:pPr>
+              <w:rPr>
+                <w:sz w:val="28"/>
+                <w:szCs w:val="28"/>
+              </w:rPr>
+            </w:pPr>
+            <w:r>
+              <w:rPr>
+                <w:sz w:val="28"/>
+                <w:szCs w:val="28"/>
+              </w:rPr>
               <w:t>npx [name_package]</w:t>
             </w:r>
           </w:p>
@@ -3133,7 +3109,7 @@
           </w:tcPr>
           <w:p>
             <w:pPr>
-              <w:cnfStyle w:val="000000100000" w:firstRow="0" w:lastRow="0" w:firstColumn="0" w:lastColumn="0" w:oddVBand="0" w:evenVBand="0" w:oddHBand="1" w:evenHBand="0" w:firstRowFirstColumn="0" w:firstRowLastColumn="0" w:lastRowFirstColumn="0" w:lastRowLastColumn="0"/>
+              <w:cnfStyle w:val="000000000000" w:firstRow="0" w:lastRow="0" w:firstColumn="0" w:lastColumn="0" w:oddVBand="0" w:evenVBand="0" w:oddHBand="0" w:evenHBand="0" w:firstRowFirstColumn="0" w:firstRowLastColumn="0" w:lastRowFirstColumn="0" w:lastRowLastColumn="0"/>
               <w:rPr>
                 <w:sz w:val="28"/>
                 <w:szCs w:val="28"/>
@@ -3154,51 +3130,6 @@
                 <w:szCs w:val="28"/>
               </w:rPr>
               <w:t>/node_modules</w:t>
-            </w:r>
-          </w:p>
-        </w:tc>
-      </w:tr>
-      <w:tr>
-        <w:tc>
-          <w:tcPr>
-            <w:cnfStyle w:val="001000000000" w:firstRow="0" w:lastRow="0" w:firstColumn="1" w:lastColumn="0" w:oddVBand="0" w:evenVBand="0" w:oddHBand="0" w:evenHBand="0" w:firstRowFirstColumn="0" w:firstRowLastColumn="0" w:lastRowFirstColumn="0" w:lastRowLastColumn="0"/>
-            <w:tcW w:w="7769" w:type="dxa"/>
-            <w:vAlign w:val="center"/>
-          </w:tcPr>
-          <w:p>
-            <w:pPr>
-              <w:rPr>
-                <w:sz w:val="28"/>
-                <w:szCs w:val="28"/>
-              </w:rPr>
-            </w:pPr>
-            <w:r>
-              <w:rPr>
-                <w:sz w:val="28"/>
-                <w:szCs w:val="28"/>
-              </w:rPr>
-              <w:t>npm link</w:t>
-            </w:r>
-          </w:p>
-        </w:tc>
-        <w:tc>
-          <w:tcPr>
-            <w:tcW w:w="7769" w:type="dxa"/>
-          </w:tcPr>
-          <w:p>
-            <w:pPr>
-              <w:cnfStyle w:val="000000000000" w:firstRow="0" w:lastRow="0" w:firstColumn="0" w:lastColumn="0" w:oddVBand="0" w:evenVBand="0" w:oddHBand="0" w:evenHBand="0" w:firstRowFirstColumn="0" w:firstRowLastColumn="0" w:lastRowFirstColumn="0" w:lastRowLastColumn="0"/>
-              <w:rPr>
-                <w:sz w:val="28"/>
-                <w:szCs w:val="28"/>
-              </w:rPr>
-            </w:pPr>
-            <w:r>
-              <w:rPr>
-                <w:sz w:val="28"/>
-                <w:szCs w:val="28"/>
-              </w:rPr>
-              <w:t>Añade el paquete a la configuración del equipo local. Esto permitirá emular como si lo hubiéramos bajado desde el repositorio de npm.</w:t>
             </w:r>
           </w:p>
         </w:tc>
@@ -3225,6 +3156,51 @@
                 <w:sz w:val="28"/>
                 <w:szCs w:val="28"/>
               </w:rPr>
+              <w:t>npm link</w:t>
+            </w:r>
+          </w:p>
+        </w:tc>
+        <w:tc>
+          <w:tcPr>
+            <w:tcW w:w="7769" w:type="dxa"/>
+          </w:tcPr>
+          <w:p>
+            <w:pPr>
+              <w:cnfStyle w:val="000000100000" w:firstRow="0" w:lastRow="0" w:firstColumn="0" w:lastColumn="0" w:oddVBand="0" w:evenVBand="0" w:oddHBand="1" w:evenHBand="0" w:firstRowFirstColumn="0" w:firstRowLastColumn="0" w:lastRowFirstColumn="0" w:lastRowLastColumn="0"/>
+              <w:rPr>
+                <w:sz w:val="28"/>
+                <w:szCs w:val="28"/>
+              </w:rPr>
+            </w:pPr>
+            <w:r>
+              <w:rPr>
+                <w:sz w:val="28"/>
+                <w:szCs w:val="28"/>
+              </w:rPr>
+              <w:t>Añade el paquete a la configuración del equipo local. Esto permitirá emular como si lo hubiéramos bajado desde el repositorio de npm.</w:t>
+            </w:r>
+          </w:p>
+        </w:tc>
+      </w:tr>
+      <w:tr>
+        <w:tc>
+          <w:tcPr>
+            <w:cnfStyle w:val="001000000000" w:firstRow="0" w:lastRow="0" w:firstColumn="1" w:lastColumn="0" w:oddVBand="0" w:evenVBand="0" w:oddHBand="0" w:evenHBand="0" w:firstRowFirstColumn="0" w:firstRowLastColumn="0" w:lastRowFirstColumn="0" w:lastRowLastColumn="0"/>
+            <w:tcW w:w="7769" w:type="dxa"/>
+            <w:vAlign w:val="center"/>
+          </w:tcPr>
+          <w:p>
+            <w:pPr>
+              <w:rPr>
+                <w:sz w:val="28"/>
+                <w:szCs w:val="28"/>
+              </w:rPr>
+            </w:pPr>
+            <w:r>
+              <w:rPr>
+                <w:sz w:val="28"/>
+                <w:szCs w:val="28"/>
+              </w:rPr>
               <w:t>npm adduser</w:t>
             </w:r>
           </w:p>
@@ -3235,7 +3211,7 @@
           </w:tcPr>
           <w:p>
             <w:pPr>
-              <w:cnfStyle w:val="000000100000" w:firstRow="0" w:lastRow="0" w:firstColumn="0" w:lastColumn="0" w:oddVBand="0" w:evenVBand="0" w:oddHBand="1" w:evenHBand="0" w:firstRowFirstColumn="0" w:firstRowLastColumn="0" w:lastRowFirstColumn="0" w:lastRowLastColumn="0"/>
+              <w:cnfStyle w:val="000000000000" w:firstRow="0" w:lastRow="0" w:firstColumn="0" w:lastColumn="0" w:oddVBand="0" w:evenVBand="0" w:oddHBand="0" w:evenHBand="0" w:firstRowFirstColumn="0" w:firstRowLastColumn="0" w:lastRowFirstColumn="0" w:lastRowLastColumn="0"/>
               <w:rPr>
                 <w:sz w:val="28"/>
                 <w:szCs w:val="28"/>
@@ -3261,51 +3237,6 @@
                 <w:szCs w:val="28"/>
               </w:rPr>
               <w:t>.</w:t>
-            </w:r>
-          </w:p>
-        </w:tc>
-      </w:tr>
-      <w:tr>
-        <w:tc>
-          <w:tcPr>
-            <w:cnfStyle w:val="001000000000" w:firstRow="0" w:lastRow="0" w:firstColumn="1" w:lastColumn="0" w:oddVBand="0" w:evenVBand="0" w:oddHBand="0" w:evenHBand="0" w:firstRowFirstColumn="0" w:firstRowLastColumn="0" w:lastRowFirstColumn="0" w:lastRowLastColumn="0"/>
-            <w:tcW w:w="7769" w:type="dxa"/>
-            <w:vAlign w:val="center"/>
-          </w:tcPr>
-          <w:p>
-            <w:pPr>
-              <w:rPr>
-                <w:sz w:val="28"/>
-                <w:szCs w:val="28"/>
-              </w:rPr>
-            </w:pPr>
-            <w:r>
-              <w:rPr>
-                <w:sz w:val="28"/>
-                <w:szCs w:val="28"/>
-              </w:rPr>
-              <w:t>npm login</w:t>
-            </w:r>
-          </w:p>
-        </w:tc>
-        <w:tc>
-          <w:tcPr>
-            <w:tcW w:w="7769" w:type="dxa"/>
-          </w:tcPr>
-          <w:p>
-            <w:pPr>
-              <w:cnfStyle w:val="000000000000" w:firstRow="0" w:lastRow="0" w:firstColumn="0" w:lastColumn="0" w:oddVBand="0" w:evenVBand="0" w:oddHBand="0" w:evenHBand="0" w:firstRowFirstColumn="0" w:firstRowLastColumn="0" w:lastRowFirstColumn="0" w:lastRowLastColumn="0"/>
-              <w:rPr>
-                <w:sz w:val="28"/>
-                <w:szCs w:val="28"/>
-              </w:rPr>
-            </w:pPr>
-            <w:r>
-              <w:rPr>
-                <w:sz w:val="28"/>
-                <w:szCs w:val="28"/>
-              </w:rPr>
-              <w:t>Inicia sesión en npm usando nuestras credenciales en la terminal.</w:t>
             </w:r>
           </w:p>
         </w:tc>
@@ -3332,6 +3263,51 @@
                 <w:sz w:val="28"/>
                 <w:szCs w:val="28"/>
               </w:rPr>
+              <w:t>npm login</w:t>
+            </w:r>
+          </w:p>
+        </w:tc>
+        <w:tc>
+          <w:tcPr>
+            <w:tcW w:w="7769" w:type="dxa"/>
+          </w:tcPr>
+          <w:p>
+            <w:pPr>
+              <w:cnfStyle w:val="000000100000" w:firstRow="0" w:lastRow="0" w:firstColumn="0" w:lastColumn="0" w:oddVBand="0" w:evenVBand="0" w:oddHBand="1" w:evenHBand="0" w:firstRowFirstColumn="0" w:firstRowLastColumn="0" w:lastRowFirstColumn="0" w:lastRowLastColumn="0"/>
+              <w:rPr>
+                <w:sz w:val="28"/>
+                <w:szCs w:val="28"/>
+              </w:rPr>
+            </w:pPr>
+            <w:r>
+              <w:rPr>
+                <w:sz w:val="28"/>
+                <w:szCs w:val="28"/>
+              </w:rPr>
+              <w:t>Inicia sesión en npm usando nuestras credenciales en la terminal.</w:t>
+            </w:r>
+          </w:p>
+        </w:tc>
+      </w:tr>
+      <w:tr>
+        <w:tc>
+          <w:tcPr>
+            <w:cnfStyle w:val="001000000000" w:firstRow="0" w:lastRow="0" w:firstColumn="1" w:lastColumn="0" w:oddVBand="0" w:evenVBand="0" w:oddHBand="0" w:evenHBand="0" w:firstRowFirstColumn="0" w:firstRowLastColumn="0" w:lastRowFirstColumn="0" w:lastRowLastColumn="0"/>
+            <w:tcW w:w="7769" w:type="dxa"/>
+            <w:vAlign w:val="center"/>
+          </w:tcPr>
+          <w:p>
+            <w:pPr>
+              <w:rPr>
+                <w:sz w:val="28"/>
+                <w:szCs w:val="28"/>
+              </w:rPr>
+            </w:pPr>
+            <w:r>
+              <w:rPr>
+                <w:sz w:val="28"/>
+                <w:szCs w:val="28"/>
+              </w:rPr>
               <w:t xml:space="preserve">npm publish </w:t>
             </w:r>
             <w:r>
@@ -3349,7 +3325,7 @@
           </w:tcPr>
           <w:p>
             <w:pPr>
-              <w:cnfStyle w:val="000000100000" w:firstRow="0" w:lastRow="0" w:firstColumn="0" w:lastColumn="0" w:oddVBand="0" w:evenVBand="0" w:oddHBand="1" w:evenHBand="0" w:firstRowFirstColumn="0" w:firstRowLastColumn="0" w:lastRowFirstColumn="0" w:lastRowLastColumn="0"/>
+              <w:cnfStyle w:val="000000000000" w:firstRow="0" w:lastRow="0" w:firstColumn="0" w:lastColumn="0" w:oddVBand="0" w:evenVBand="0" w:oddHBand="0" w:evenHBand="0" w:firstRowFirstColumn="0" w:firstRowLastColumn="0" w:lastRowFirstColumn="0" w:lastRowLastColumn="0"/>
               <w:rPr>
                 <w:sz w:val="28"/>
                 <w:szCs w:val="28"/>
@@ -3375,79 +3351,6 @@
                 <w:szCs w:val="28"/>
               </w:rPr>
               <w:t>de forma pública</w:t>
-            </w:r>
-            <w:r>
-              <w:rPr>
-                <w:sz w:val="28"/>
-                <w:szCs w:val="28"/>
-              </w:rPr>
-              <w:t>.</w:t>
-            </w:r>
-          </w:p>
-        </w:tc>
-      </w:tr>
-      <w:tr>
-        <w:tc>
-          <w:tcPr>
-            <w:cnfStyle w:val="001000000000" w:firstRow="0" w:lastRow="0" w:firstColumn="1" w:lastColumn="0" w:oddVBand="0" w:evenVBand="0" w:oddHBand="0" w:evenHBand="0" w:firstRowFirstColumn="0" w:firstRowLastColumn="0" w:lastRowFirstColumn="0" w:lastRowLastColumn="0"/>
-            <w:tcW w:w="7769" w:type="dxa"/>
-            <w:vAlign w:val="center"/>
-          </w:tcPr>
-          <w:p>
-            <w:pPr>
-              <w:rPr>
-                <w:sz w:val="28"/>
-                <w:szCs w:val="28"/>
-              </w:rPr>
-            </w:pPr>
-            <w:r>
-              <w:rPr>
-                <w:sz w:val="28"/>
-                <w:szCs w:val="28"/>
-              </w:rPr>
-              <w:t xml:space="preserve">npm unpublish </w:t>
-            </w:r>
-            <w:r>
-              <w:rPr>
-                <w:sz w:val="28"/>
-                <w:szCs w:val="28"/>
-              </w:rPr>
-              <w:t>&lt;package_name&gt; --force</w:t>
-            </w:r>
-          </w:p>
-        </w:tc>
-        <w:tc>
-          <w:tcPr>
-            <w:tcW w:w="7769" w:type="dxa"/>
-          </w:tcPr>
-          <w:p>
-            <w:pPr>
-              <w:cnfStyle w:val="000000000000" w:firstRow="0" w:lastRow="0" w:firstColumn="0" w:lastColumn="0" w:oddVBand="0" w:evenVBand="0" w:oddHBand="0" w:evenHBand="0" w:firstRowFirstColumn="0" w:firstRowLastColumn="0" w:lastRowFirstColumn="0" w:lastRowLastColumn="0"/>
-              <w:rPr>
-                <w:sz w:val="28"/>
-                <w:szCs w:val="28"/>
-              </w:rPr>
-            </w:pPr>
-            <w:r>
-              <w:rPr>
-                <w:sz w:val="28"/>
-                <w:szCs w:val="28"/>
-              </w:rPr>
-              <w:t>Anula la publicación de un paquete</w:t>
-            </w:r>
-            <w:r>
-              <w:rPr>
-                <w:sz w:val="28"/>
-                <w:szCs w:val="28"/>
-              </w:rPr>
-              <w:t xml:space="preserve"> </w:t>
-            </w:r>
-            <w:r>
-              <w:rPr>
-                <w:sz w:val="28"/>
-                <w:szCs w:val="28"/>
-              </w:rPr>
-              <w:t>dentro de las primeras 72hs</w:t>
             </w:r>
             <w:r>
               <w:rPr>
@@ -3481,6 +3384,79 @@
                 <w:sz w:val="28"/>
                 <w:szCs w:val="28"/>
               </w:rPr>
+              <w:t xml:space="preserve">npm unpublish </w:t>
+            </w:r>
+            <w:r>
+              <w:rPr>
+                <w:sz w:val="28"/>
+                <w:szCs w:val="28"/>
+              </w:rPr>
+              <w:t>&lt;package_name&gt; --force</w:t>
+            </w:r>
+          </w:p>
+        </w:tc>
+        <w:tc>
+          <w:tcPr>
+            <w:tcW w:w="7769" w:type="dxa"/>
+          </w:tcPr>
+          <w:p>
+            <w:pPr>
+              <w:cnfStyle w:val="000000100000" w:firstRow="0" w:lastRow="0" w:firstColumn="0" w:lastColumn="0" w:oddVBand="0" w:evenVBand="0" w:oddHBand="1" w:evenHBand="0" w:firstRowFirstColumn="0" w:firstRowLastColumn="0" w:lastRowFirstColumn="0" w:lastRowLastColumn="0"/>
+              <w:rPr>
+                <w:sz w:val="28"/>
+                <w:szCs w:val="28"/>
+              </w:rPr>
+            </w:pPr>
+            <w:r>
+              <w:rPr>
+                <w:sz w:val="28"/>
+                <w:szCs w:val="28"/>
+              </w:rPr>
+              <w:t>Anula la publicación de un paquete</w:t>
+            </w:r>
+            <w:r>
+              <w:rPr>
+                <w:sz w:val="28"/>
+                <w:szCs w:val="28"/>
+              </w:rPr>
+              <w:t xml:space="preserve"> </w:t>
+            </w:r>
+            <w:r>
+              <w:rPr>
+                <w:sz w:val="28"/>
+                <w:szCs w:val="28"/>
+              </w:rPr>
+              <w:t>dentro de las primeras 72hs</w:t>
+            </w:r>
+            <w:r>
+              <w:rPr>
+                <w:sz w:val="28"/>
+                <w:szCs w:val="28"/>
+              </w:rPr>
+              <w:t>.</w:t>
+            </w:r>
+          </w:p>
+        </w:tc>
+      </w:tr>
+      <w:tr>
+        <w:tc>
+          <w:tcPr>
+            <w:cnfStyle w:val="001000000000" w:firstRow="0" w:lastRow="0" w:firstColumn="1" w:lastColumn="0" w:oddVBand="0" w:evenVBand="0" w:oddHBand="0" w:evenHBand="0" w:firstRowFirstColumn="0" w:firstRowLastColumn="0" w:lastRowFirstColumn="0" w:lastRowLastColumn="0"/>
+            <w:tcW w:w="7769" w:type="dxa"/>
+            <w:vAlign w:val="center"/>
+          </w:tcPr>
+          <w:p>
+            <w:pPr>
+              <w:rPr>
+                <w:sz w:val="28"/>
+                <w:szCs w:val="28"/>
+              </w:rPr>
+            </w:pPr>
+            <w:r>
+              <w:rPr>
+                <w:sz w:val="28"/>
+                <w:szCs w:val="28"/>
+              </w:rPr>
               <w:t>npm unpublish &lt;package_name&gt;@&lt;version&gt;</w:t>
             </w:r>
           </w:p>
@@ -3491,7 +3467,7 @@
           </w:tcPr>
           <w:p>
             <w:pPr>
-              <w:cnfStyle w:val="000000100000" w:firstRow="0" w:lastRow="0" w:firstColumn="0" w:lastColumn="0" w:oddVBand="0" w:evenVBand="0" w:oddHBand="1" w:evenHBand="0" w:firstRowFirstColumn="0" w:firstRowLastColumn="0" w:lastRowFirstColumn="0" w:lastRowLastColumn="0"/>
+              <w:cnfStyle w:val="000000000000" w:firstRow="0" w:lastRow="0" w:firstColumn="0" w:lastColumn="0" w:oddVBand="0" w:evenVBand="0" w:oddHBand="0" w:evenHBand="0" w:firstRowFirstColumn="0" w:firstRowLastColumn="0" w:lastRowFirstColumn="0" w:lastRowLastColumn="0"/>
               <w:rPr>
                 <w:sz w:val="28"/>
                 <w:szCs w:val="28"/>
@@ -3503,51 +3479,6 @@
                 <w:szCs w:val="28"/>
               </w:rPr>
               <w:t>Si se quiere anular una versión especifica de un paquete.</w:t>
-            </w:r>
-          </w:p>
-        </w:tc>
-      </w:tr>
-      <w:tr>
-        <w:tc>
-          <w:tcPr>
-            <w:cnfStyle w:val="001000000000" w:firstRow="0" w:lastRow="0" w:firstColumn="1" w:lastColumn="0" w:oddVBand="0" w:evenVBand="0" w:oddHBand="0" w:evenHBand="0" w:firstRowFirstColumn="0" w:firstRowLastColumn="0" w:lastRowFirstColumn="0" w:lastRowLastColumn="0"/>
-            <w:tcW w:w="7769" w:type="dxa"/>
-            <w:vAlign w:val="center"/>
-          </w:tcPr>
-          <w:p>
-            <w:pPr>
-              <w:rPr>
-                <w:sz w:val="28"/>
-                <w:szCs w:val="28"/>
-              </w:rPr>
-            </w:pPr>
-            <w:r>
-              <w:rPr>
-                <w:sz w:val="28"/>
-                <w:szCs w:val="28"/>
-              </w:rPr>
-              <w:t>rm -rf [carpeta]</w:t>
-            </w:r>
-          </w:p>
-        </w:tc>
-        <w:tc>
-          <w:tcPr>
-            <w:tcW w:w="7769" w:type="dxa"/>
-          </w:tcPr>
-          <w:p>
-            <w:pPr>
-              <w:cnfStyle w:val="000000000000" w:firstRow="0" w:lastRow="0" w:firstColumn="0" w:lastColumn="0" w:oddVBand="0" w:evenVBand="0" w:oddHBand="0" w:evenHBand="0" w:firstRowFirstColumn="0" w:firstRowLastColumn="0" w:lastRowFirstColumn="0" w:lastRowLastColumn="0"/>
-              <w:rPr>
-                <w:sz w:val="28"/>
-                <w:szCs w:val="28"/>
-              </w:rPr>
-            </w:pPr>
-            <w:r>
-              <w:rPr>
-                <w:sz w:val="28"/>
-                <w:szCs w:val="28"/>
-              </w:rPr>
-              <w:t>Elimina una carpeta.</w:t>
             </w:r>
           </w:p>
         </w:tc>
@@ -3574,6 +3505,51 @@
                 <w:sz w:val="28"/>
                 <w:szCs w:val="28"/>
               </w:rPr>
+              <w:t>rm -rf [carpeta]</w:t>
+            </w:r>
+          </w:p>
+        </w:tc>
+        <w:tc>
+          <w:tcPr>
+            <w:tcW w:w="7769" w:type="dxa"/>
+          </w:tcPr>
+          <w:p>
+            <w:pPr>
+              <w:cnfStyle w:val="000000100000" w:firstRow="0" w:lastRow="0" w:firstColumn="0" w:lastColumn="0" w:oddVBand="0" w:evenVBand="0" w:oddHBand="1" w:evenHBand="0" w:firstRowFirstColumn="0" w:firstRowLastColumn="0" w:lastRowFirstColumn="0" w:lastRowLastColumn="0"/>
+              <w:rPr>
+                <w:sz w:val="28"/>
+                <w:szCs w:val="28"/>
+              </w:rPr>
+            </w:pPr>
+            <w:r>
+              <w:rPr>
+                <w:sz w:val="28"/>
+                <w:szCs w:val="28"/>
+              </w:rPr>
+              <w:t>Elimina una carpeta.</w:t>
+            </w:r>
+          </w:p>
+        </w:tc>
+      </w:tr>
+      <w:tr>
+        <w:tc>
+          <w:tcPr>
+            <w:cnfStyle w:val="001000000000" w:firstRow="0" w:lastRow="0" w:firstColumn="1" w:lastColumn="0" w:oddVBand="0" w:evenVBand="0" w:oddHBand="0" w:evenHBand="0" w:firstRowFirstColumn="0" w:firstRowLastColumn="0" w:lastRowFirstColumn="0" w:lastRowLastColumn="0"/>
+            <w:tcW w:w="7769" w:type="dxa"/>
+            <w:vAlign w:val="center"/>
+          </w:tcPr>
+          <w:p>
+            <w:pPr>
+              <w:rPr>
+                <w:sz w:val="28"/>
+                <w:szCs w:val="28"/>
+              </w:rPr>
+            </w:pPr>
+            <w:r>
+              <w:rPr>
+                <w:sz w:val="28"/>
+                <w:szCs w:val="28"/>
+              </w:rPr>
               <w:t>npm install -g rimraf</w:t>
             </w:r>
           </w:p>
@@ -3584,7 +3560,7 @@
           </w:tcPr>
           <w:p>
             <w:pPr>
-              <w:cnfStyle w:val="000000100000" w:firstRow="0" w:lastRow="0" w:firstColumn="0" w:lastColumn="0" w:oddVBand="0" w:evenVBand="0" w:oddHBand="1" w:evenHBand="0" w:firstRowFirstColumn="0" w:firstRowLastColumn="0" w:lastRowFirstColumn="0" w:lastRowLastColumn="0"/>
+              <w:cnfStyle w:val="000000000000" w:firstRow="0" w:lastRow="0" w:firstColumn="0" w:lastColumn="0" w:oddVBand="0" w:evenVBand="0" w:oddHBand="0" w:evenHBand="0" w:firstRowFirstColumn="0" w:firstRowLastColumn="0" w:lastRowFirstColumn="0" w:lastRowLastColumn="0"/>
               <w:rPr>
                 <w:sz w:val="28"/>
                 <w:szCs w:val="28"/>
@@ -3633,51 +3609,6 @@
                 <w:szCs w:val="28"/>
               </w:rPr>
               <w:t xml:space="preserve"> permite borrar una carpeta especifica utilizado nodejs.</w:t>
-            </w:r>
-          </w:p>
-        </w:tc>
-      </w:tr>
-      <w:tr>
-        <w:tc>
-          <w:tcPr>
-            <w:cnfStyle w:val="001000000000" w:firstRow="0" w:lastRow="0" w:firstColumn="1" w:lastColumn="0" w:oddVBand="0" w:evenVBand="0" w:oddHBand="0" w:evenHBand="0" w:firstRowFirstColumn="0" w:firstRowLastColumn="0" w:lastRowFirstColumn="0" w:lastRowLastColumn="0"/>
-            <w:tcW w:w="7769" w:type="dxa"/>
-            <w:vAlign w:val="center"/>
-          </w:tcPr>
-          <w:p>
-            <w:pPr>
-              <w:rPr>
-                <w:sz w:val="28"/>
-                <w:szCs w:val="28"/>
-              </w:rPr>
-            </w:pPr>
-            <w:r>
-              <w:rPr>
-                <w:sz w:val="28"/>
-                <w:szCs w:val="28"/>
-              </w:rPr>
-              <w:t>rimraf [carpeta]</w:t>
-            </w:r>
-          </w:p>
-        </w:tc>
-        <w:tc>
-          <w:tcPr>
-            <w:tcW w:w="7769" w:type="dxa"/>
-          </w:tcPr>
-          <w:p>
-            <w:pPr>
-              <w:cnfStyle w:val="000000000000" w:firstRow="0" w:lastRow="0" w:firstColumn="0" w:lastColumn="0" w:oddVBand="0" w:evenVBand="0" w:oddHBand="0" w:evenHBand="0" w:firstRowFirstColumn="0" w:firstRowLastColumn="0" w:lastRowFirstColumn="0" w:lastRowLastColumn="0"/>
-              <w:rPr>
-                <w:sz w:val="28"/>
-                <w:szCs w:val="28"/>
-              </w:rPr>
-            </w:pPr>
-            <w:r>
-              <w:rPr>
-                <w:sz w:val="28"/>
-                <w:szCs w:val="28"/>
-              </w:rPr>
-              <w:t>Elimina una carpeta especificada.</w:t>
             </w:r>
           </w:p>
         </w:tc>
@@ -3704,6 +3635,51 @@
                 <w:sz w:val="28"/>
                 <w:szCs w:val="28"/>
               </w:rPr>
+              <w:t>rimraf [carpeta]</w:t>
+            </w:r>
+          </w:p>
+        </w:tc>
+        <w:tc>
+          <w:tcPr>
+            <w:tcW w:w="7769" w:type="dxa"/>
+          </w:tcPr>
+          <w:p>
+            <w:pPr>
+              <w:cnfStyle w:val="000000100000" w:firstRow="0" w:lastRow="0" w:firstColumn="0" w:lastColumn="0" w:oddVBand="0" w:evenVBand="0" w:oddHBand="1" w:evenHBand="0" w:firstRowFirstColumn="0" w:firstRowLastColumn="0" w:lastRowFirstColumn="0" w:lastRowLastColumn="0"/>
+              <w:rPr>
+                <w:sz w:val="28"/>
+                <w:szCs w:val="28"/>
+              </w:rPr>
+            </w:pPr>
+            <w:r>
+              <w:rPr>
+                <w:sz w:val="28"/>
+                <w:szCs w:val="28"/>
+              </w:rPr>
+              <w:t>Elimina una carpeta especificada.</w:t>
+            </w:r>
+          </w:p>
+        </w:tc>
+      </w:tr>
+      <w:tr>
+        <w:tc>
+          <w:tcPr>
+            <w:cnfStyle w:val="001000000000" w:firstRow="0" w:lastRow="0" w:firstColumn="1" w:lastColumn="0" w:oddVBand="0" w:evenVBand="0" w:oddHBand="0" w:evenHBand="0" w:firstRowFirstColumn="0" w:firstRowLastColumn="0" w:lastRowFirstColumn="0" w:lastRowLastColumn="0"/>
+            <w:tcW w:w="7769" w:type="dxa"/>
+            <w:vAlign w:val="center"/>
+          </w:tcPr>
+          <w:p>
+            <w:pPr>
+              <w:rPr>
+                <w:sz w:val="28"/>
+                <w:szCs w:val="28"/>
+              </w:rPr>
+            </w:pPr>
+            <w:r>
+              <w:rPr>
+                <w:sz w:val="28"/>
+                <w:szCs w:val="28"/>
+              </w:rPr>
               <w:t xml:space="preserve">npm version </w:t>
             </w:r>
             <w:r>
@@ -3735,7 +3711,7 @@
           </w:tcPr>
           <w:p>
             <w:pPr>
-              <w:cnfStyle w:val="000000100000" w:firstRow="0" w:lastRow="0" w:firstColumn="0" w:lastColumn="0" w:oddVBand="0" w:evenVBand="0" w:oddHBand="1" w:evenHBand="0" w:firstRowFirstColumn="0" w:firstRowLastColumn="0" w:lastRowFirstColumn="0" w:lastRowLastColumn="0"/>
+              <w:cnfStyle w:val="000000000000" w:firstRow="0" w:lastRow="0" w:firstColumn="0" w:lastColumn="0" w:oddVBand="0" w:evenVBand="0" w:oddHBand="0" w:evenHBand="0" w:firstRowFirstColumn="0" w:firstRowLastColumn="0" w:lastRowFirstColumn="0" w:lastRowLastColumn="0"/>
               <w:rPr>
                 <w:sz w:val="28"/>
                 <w:szCs w:val="28"/>
@@ -3763,79 +3739,6 @@
                 <w:szCs w:val="28"/>
               </w:rPr>
               <w:t xml:space="preserve"> y el resultado es v1.0.1</w:t>
-            </w:r>
-          </w:p>
-        </w:tc>
-      </w:tr>
-      <w:tr>
-        <w:tc>
-          <w:tcPr>
-            <w:cnfStyle w:val="001000000000" w:firstRow="0" w:lastRow="0" w:firstColumn="1" w:lastColumn="0" w:oddVBand="0" w:evenVBand="0" w:oddHBand="0" w:evenHBand="0" w:firstRowFirstColumn="0" w:firstRowLastColumn="0" w:lastRowFirstColumn="0" w:lastRowLastColumn="0"/>
-            <w:tcW w:w="7769" w:type="dxa"/>
-            <w:vAlign w:val="center"/>
-          </w:tcPr>
-          <w:p>
-            <w:pPr>
-              <w:rPr>
-                <w:sz w:val="28"/>
-                <w:szCs w:val="28"/>
-              </w:rPr>
-            </w:pPr>
-            <w:r>
-              <w:rPr>
-                <w:sz w:val="28"/>
-                <w:szCs w:val="28"/>
-              </w:rPr>
-              <w:t xml:space="preserve">npm </w:t>
-            </w:r>
-            <w:r>
-              <w:rPr>
-                <w:sz w:val="28"/>
-                <w:szCs w:val="28"/>
-              </w:rPr>
-              <w:t>docs [nombre_libreria]</w:t>
-            </w:r>
-          </w:p>
-        </w:tc>
-        <w:tc>
-          <w:tcPr>
-            <w:tcW w:w="7769" w:type="dxa"/>
-          </w:tcPr>
-          <w:p>
-            <w:pPr>
-              <w:cnfStyle w:val="000000000000" w:firstRow="0" w:lastRow="0" w:firstColumn="0" w:lastColumn="0" w:oddVBand="0" w:evenVBand="0" w:oddHBand="0" w:evenHBand="0" w:firstRowFirstColumn="0" w:firstRowLastColumn="0" w:lastRowFirstColumn="0" w:lastRowLastColumn="0"/>
-              <w:rPr>
-                <w:sz w:val="28"/>
-                <w:szCs w:val="28"/>
-              </w:rPr>
-            </w:pPr>
-            <w:r>
-              <w:rPr>
-                <w:sz w:val="28"/>
-                <w:szCs w:val="28"/>
-              </w:rPr>
-              <w:t xml:space="preserve">Nos permite buscar la documentación de determinada librería o </w:t>
-            </w:r>
-            <w:r>
-              <w:rPr>
-                <w:sz w:val="28"/>
-                <w:szCs w:val="28"/>
-              </w:rPr>
-              <w:t>f</w:t>
-            </w:r>
-            <w:r>
-              <w:rPr>
-                <w:sz w:val="28"/>
-                <w:szCs w:val="28"/>
-              </w:rPr>
-              <w:t>ramework</w:t>
-            </w:r>
-            <w:r>
-              <w:rPr>
-                <w:sz w:val="28"/>
-                <w:szCs w:val="28"/>
-              </w:rPr>
-              <w:t>.</w:t>
             </w:r>
           </w:p>
         </w:tc>
@@ -3862,6 +3765,79 @@
                 <w:sz w:val="28"/>
                 <w:szCs w:val="28"/>
               </w:rPr>
+              <w:t xml:space="preserve">npm </w:t>
+            </w:r>
+            <w:r>
+              <w:rPr>
+                <w:sz w:val="28"/>
+                <w:szCs w:val="28"/>
+              </w:rPr>
+              <w:t>docs [nombre_libreria]</w:t>
+            </w:r>
+          </w:p>
+        </w:tc>
+        <w:tc>
+          <w:tcPr>
+            <w:tcW w:w="7769" w:type="dxa"/>
+          </w:tcPr>
+          <w:p>
+            <w:pPr>
+              <w:cnfStyle w:val="000000100000" w:firstRow="0" w:lastRow="0" w:firstColumn="0" w:lastColumn="0" w:oddVBand="0" w:evenVBand="0" w:oddHBand="1" w:evenHBand="0" w:firstRowFirstColumn="0" w:firstRowLastColumn="0" w:lastRowFirstColumn="0" w:lastRowLastColumn="0"/>
+              <w:rPr>
+                <w:sz w:val="28"/>
+                <w:szCs w:val="28"/>
+              </w:rPr>
+            </w:pPr>
+            <w:r>
+              <w:rPr>
+                <w:sz w:val="28"/>
+                <w:szCs w:val="28"/>
+              </w:rPr>
+              <w:t xml:space="preserve">Nos permite buscar la documentación de determinada librería o </w:t>
+            </w:r>
+            <w:r>
+              <w:rPr>
+                <w:sz w:val="28"/>
+                <w:szCs w:val="28"/>
+              </w:rPr>
+              <w:t>f</w:t>
+            </w:r>
+            <w:r>
+              <w:rPr>
+                <w:sz w:val="28"/>
+                <w:szCs w:val="28"/>
+              </w:rPr>
+              <w:t>ramework</w:t>
+            </w:r>
+            <w:r>
+              <w:rPr>
+                <w:sz w:val="28"/>
+                <w:szCs w:val="28"/>
+              </w:rPr>
+              <w:t>.</w:t>
+            </w:r>
+          </w:p>
+        </w:tc>
+      </w:tr>
+      <w:tr>
+        <w:tc>
+          <w:tcPr>
+            <w:cnfStyle w:val="001000000000" w:firstRow="0" w:lastRow="0" w:firstColumn="1" w:lastColumn="0" w:oddVBand="0" w:evenVBand="0" w:oddHBand="0" w:evenHBand="0" w:firstRowFirstColumn="0" w:firstRowLastColumn="0" w:lastRowFirstColumn="0" w:lastRowLastColumn="0"/>
+            <w:tcW w:w="7769" w:type="dxa"/>
+            <w:vAlign w:val="center"/>
+          </w:tcPr>
+          <w:p>
+            <w:pPr>
+              <w:rPr>
+                <w:sz w:val="28"/>
+                <w:szCs w:val="28"/>
+              </w:rPr>
+            </w:pPr>
+            <w:r>
+              <w:rPr>
+                <w:sz w:val="28"/>
+                <w:szCs w:val="28"/>
+              </w:rPr>
               <w:t>^</w:t>
             </w:r>
           </w:p>
@@ -3872,7 +3848,7 @@
           </w:tcPr>
           <w:p>
             <w:pPr>
-              <w:cnfStyle w:val="000000100000" w:firstRow="0" w:lastRow="0" w:firstColumn="0" w:lastColumn="0" w:oddVBand="0" w:evenVBand="0" w:oddHBand="1" w:evenHBand="0" w:firstRowFirstColumn="0" w:firstRowLastColumn="0" w:lastRowFirstColumn="0" w:lastRowLastColumn="0"/>
+              <w:cnfStyle w:val="000000000000" w:firstRow="0" w:lastRow="0" w:firstColumn="0" w:lastColumn="0" w:oddVBand="0" w:evenVBand="0" w:oddHBand="0" w:evenHBand="0" w:firstRowFirstColumn="0" w:firstRowLastColumn="0" w:lastRowFirstColumn="0" w:lastRowLastColumn="0"/>
               <w:rPr>
                 <w:sz w:val="28"/>
                 <w:szCs w:val="28"/>
@@ -3915,6 +3891,7 @@
                 <w:sz w:val="28"/>
                 <w:szCs w:val="28"/>
               </w:rPr>
+              <w:lastRenderedPageBreak/>
               <w:t>menores</w:t>
             </w:r>
             <w:r>
@@ -3955,91 +3932,6 @@
                 <w:szCs w:val="28"/>
               </w:rPr>
               <w:t>. Para quedarnos en una sola versión eliminamos el caret.</w:t>
-            </w:r>
-          </w:p>
-        </w:tc>
-      </w:tr>
-      <w:tr>
-        <w:tc>
-          <w:tcPr>
-            <w:cnfStyle w:val="001000000000" w:firstRow="0" w:lastRow="0" w:firstColumn="1" w:lastColumn="0" w:oddVBand="0" w:evenVBand="0" w:oddHBand="0" w:evenHBand="0" w:firstRowFirstColumn="0" w:firstRowLastColumn="0" w:lastRowFirstColumn="0" w:lastRowLastColumn="0"/>
-            <w:tcW w:w="7769" w:type="dxa"/>
-            <w:vAlign w:val="center"/>
-          </w:tcPr>
-          <w:p>
-            <w:pPr>
-              <w:rPr>
-                <w:sz w:val="28"/>
-                <w:szCs w:val="28"/>
-              </w:rPr>
-            </w:pPr>
-            <w:r>
-              <w:rPr>
-                <w:sz w:val="28"/>
-                <w:szCs w:val="28"/>
-              </w:rPr>
-              <w:t>~</w:t>
-            </w:r>
-          </w:p>
-        </w:tc>
-        <w:tc>
-          <w:tcPr>
-            <w:tcW w:w="7769" w:type="dxa"/>
-          </w:tcPr>
-          <w:p>
-            <w:pPr>
-              <w:cnfStyle w:val="000000000000" w:firstRow="0" w:lastRow="0" w:firstColumn="0" w:lastColumn="0" w:oddVBand="0" w:evenVBand="0" w:oddHBand="0" w:evenHBand="0" w:firstRowFirstColumn="0" w:firstRowLastColumn="0" w:lastRowFirstColumn="0" w:lastRowLastColumn="0"/>
-              <w:rPr>
-                <w:sz w:val="28"/>
-                <w:szCs w:val="28"/>
-              </w:rPr>
-            </w:pPr>
-            <w:r>
-              <w:rPr>
-                <w:sz w:val="28"/>
-                <w:szCs w:val="28"/>
-              </w:rPr>
-              <w:t xml:space="preserve">(Virgulilla): Establece que vamos a recibir actualizaciones o </w:t>
-            </w:r>
-            <w:r>
-              <w:rPr>
-                <w:sz w:val="28"/>
-                <w:szCs w:val="28"/>
-              </w:rPr>
-              <w:lastRenderedPageBreak/>
-              <w:t xml:space="preserve">cambios solamente de los cambios que son </w:t>
-            </w:r>
-            <w:r>
-              <w:rPr>
-                <w:b/>
-                <w:bCs/>
-                <w:sz w:val="28"/>
-                <w:szCs w:val="28"/>
-              </w:rPr>
-              <w:t>parches</w:t>
-            </w:r>
-            <w:r>
-              <w:rPr>
-                <w:sz w:val="28"/>
-                <w:szCs w:val="28"/>
-              </w:rPr>
-              <w:t xml:space="preserve"> o </w:t>
-            </w:r>
-            <w:r>
-              <w:rPr>
-                <w:b/>
-                <w:bCs/>
-                <w:sz w:val="28"/>
-                <w:szCs w:val="28"/>
-              </w:rPr>
-              <w:t>bug fixes</w:t>
-            </w:r>
-            <w:r>
-              <w:rPr>
-                <w:sz w:val="28"/>
-                <w:szCs w:val="28"/>
-              </w:rPr>
-              <w:t>.</w:t>
             </w:r>
           </w:p>
         </w:tc>
@@ -4067,6 +3959,83 @@
                 <w:szCs w:val="28"/>
               </w:rPr>
               <w:lastRenderedPageBreak/>
+              <w:t>~</w:t>
+            </w:r>
+          </w:p>
+        </w:tc>
+        <w:tc>
+          <w:tcPr>
+            <w:tcW w:w="7769" w:type="dxa"/>
+          </w:tcPr>
+          <w:p>
+            <w:pPr>
+              <w:cnfStyle w:val="000000100000" w:firstRow="0" w:lastRow="0" w:firstColumn="0" w:lastColumn="0" w:oddVBand="0" w:evenVBand="0" w:oddHBand="1" w:evenHBand="0" w:firstRowFirstColumn="0" w:firstRowLastColumn="0" w:lastRowFirstColumn="0" w:lastRowLastColumn="0"/>
+              <w:rPr>
+                <w:sz w:val="28"/>
+                <w:szCs w:val="28"/>
+              </w:rPr>
+            </w:pPr>
+            <w:r>
+              <w:rPr>
+                <w:sz w:val="28"/>
+                <w:szCs w:val="28"/>
+              </w:rPr>
+              <w:t xml:space="preserve">(Virgulilla): Establece que vamos a recibir actualizaciones o cambios solamente de los cambios que son </w:t>
+            </w:r>
+            <w:r>
+              <w:rPr>
+                <w:b/>
+                <w:bCs/>
+                <w:sz w:val="28"/>
+                <w:szCs w:val="28"/>
+              </w:rPr>
+              <w:t>parches</w:t>
+            </w:r>
+            <w:r>
+              <w:rPr>
+                <w:sz w:val="28"/>
+                <w:szCs w:val="28"/>
+              </w:rPr>
+              <w:t xml:space="preserve"> o </w:t>
+            </w:r>
+            <w:r>
+              <w:rPr>
+                <w:b/>
+                <w:bCs/>
+                <w:sz w:val="28"/>
+                <w:szCs w:val="28"/>
+              </w:rPr>
+              <w:t>bug fixes</w:t>
+            </w:r>
+            <w:r>
+              <w:rPr>
+                <w:sz w:val="28"/>
+                <w:szCs w:val="28"/>
+              </w:rPr>
+              <w:t>.</w:t>
+            </w:r>
+          </w:p>
+        </w:tc>
+      </w:tr>
+      <w:tr>
+        <w:tc>
+          <w:tcPr>
+            <w:cnfStyle w:val="001000000000" w:firstRow="0" w:lastRow="0" w:firstColumn="1" w:lastColumn="0" w:oddVBand="0" w:evenVBand="0" w:oddHBand="0" w:evenHBand="0" w:firstRowFirstColumn="0" w:firstRowLastColumn="0" w:lastRowFirstColumn="0" w:lastRowLastColumn="0"/>
+            <w:tcW w:w="7769" w:type="dxa"/>
+            <w:vAlign w:val="center"/>
+          </w:tcPr>
+          <w:p>
+            <w:pPr>
+              <w:rPr>
+                <w:sz w:val="28"/>
+                <w:szCs w:val="28"/>
+              </w:rPr>
+            </w:pPr>
+            <w:r>
+              <w:rPr>
+                <w:sz w:val="28"/>
+                <w:szCs w:val="28"/>
+              </w:rPr>
               <w:t>&lt;</w:t>
             </w:r>
           </w:p>
@@ -4077,7 +4046,7 @@
           </w:tcPr>
           <w:p>
             <w:pPr>
-              <w:cnfStyle w:val="000000100000" w:firstRow="0" w:lastRow="0" w:firstColumn="0" w:lastColumn="0" w:oddVBand="0" w:evenVBand="0" w:oddHBand="1" w:evenHBand="0" w:firstRowFirstColumn="0" w:firstRowLastColumn="0" w:lastRowFirstColumn="0" w:lastRowLastColumn="0"/>
+              <w:cnfStyle w:val="000000000000" w:firstRow="0" w:lastRow="0" w:firstColumn="0" w:lastColumn="0" w:oddVBand="0" w:evenVBand="0" w:oddHBand="0" w:evenHBand="0" w:firstRowFirstColumn="0" w:firstRowLastColumn="0" w:lastRowFirstColumn="0" w:lastRowLastColumn="0"/>
               <w:rPr>
                 <w:sz w:val="28"/>
                 <w:szCs w:val="28"/>
@@ -4089,51 +4058,6 @@
                 <w:szCs w:val="28"/>
               </w:rPr>
               <w:t>Versión menor a la indicada.</w:t>
-            </w:r>
-          </w:p>
-        </w:tc>
-      </w:tr>
-      <w:tr>
-        <w:tc>
-          <w:tcPr>
-            <w:cnfStyle w:val="001000000000" w:firstRow="0" w:lastRow="0" w:firstColumn="1" w:lastColumn="0" w:oddVBand="0" w:evenVBand="0" w:oddHBand="0" w:evenHBand="0" w:firstRowFirstColumn="0" w:firstRowLastColumn="0" w:lastRowFirstColumn="0" w:lastRowLastColumn="0"/>
-            <w:tcW w:w="7769" w:type="dxa"/>
-            <w:vAlign w:val="center"/>
-          </w:tcPr>
-          <w:p>
-            <w:pPr>
-              <w:rPr>
-                <w:sz w:val="28"/>
-                <w:szCs w:val="28"/>
-              </w:rPr>
-            </w:pPr>
-            <w:r>
-              <w:rPr>
-                <w:sz w:val="28"/>
-                <w:szCs w:val="28"/>
-              </w:rPr>
-              <w:t>&lt;=</w:t>
-            </w:r>
-          </w:p>
-        </w:tc>
-        <w:tc>
-          <w:tcPr>
-            <w:tcW w:w="7769" w:type="dxa"/>
-          </w:tcPr>
-          <w:p>
-            <w:pPr>
-              <w:cnfStyle w:val="000000000000" w:firstRow="0" w:lastRow="0" w:firstColumn="0" w:lastColumn="0" w:oddVBand="0" w:evenVBand="0" w:oddHBand="0" w:evenHBand="0" w:firstRowFirstColumn="0" w:firstRowLastColumn="0" w:lastRowFirstColumn="0" w:lastRowLastColumn="0"/>
-              <w:rPr>
-                <w:sz w:val="28"/>
-                <w:szCs w:val="28"/>
-              </w:rPr>
-            </w:pPr>
-            <w:r>
-              <w:rPr>
-                <w:sz w:val="28"/>
-                <w:szCs w:val="28"/>
-              </w:rPr>
-              <w:t>Versión menor o igual a la indicada.</w:t>
             </w:r>
           </w:p>
         </w:tc>
@@ -4160,6 +4084,51 @@
                 <w:sz w:val="28"/>
                 <w:szCs w:val="28"/>
               </w:rPr>
+              <w:t>&lt;=</w:t>
+            </w:r>
+          </w:p>
+        </w:tc>
+        <w:tc>
+          <w:tcPr>
+            <w:tcW w:w="7769" w:type="dxa"/>
+          </w:tcPr>
+          <w:p>
+            <w:pPr>
+              <w:cnfStyle w:val="000000100000" w:firstRow="0" w:lastRow="0" w:firstColumn="0" w:lastColumn="0" w:oddVBand="0" w:evenVBand="0" w:oddHBand="1" w:evenHBand="0" w:firstRowFirstColumn="0" w:firstRowLastColumn="0" w:lastRowFirstColumn="0" w:lastRowLastColumn="0"/>
+              <w:rPr>
+                <w:sz w:val="28"/>
+                <w:szCs w:val="28"/>
+              </w:rPr>
+            </w:pPr>
+            <w:r>
+              <w:rPr>
+                <w:sz w:val="28"/>
+                <w:szCs w:val="28"/>
+              </w:rPr>
+              <w:t>Versión menor o igual a la indicada.</w:t>
+            </w:r>
+          </w:p>
+        </w:tc>
+      </w:tr>
+      <w:tr>
+        <w:tc>
+          <w:tcPr>
+            <w:cnfStyle w:val="001000000000" w:firstRow="0" w:lastRow="0" w:firstColumn="1" w:lastColumn="0" w:oddVBand="0" w:evenVBand="0" w:oddHBand="0" w:evenHBand="0" w:firstRowFirstColumn="0" w:firstRowLastColumn="0" w:lastRowFirstColumn="0" w:lastRowLastColumn="0"/>
+            <w:tcW w:w="7769" w:type="dxa"/>
+            <w:vAlign w:val="center"/>
+          </w:tcPr>
+          <w:p>
+            <w:pPr>
+              <w:rPr>
+                <w:sz w:val="28"/>
+                <w:szCs w:val="28"/>
+              </w:rPr>
+            </w:pPr>
+            <w:r>
+              <w:rPr>
+                <w:sz w:val="28"/>
+                <w:szCs w:val="28"/>
+              </w:rPr>
               <w:t>&gt;</w:t>
             </w:r>
           </w:p>
@@ -4170,52 +4139,55 @@
           </w:tcPr>
           <w:p>
             <w:pPr>
+              <w:cnfStyle w:val="000000000000" w:firstRow="0" w:lastRow="0" w:firstColumn="0" w:lastColumn="0" w:oddVBand="0" w:evenVBand="0" w:oddHBand="0" w:evenHBand="0" w:firstRowFirstColumn="0" w:firstRowLastColumn="0" w:lastRowFirstColumn="0" w:lastRowLastColumn="0"/>
+              <w:rPr>
+                <w:sz w:val="28"/>
+                <w:szCs w:val="28"/>
+              </w:rPr>
+            </w:pPr>
+            <w:r>
+              <w:rPr>
+                <w:sz w:val="28"/>
+                <w:szCs w:val="28"/>
+              </w:rPr>
+              <w:t>Versión mayor a la indicada.</w:t>
+            </w:r>
+          </w:p>
+        </w:tc>
+      </w:tr>
+      <w:tr>
+        <w:trPr>
+          <w:cnfStyle w:val="000000100000" w:firstRow="0" w:lastRow="0" w:firstColumn="0" w:lastColumn="0" w:oddVBand="0" w:evenVBand="0" w:oddHBand="1" w:evenHBand="0" w:firstRowFirstColumn="0" w:firstRowLastColumn="0" w:lastRowFirstColumn="0" w:lastRowLastColumn="0"/>
+        </w:trPr>
+        <w:tc>
+          <w:tcPr>
+            <w:cnfStyle w:val="001000000000" w:firstRow="0" w:lastRow="0" w:firstColumn="1" w:lastColumn="0" w:oddVBand="0" w:evenVBand="0" w:oddHBand="0" w:evenHBand="0" w:firstRowFirstColumn="0" w:firstRowLastColumn="0" w:lastRowFirstColumn="0" w:lastRowLastColumn="0"/>
+            <w:tcW w:w="7769" w:type="dxa"/>
+            <w:vAlign w:val="center"/>
+          </w:tcPr>
+          <w:p>
+            <w:pPr>
+              <w:rPr>
+                <w:sz w:val="28"/>
+                <w:szCs w:val="28"/>
+              </w:rPr>
+            </w:pPr>
+            <w:r>
+              <w:rPr>
+                <w:sz w:val="28"/>
+                <w:szCs w:val="28"/>
+              </w:rPr>
+              <w:t>&gt;=</w:t>
+            </w:r>
+          </w:p>
+        </w:tc>
+        <w:tc>
+          <w:tcPr>
+            <w:tcW w:w="7769" w:type="dxa"/>
+          </w:tcPr>
+          <w:p>
+            <w:pPr>
               <w:cnfStyle w:val="000000100000" w:firstRow="0" w:lastRow="0" w:firstColumn="0" w:lastColumn="0" w:oddVBand="0" w:evenVBand="0" w:oddHBand="1" w:evenHBand="0" w:firstRowFirstColumn="0" w:firstRowLastColumn="0" w:lastRowFirstColumn="0" w:lastRowLastColumn="0"/>
-              <w:rPr>
-                <w:sz w:val="28"/>
-                <w:szCs w:val="28"/>
-              </w:rPr>
-            </w:pPr>
-            <w:r>
-              <w:rPr>
-                <w:sz w:val="28"/>
-                <w:szCs w:val="28"/>
-              </w:rPr>
-              <w:t>Versión mayor a la indicada.</w:t>
-            </w:r>
-          </w:p>
-        </w:tc>
-      </w:tr>
-      <w:tr>
-        <w:tc>
-          <w:tcPr>
-            <w:cnfStyle w:val="001000000000" w:firstRow="0" w:lastRow="0" w:firstColumn="1" w:lastColumn="0" w:oddVBand="0" w:evenVBand="0" w:oddHBand="0" w:evenHBand="0" w:firstRowFirstColumn="0" w:firstRowLastColumn="0" w:lastRowFirstColumn="0" w:lastRowLastColumn="0"/>
-            <w:tcW w:w="7769" w:type="dxa"/>
-            <w:vAlign w:val="center"/>
-          </w:tcPr>
-          <w:p>
-            <w:pPr>
-              <w:rPr>
-                <w:sz w:val="28"/>
-                <w:szCs w:val="28"/>
-              </w:rPr>
-            </w:pPr>
-            <w:r>
-              <w:rPr>
-                <w:sz w:val="28"/>
-                <w:szCs w:val="28"/>
-              </w:rPr>
-              <w:t>&gt;=</w:t>
-            </w:r>
-          </w:p>
-        </w:tc>
-        <w:tc>
-          <w:tcPr>
-            <w:tcW w:w="7769" w:type="dxa"/>
-          </w:tcPr>
-          <w:p>
-            <w:pPr>
-              <w:cnfStyle w:val="000000000000" w:firstRow="0" w:lastRow="0" w:firstColumn="0" w:lastColumn="0" w:oddVBand="0" w:evenVBand="0" w:oddHBand="0" w:evenHBand="0" w:firstRowFirstColumn="0" w:firstRowLastColumn="0" w:lastRowFirstColumn="0" w:lastRowLastColumn="0"/>
               <w:rPr>
                 <w:sz w:val="28"/>
                 <w:szCs w:val="28"/>
@@ -4251,7 +4223,7 @@
 </file>
 
 <file path=word/numbering.xml><?xml version="1.0" encoding="utf-8"?>
-<w:numbering xmlns:wpc="http://schemas.microsoft.com/office/word/2010/wordprocessingCanvas" xmlns:cx="http://schemas.microsoft.com/office/drawing/2014/chartex" xmlns:cx1="http://schemas.microsoft.com/office/drawing/2015/9/8/chartex" xmlns:cx2="http://schemas.microsoft.com/office/drawing/2015/10/21/chartex" xmlns:cx3="http://schemas.microsoft.com/office/drawing/2016/5/9/chartex" xmlns:cx4="http://schemas.microsoft.com/office/drawing/2016/5/10/chartex" xmlns:cx5="http://schemas.microsoft.com/office/drawing/2016/5/11/chartex" xmlns:cx6="http://schemas.microsoft.com/office/drawing/2016/5/12/chartex" xmlns:cx7="http://schemas.microsoft.com/office/drawing/2016/5/13/chartex" xmlns:cx8="http://schemas.microsoft.com/office/drawing/2016/5/14/chartex" xmlns:mc="http://schemas.openxmlformats.org/markup-compatibility/2006" xmlns:aink="http://schemas.microsoft.com/office/drawing/2016/ink" xmlns:am3d="http://schemas.microsoft.com/office/drawing/2017/model3d" xmlns:o="urn:schemas-microsoft-com:office:office" xmlns:r="http://schemas.openxmlformats.org/officeDocument/2006/relationships" xmlns:m="http://schemas.openxmlformats.org/officeDocument/2006/math" xmlns:v="urn:schemas-microsoft-com:vml" xmlns:wp14="http://schemas.microsoft.com/office/word/2010/wordprocessingDrawing" xmlns:wp="http://schemas.openxmlformats.org/drawingml/2006/wordprocessingDrawing" xmlns:w10="urn:schemas-microsoft-com:office:word" xmlns:w="http://schemas.openxmlformats.org/wordprocessingml/2006/main" xmlns:w14="http://schemas.microsoft.com/office/word/2010/wordml" xmlns:w15="http://schemas.microsoft.com/office/word/2012/wordml" xmlns:w16cex="http://schemas.microsoft.com/office/word/2018/wordml/cex" xmlns:w16cid="http://schemas.microsoft.com/office/word/2016/wordml/cid" xmlns:w16="http://schemas.microsoft.com/office/word/2018/wordml" xmlns:w16sdtdh="http://schemas.microsoft.com/office/word/2020/wordml/sdtdatahash" xmlns:w16se="http://schemas.microsoft.com/office/word/2015/wordml/symex" xmlns:wpg="http://schemas.microsoft.com/office/word/2010/wordprocessingGroup" xmlns:wpi="http://schemas.microsoft.com/office/word/2010/wordprocessingInk" xmlns:wne="http://schemas.microsoft.com/office/word/2006/wordml" xmlns:wps="http://schemas.microsoft.com/office/word/2010/wordprocessingShape" mc:Ignorable="w14 w15 w16se w16cid w16 w16cex w16sdtdh wp14">
+<w:numbering xmlns:wpc="http://schemas.microsoft.com/office/word/2010/wordprocessingCanvas" xmlns:cx="http://schemas.microsoft.com/office/drawing/2014/chartex" xmlns:cx1="http://schemas.microsoft.com/office/drawing/2015/9/8/chartex" xmlns:cx2="http://schemas.microsoft.com/office/drawing/2015/10/21/chartex" xmlns:cx3="http://schemas.microsoft.com/office/drawing/2016/5/9/chartex" xmlns:cx4="http://schemas.microsoft.com/office/drawing/2016/5/10/chartex" xmlns:cx5="http://schemas.microsoft.com/office/drawing/2016/5/11/chartex" xmlns:cx6="http://schemas.microsoft.com/office/drawing/2016/5/12/chartex" xmlns:cx7="http://schemas.microsoft.com/office/drawing/2016/5/13/chartex" xmlns:cx8="http://schemas.microsoft.com/office/drawing/2016/5/14/chartex" xmlns:mc="http://schemas.openxmlformats.org/markup-compatibility/2006" xmlns:aink="http://schemas.microsoft.com/office/drawing/2016/ink" xmlns:am3d="http://schemas.microsoft.com/office/drawing/2017/model3d" xmlns:o="urn:schemas-microsoft-com:office:office" xmlns:oel="http://schemas.microsoft.com/office/2019/extlst" xmlns:r="http://schemas.openxmlformats.org/officeDocument/2006/relationships" xmlns:m="http://schemas.openxmlformats.org/officeDocument/2006/math" xmlns:v="urn:schemas-microsoft-com:vml" xmlns:wp14="http://schemas.microsoft.com/office/word/2010/wordprocessingDrawing" xmlns:wp="http://schemas.openxmlformats.org/drawingml/2006/wordprocessingDrawing" xmlns:w10="urn:schemas-microsoft-com:office:word" xmlns:w="http://schemas.openxmlformats.org/wordprocessingml/2006/main" xmlns:w14="http://schemas.microsoft.com/office/word/2010/wordml" xmlns:w15="http://schemas.microsoft.com/office/word/2012/wordml" xmlns:w16cex="http://schemas.microsoft.com/office/word/2018/wordml/cex" xmlns:w16cid="http://schemas.microsoft.com/office/word/2016/wordml/cid" xmlns:w16="http://schemas.microsoft.com/office/word/2018/wordml" xmlns:w16du="http://schemas.microsoft.com/office/word/2023/wordml/word16du" xmlns:w16sdtdh="http://schemas.microsoft.com/office/word/2020/wordml/sdtdatahash" xmlns:w16se="http://schemas.microsoft.com/office/word/2015/wordml/symex" xmlns:wpg="http://schemas.microsoft.com/office/word/2010/wordprocessingGroup" xmlns:wpi="http://schemas.microsoft.com/office/word/2010/wordprocessingInk" xmlns:wne="http://schemas.microsoft.com/office/word/2006/wordml" xmlns:wps="http://schemas.microsoft.com/office/word/2010/wordprocessingShape" mc:Ignorable="w14 w15 w16se w16cid w16 w16cex w16sdtdh wp14">
   <w:abstractNum w:abstractNumId="0" w15:restartNumberingAfterBreak="0">
     <w:nsid w:val="3D2B4979"/>
     <w:multiLevelType w:val="hybridMultilevel"/>
@@ -4591,13 +4563,13 @@
       </w:rPr>
     </w:lvl>
   </w:abstractNum>
-  <w:num w:numId="1">
+  <w:num w:numId="1" w16cid:durableId="952859078">
     <w:abstractNumId w:val="0"/>
   </w:num>
-  <w:num w:numId="2">
+  <w:num w:numId="2" w16cid:durableId="1804421266">
     <w:abstractNumId w:val="2"/>
   </w:num>
-  <w:num w:numId="3">
+  <w:num w:numId="3" w16cid:durableId="2064863945">
     <w:abstractNumId w:val="1"/>
   </w:num>
 </w:numbering>

</xml_diff>